<commit_message>
@JasonHershey, 	2. I put a comment and two revisions in the .docx. Committed the change. this is a comment with an @ mention.
</commit_message>
<xml_diff>
--- a/Guidance/GetMaterials.docx
+++ b/Guidance/GetMaterials.docx
@@ -1,6 +1,6 @@
 
 <file path=word/document.xml><?xml version="1.0" encoding="utf-8"?>
-<w:document xmlns:wpc="http://schemas.microsoft.com/office/word/2010/wordprocessingCanvas" xmlns:cx="http://schemas.microsoft.com/office/drawing/2014/chartex" xmlns:cx1="http://schemas.microsoft.com/office/drawing/2015/9/8/chartex" xmlns:cx2="http://schemas.microsoft.com/office/drawing/2015/10/21/chartex" xmlns:mc="http://schemas.openxmlformats.org/markup-compatibility/2006" xmlns:o="urn:schemas-microsoft-com:office:office" xmlns:r="http://schemas.openxmlformats.org/officeDocument/2006/relationships" xmlns:m="http://schemas.openxmlformats.org/officeDocument/2006/math" xmlns:v="urn:schemas-microsoft-com:vml" xmlns:wp14="http://schemas.microsoft.com/office/word/2010/wordprocessingDrawing" xmlns:wp="http://schemas.openxmlformats.org/drawingml/2006/wordprocessingDrawing" xmlns:w10="urn:schemas-microsoft-com:office:word" xmlns:w="http://schemas.openxmlformats.org/wordprocessingml/2006/main" xmlns:w14="http://schemas.microsoft.com/office/word/2010/wordml" xmlns:w15="http://schemas.microsoft.com/office/word/2012/wordml" xmlns:w16se="http://schemas.microsoft.com/office/word/2015/wordml/symex" xmlns:wpg="http://schemas.microsoft.com/office/word/2010/wordprocessingGroup" xmlns:wpi="http://schemas.microsoft.com/office/word/2010/wordprocessingInk" xmlns:wne="http://schemas.microsoft.com/office/word/2006/wordml" xmlns:wps="http://schemas.microsoft.com/office/word/2010/wordprocessingShape" mc:Ignorable="w14 w15 w16se wp14">
+<w:document xmlns:wpc="http://schemas.microsoft.com/office/word/2010/wordprocessingCanvas" xmlns:mc="http://schemas.openxmlformats.org/markup-compatibility/2006" xmlns:o="urn:schemas-microsoft-com:office:office" xmlns:r="http://schemas.openxmlformats.org/officeDocument/2006/relationships" xmlns:m="http://schemas.openxmlformats.org/officeDocument/2006/math" xmlns:v="urn:schemas-microsoft-com:vml" xmlns:wp14="http://schemas.microsoft.com/office/word/2010/wordprocessingDrawing" xmlns:wp="http://schemas.openxmlformats.org/drawingml/2006/wordprocessingDrawing" xmlns:w10="urn:schemas-microsoft-com:office:word" xmlns:w="http://schemas.openxmlformats.org/wordprocessingml/2006/main" xmlns:w14="http://schemas.microsoft.com/office/word/2010/wordml" xmlns:w15="http://schemas.microsoft.com/office/word/2012/wordml" xmlns:wpg="http://schemas.microsoft.com/office/word/2010/wordprocessingGroup" xmlns:wpi="http://schemas.microsoft.com/office/word/2010/wordprocessingInk" xmlns:wne="http://schemas.microsoft.com/office/word/2006/wordml" xmlns:wps="http://schemas.microsoft.com/office/word/2010/wordprocessingShape" mc:Ignorable="w14 w15 wp14">
   <w:body>
     <w:p>
       <w:pPr>
@@ -29,7 +29,21 @@
         <w:t>GitHub</w:t>
       </w:r>
       <w:r>
-        <w:t>, where they will be updated as the underlying product user interface changes. This document contains the guidance to download and print lab and lab answer key .</w:t>
+        <w:t xml:space="preserve">, where they </w:t>
+      </w:r>
+      <w:commentRangeStart w:id="1"/>
+      <w:r>
+        <w:t xml:space="preserve">will </w:t>
+      </w:r>
+      <w:commentRangeEnd w:id="1"/>
+      <w:r>
+        <w:rPr>
+          <w:rStyle w:val="CommentReference"/>
+        </w:rPr>
+        <w:commentReference w:id="1"/>
+      </w:r>
+      <w:r>
+        <w:t>be updated as the underlying product user interface changes. This document contains the guidance to download and print lab and lab answer key .</w:t>
       </w:r>
       <w:proofErr w:type="spellStart"/>
       <w:r>
@@ -45,8 +59,8 @@
         <w:pStyle w:val="Heading2"/>
         <w:ind w:left="0"/>
       </w:pPr>
-      <w:bookmarkStart w:id="1" w:name="quickstart"/>
-      <w:bookmarkEnd w:id="1"/>
+      <w:bookmarkStart w:id="2" w:name="quickstart"/>
+      <w:bookmarkEnd w:id="2"/>
       <w:proofErr w:type="spellStart"/>
       <w:r>
         <w:t>Quickstart</w:t>
@@ -92,13 +106,8 @@
       </w:r>
     </w:p>
     <w:p>
-      <w:proofErr w:type="gramStart"/>
-      <w:r>
-        <w:t>..</w:t>
-      </w:r>
-      <w:proofErr w:type="gramEnd"/>
-      <w:r>
-        <w:t>\</w:t>
+      <w:r>
+        <w:t>..\</w:t>
       </w:r>
       <w:r>
         <w:t>GitHub</w:t>
@@ -138,6 +147,8 @@
       <w:r>
         <w:t>:</w:t>
       </w:r>
+      <w:bookmarkStart w:id="3" w:name="_GoBack"/>
+      <w:bookmarkEnd w:id="3"/>
     </w:p>
     <w:p>
       <w:r>
@@ -149,8 +160,8 @@
         <w:pStyle w:val="Heading2"/>
         <w:ind w:left="0"/>
       </w:pPr>
-      <w:bookmarkStart w:id="2" w:name="overview-microsoft-learnings-github-solu"/>
-      <w:bookmarkEnd w:id="2"/>
+      <w:bookmarkStart w:id="4" w:name="overview-microsoft-learnings-github-solu"/>
+      <w:bookmarkEnd w:id="4"/>
       <w:r>
         <w:t xml:space="preserve">Overview Microsoft Learning's </w:t>
       </w:r>
@@ -172,7 +183,23 @@
         <w:t>GitHub</w:t>
       </w:r>
       <w:r>
-        <w:t>. That solution also includes a script and tools that will allow you to print the labs and lab answer keys from Microsoft Word .</w:t>
+        <w:t xml:space="preserve">. That solution also includes a script and tools that </w:t>
+      </w:r>
+      <w:del w:id="5" w:author="Francis Langlois" w:date="2016-06-17T09:40:00Z">
+        <w:r>
+          <w:delText xml:space="preserve">will </w:delText>
+        </w:r>
+      </w:del>
+      <w:r>
+        <w:t>allow</w:t>
+      </w:r>
+      <w:ins w:id="6" w:author="Francis Langlois" w:date="2016-06-17T09:40:00Z">
+        <w:r>
+          <w:t>s</w:t>
+        </w:r>
+      </w:ins>
+      <w:r>
+        <w:t xml:space="preserve"> you to print the labs and lab answer keys from Microsoft Word .</w:t>
       </w:r>
       <w:proofErr w:type="spellStart"/>
       <w:r>
@@ -180,15 +207,26 @@
       </w:r>
       <w:proofErr w:type="spellEnd"/>
       <w:r>
-        <w:t xml:space="preserve"> files. In order to use this </w:t>
-      </w:r>
-      <w:proofErr w:type="gramStart"/>
-      <w:r>
-        <w:t>solution</w:t>
-      </w:r>
-      <w:proofErr w:type="gramEnd"/>
-      <w:r>
-        <w:t xml:space="preserve"> you will need to perform the following steps the first time you wish to download and print the lab files:</w:t>
+        <w:t xml:space="preserve"> files. In order to use this solution you </w:t>
+      </w:r>
+      <w:del w:id="7" w:author="Francis Langlois" w:date="2016-06-17T09:41:00Z">
+        <w:r>
+          <w:delText xml:space="preserve">will </w:delText>
+        </w:r>
+      </w:del>
+      <w:commentRangeStart w:id="8"/>
+      <w:r>
+        <w:t xml:space="preserve">need to </w:t>
+      </w:r>
+      <w:commentRangeEnd w:id="8"/>
+      <w:r>
+        <w:rPr>
+          <w:rStyle w:val="CommentReference"/>
+        </w:rPr>
+        <w:commentReference w:id="8"/>
+      </w:r>
+      <w:r>
+        <w:t>perform the following steps the first time you wish to download and print the lab files:</w:t>
       </w:r>
     </w:p>
     <w:p>
@@ -400,7 +438,7 @@
       <w:r>
         <w:t xml:space="preserve"> </w:t>
       </w:r>
-      <w:hyperlink r:id="rId7">
+      <w:hyperlink r:id="rId9">
         <w:r>
           <w:t>Hello Word</w:t>
         </w:r>
@@ -414,8 +452,8 @@
         <w:pStyle w:val="Heading3"/>
         <w:ind w:left="0"/>
       </w:pPr>
-      <w:bookmarkStart w:id="3" w:name="terminology"/>
-      <w:bookmarkEnd w:id="3"/>
+      <w:bookmarkStart w:id="9" w:name="terminology"/>
+      <w:bookmarkEnd w:id="9"/>
       <w:r>
         <w:lastRenderedPageBreak/>
         <w:t>Terminology</w:t>
@@ -444,15 +482,7 @@
         <w:t>GitHub</w:t>
       </w:r>
       <w:r>
-        <w:t xml:space="preserve"> </w:t>
-      </w:r>
-      <w:proofErr w:type="gramStart"/>
-      <w:r>
-        <w:t>Glossary)[</w:t>
-      </w:r>
-      <w:proofErr w:type="gramEnd"/>
-      <w:r>
-        <w:t>https://help.</w:t>
+        <w:t xml:space="preserve"> Glossary)[https://help.</w:t>
       </w:r>
       <w:r>
         <w:t>GitHub</w:t>
@@ -664,7 +694,7 @@
       <w:r>
         <w:t xml:space="preserve"> version, commonly referred to as GFM, is one of the most common variations of markdown. For details on GFM and all the ways 'markup' GFM documents, see </w:t>
       </w:r>
-      <w:hyperlink r:id="rId8">
+      <w:hyperlink r:id="rId10">
         <w:r>
           <w:t xml:space="preserve">Writing on </w:t>
         </w:r>
@@ -934,8 +964,8 @@
         <w:pStyle w:val="Heading2"/>
         <w:ind w:left="0"/>
       </w:pPr>
-      <w:bookmarkStart w:id="4" w:name="prerequisites"/>
-      <w:bookmarkEnd w:id="4"/>
+      <w:bookmarkStart w:id="10" w:name="prerequisites"/>
+      <w:bookmarkEnd w:id="10"/>
       <w:r>
         <w:t>Prerequisites</w:t>
       </w:r>
@@ -959,9 +989,8 @@
         <w:pStyle w:val="Heading2"/>
         <w:ind w:left="0"/>
       </w:pPr>
-      <w:bookmarkStart w:id="5" w:name="signing-up-for-a-github-account"/>
-      <w:bookmarkStart w:id="6" w:name="_GoBack"/>
-      <w:bookmarkEnd w:id="5"/>
+      <w:bookmarkStart w:id="11" w:name="signing-up-for-a-github-account"/>
+      <w:bookmarkEnd w:id="11"/>
       <w:r>
         <w:t xml:space="preserve">Signing up for a </w:t>
       </w:r>
@@ -972,7 +1001,6 @@
         <w:t xml:space="preserve"> account</w:t>
       </w:r>
     </w:p>
-    <w:bookmarkEnd w:id="6"/>
     <w:p>
       <w:pPr>
         <w:ind w:left="0"/>
@@ -991,8 +1019,8 @@
       <w:pPr>
         <w:pStyle w:val="Heading4"/>
       </w:pPr>
-      <w:bookmarkStart w:id="7" w:name="to-sign-up-for-a-github-account"/>
-      <w:bookmarkEnd w:id="7"/>
+      <w:bookmarkStart w:id="12" w:name="to-sign-up-for-a-github-account"/>
+      <w:bookmarkEnd w:id="12"/>
       <w:r>
         <w:t xml:space="preserve">To sign up for a </w:t>
       </w:r>
@@ -1014,7 +1042,7 @@
       <w:r>
         <w:t xml:space="preserve">In your browser, navigate to </w:t>
       </w:r>
-      <w:hyperlink r:id="rId9">
+      <w:hyperlink r:id="rId11">
         <w:r>
           <w:t>https://</w:t>
         </w:r>
@@ -1217,8 +1245,8 @@
         <w:pStyle w:val="Heading3"/>
         <w:ind w:left="0"/>
       </w:pPr>
-      <w:bookmarkStart w:id="8" w:name="installing-github-desktop"/>
-      <w:bookmarkEnd w:id="8"/>
+      <w:bookmarkStart w:id="13" w:name="installing-github-desktop"/>
+      <w:bookmarkEnd w:id="13"/>
       <w:r>
         <w:t xml:space="preserve">Installing </w:t>
       </w:r>
@@ -1250,8 +1278,8 @@
       <w:pPr>
         <w:pStyle w:val="Heading4"/>
       </w:pPr>
-      <w:bookmarkStart w:id="9" w:name="to-install-github-desktop"/>
-      <w:bookmarkEnd w:id="9"/>
+      <w:bookmarkStart w:id="14" w:name="to-install-github-desktop"/>
+      <w:bookmarkEnd w:id="14"/>
       <w:r>
         <w:t xml:space="preserve">To install </w:t>
       </w:r>
@@ -1273,7 +1301,7 @@
       <w:r>
         <w:t xml:space="preserve">In your browser, navigate to </w:t>
       </w:r>
-      <w:hyperlink r:id="rId10">
+      <w:hyperlink r:id="rId12">
         <w:r>
           <w:t>https://desktop.</w:t>
         </w:r>
@@ -1410,8 +1438,8 @@
         <w:pStyle w:val="Heading3"/>
         <w:ind w:left="0"/>
       </w:pPr>
-      <w:bookmarkStart w:id="10" w:name="installing-pandox-1.13.2"/>
-      <w:bookmarkEnd w:id="10"/>
+      <w:bookmarkStart w:id="15" w:name="installing-pandox-1.13.2"/>
+      <w:bookmarkEnd w:id="15"/>
       <w:r>
         <w:t xml:space="preserve">Installing </w:t>
       </w:r>
@@ -1465,8 +1493,8 @@
       <w:pPr>
         <w:pStyle w:val="Heading4"/>
       </w:pPr>
-      <w:bookmarkStart w:id="11" w:name="to-install-pandox-1.13.2"/>
-      <w:bookmarkEnd w:id="11"/>
+      <w:bookmarkStart w:id="16" w:name="to-install-pandox-1.13.2"/>
+      <w:bookmarkEnd w:id="16"/>
       <w:r>
         <w:t xml:space="preserve">To install </w:t>
       </w:r>
@@ -1490,7 +1518,7 @@
       <w:r>
         <w:t xml:space="preserve">In your browser, navigate to </w:t>
       </w:r>
-      <w:hyperlink r:id="rId11">
+      <w:hyperlink r:id="rId13">
         <w:r>
           <w:t>https://</w:t>
         </w:r>
@@ -1649,8 +1677,8 @@
         <w:pStyle w:val="Heading3"/>
         <w:ind w:left="0"/>
       </w:pPr>
-      <w:bookmarkStart w:id="12" w:name="installing-powershell-community-extensio"/>
-      <w:bookmarkEnd w:id="12"/>
+      <w:bookmarkStart w:id="17" w:name="installing-powershell-community-extensio"/>
+      <w:bookmarkEnd w:id="17"/>
       <w:r>
         <w:t>Installing PowerShell Community Extensions 3.2.0</w:t>
       </w:r>
@@ -1675,8 +1703,8 @@
       <w:pPr>
         <w:pStyle w:val="Heading4"/>
       </w:pPr>
-      <w:bookmarkStart w:id="13" w:name="to-install-pscx-3.2.0"/>
-      <w:bookmarkEnd w:id="13"/>
+      <w:bookmarkStart w:id="18" w:name="to-install-pscx-3.2.0"/>
+      <w:bookmarkEnd w:id="18"/>
       <w:r>
         <w:t>To install PSCX 3.2.0</w:t>
       </w:r>
@@ -1692,7 +1720,7 @@
       <w:r>
         <w:t xml:space="preserve">In your browser, navigate to </w:t>
       </w:r>
-      <w:hyperlink r:id="rId12">
+      <w:hyperlink r:id="rId14">
         <w:r>
           <w:t>http://pscx.codeplex.com/releases</w:t>
         </w:r>
@@ -1887,8 +1915,8 @@
         <w:pStyle w:val="Heading2"/>
         <w:ind w:left="0"/>
       </w:pPr>
-      <w:bookmarkStart w:id="14" w:name="downloading-and-printing-lab-files"/>
-      <w:bookmarkEnd w:id="14"/>
+      <w:bookmarkStart w:id="19" w:name="downloading-and-printing-lab-files"/>
+      <w:bookmarkEnd w:id="19"/>
       <w:r>
         <w:t>Downloading and printing lab files</w:t>
       </w:r>
@@ -1957,8 +1985,8 @@
         <w:pStyle w:val="Heading3"/>
         <w:ind w:left="0"/>
       </w:pPr>
-      <w:bookmarkStart w:id="15" w:name="downloading-the-latest-course-lab-materi"/>
-      <w:bookmarkEnd w:id="15"/>
+      <w:bookmarkStart w:id="20" w:name="downloading-the-latest-course-lab-materi"/>
+      <w:bookmarkEnd w:id="20"/>
       <w:r>
         <w:t>Downloading the latest course lab materials</w:t>
       </w:r>
@@ -1970,7 +1998,7 @@
       <w:r>
         <w:t xml:space="preserve">In order to build Word documents from the markdown files, you will need to </w:t>
       </w:r>
-      <w:hyperlink r:id="rId13">
+      <w:hyperlink r:id="rId15">
         <w:r>
           <w:t>clone</w:t>
         </w:r>
@@ -2028,7 +2056,7 @@
       <w:r>
         <w:t xml:space="preserve"> search box on the </w:t>
       </w:r>
-      <w:hyperlink r:id="rId14">
+      <w:hyperlink r:id="rId16">
         <w:r>
           <w:t>GitHub</w:t>
         </w:r>
@@ -2039,7 +2067,7 @@
       <w:r>
         <w:t xml:space="preserve">, or by browsing through the repos under the </w:t>
       </w:r>
-      <w:hyperlink r:id="rId15">
+      <w:hyperlink r:id="rId17">
         <w:r>
           <w:t>Microsoft Learning organization</w:t>
         </w:r>
@@ -2058,8 +2086,8 @@
       <w:pPr>
         <w:pStyle w:val="Heading4"/>
       </w:pPr>
-      <w:bookmarkStart w:id="16" w:name="to-clone-the-course-repo-to-your-local-m"/>
-      <w:bookmarkEnd w:id="16"/>
+      <w:bookmarkStart w:id="21" w:name="to-clone-the-course-repo-to-your-local-m"/>
+      <w:bookmarkEnd w:id="21"/>
       <w:r>
         <w:t>To clone the course repo to your local machine</w:t>
       </w:r>
@@ -2081,7 +2109,7 @@
       <w:r>
         <w:t xml:space="preserve">. For example, the online repo for course 20532: Developing Microsoft Azure Solutions, is located at </w:t>
       </w:r>
-      <w:hyperlink r:id="rId16">
+      <w:hyperlink r:id="rId18">
         <w:r>
           <w:t>https://</w:t>
         </w:r>
@@ -2305,7 +2333,7 @@
         <w:lastRenderedPageBreak/>
         <w:t xml:space="preserve">For more information on syncing your repo, see </w:t>
       </w:r>
-      <w:hyperlink r:id="rId17">
+      <w:hyperlink r:id="rId19">
         <w:r>
           <w:t xml:space="preserve">Working with your remote repository on </w:t>
         </w:r>
@@ -2331,8 +2359,8 @@
         <w:pStyle w:val="Heading3"/>
         <w:ind w:left="0"/>
       </w:pPr>
-      <w:bookmarkStart w:id="17" w:name="printing-the-lab-and-lak-files"/>
-      <w:bookmarkEnd w:id="17"/>
+      <w:bookmarkStart w:id="22" w:name="printing-the-lab-and-lak-files"/>
+      <w:bookmarkEnd w:id="22"/>
       <w:r>
         <w:t>Printing the lab and LAK files</w:t>
       </w:r>
@@ -2357,8 +2385,8 @@
       <w:pPr>
         <w:pStyle w:val="Heading4"/>
       </w:pPr>
-      <w:bookmarkStart w:id="18" w:name="to-convert-the-lab-files-and-create-the-"/>
-      <w:bookmarkEnd w:id="18"/>
+      <w:bookmarkStart w:id="23" w:name="to-convert-the-lab-files-and-create-the-"/>
+      <w:bookmarkEnd w:id="23"/>
       <w:r>
         <w:t>To convert the lab files and create the Zip packages</w:t>
       </w:r>
@@ -2385,13 +2413,8 @@
       </w:r>
     </w:p>
     <w:p>
-      <w:proofErr w:type="gramStart"/>
-      <w:r>
-        <w:t>..</w:t>
-      </w:r>
-      <w:proofErr w:type="gramEnd"/>
-      <w:r>
-        <w:t>\Documents\</w:t>
+      <w:r>
+        <w:t>..\Documents\</w:t>
       </w:r>
       <w:r>
         <w:t>GitHub</w:t>
@@ -2600,7 +2623,7 @@
       <w:r>
         <w:t xml:space="preserve"> prompt, you can change the </w:t>
       </w:r>
-      <w:hyperlink r:id="rId18">
+      <w:hyperlink r:id="rId20">
         <w:r>
           <w:t>Set-</w:t>
         </w:r>
@@ -2626,8 +2649,8 @@
       <w:pPr>
         <w:pStyle w:val="Heading4"/>
       </w:pPr>
-      <w:bookmarkStart w:id="19" w:name="to-print-the-lab-files"/>
-      <w:bookmarkEnd w:id="19"/>
+      <w:bookmarkStart w:id="24" w:name="to-print-the-lab-files"/>
+      <w:bookmarkEnd w:id="24"/>
       <w:r>
         <w:t>To print the lab files</w:t>
       </w:r>
@@ -2649,8 +2672,8 @@
         <w:pStyle w:val="Heading2"/>
         <w:ind w:left="0"/>
       </w:pPr>
-      <w:bookmarkStart w:id="20" w:name="receiving-update-notifications-suggestin"/>
-      <w:bookmarkEnd w:id="20"/>
+      <w:bookmarkStart w:id="25" w:name="receiving-update-notifications-suggestin"/>
+      <w:bookmarkEnd w:id="25"/>
       <w:r>
         <w:lastRenderedPageBreak/>
         <w:t>Receiving update notifications, suggesting changes, and collaborating on projects</w:t>
@@ -2745,15 +2768,7 @@
         <w:t>Pull request</w:t>
       </w:r>
       <w:r>
-        <w:t xml:space="preserve"> - When you create a pull request, proposing the owners of a repo accept a change you have made, you automatically subscribe to receive notifications for the related discussion about the Pull request. In order to create a </w:t>
-      </w:r>
-      <w:proofErr w:type="gramStart"/>
-      <w:r>
-        <w:t>Pull</w:t>
-      </w:r>
-      <w:proofErr w:type="gramEnd"/>
-      <w:r>
-        <w:t xml:space="preserve"> request you must first create a </w:t>
+        <w:t xml:space="preserve"> - When you create a pull request, proposing the owners of a repo accept a change you have made, you automatically subscribe to receive notifications for the related discussion about the Pull request. In order to create a Pull request you must first create a </w:t>
       </w:r>
       <w:r>
         <w:rPr>
@@ -2858,8 +2873,8 @@
         <w:pStyle w:val="Heading3"/>
         <w:ind w:left="0"/>
       </w:pPr>
-      <w:bookmarkStart w:id="21" w:name="watching-a-repo"/>
-      <w:bookmarkEnd w:id="21"/>
+      <w:bookmarkStart w:id="26" w:name="watching-a-repo"/>
+      <w:bookmarkEnd w:id="26"/>
       <w:r>
         <w:t>Watching a repo</w:t>
       </w:r>
@@ -2885,8 +2900,8 @@
       <w:pPr>
         <w:pStyle w:val="Heading4"/>
       </w:pPr>
-      <w:bookmarkStart w:id="22" w:name="to-watch-a-repository"/>
-      <w:bookmarkEnd w:id="22"/>
+      <w:bookmarkStart w:id="27" w:name="to-watch-a-repository"/>
+      <w:bookmarkEnd w:id="27"/>
       <w:r>
         <w:t>To Watch a repository</w:t>
       </w:r>
@@ -2943,8 +2958,8 @@
       <w:pPr>
         <w:pStyle w:val="Heading4"/>
       </w:pPr>
-      <w:bookmarkStart w:id="23" w:name="to-unwatch-a-repository"/>
-      <w:bookmarkEnd w:id="23"/>
+      <w:bookmarkStart w:id="28" w:name="to-unwatch-a-repository"/>
+      <w:bookmarkEnd w:id="28"/>
       <w:r>
         <w:t xml:space="preserve">To </w:t>
       </w:r>
@@ -3046,8 +3061,8 @@
         <w:pStyle w:val="Heading3"/>
         <w:ind w:left="0"/>
       </w:pPr>
-      <w:bookmarkStart w:id="24" w:name="suggesting-changes-and-collaborating-on-"/>
-      <w:bookmarkEnd w:id="24"/>
+      <w:bookmarkStart w:id="29" w:name="suggesting-changes-and-collaborating-on-"/>
+      <w:bookmarkEnd w:id="29"/>
       <w:r>
         <w:t>Suggesting changes and collaborating on a repo</w:t>
       </w:r>
@@ -3077,19 +3092,19 @@
         <w:t>GitHub</w:t>
       </w:r>
       <w:r>
-        <w:t xml:space="preserve"> users, will be able to review your changes and comment on them. You can review </w:t>
+        <w:t xml:space="preserve"> users, will be able to review your changes and comment on them. You can review and comment on the changes other users make, also. Microsoft Learning can then approve and merge </w:t>
       </w:r>
       <w:r>
         <w:lastRenderedPageBreak/>
-        <w:t>and comment on the changes other users make, also. Microsoft Learning can then approve and merge changes into the master branch. When they do, any user who is watching the repo will be notified of the change.</w:t>
+        <w:t>changes into the master branch. When they do, any user who is watching the repo will be notified of the change.</w:t>
       </w:r>
     </w:p>
     <w:p>
       <w:pPr>
         <w:pStyle w:val="Heading4"/>
       </w:pPr>
-      <w:bookmarkStart w:id="25" w:name="to-create-a-repo-branch"/>
-      <w:bookmarkEnd w:id="25"/>
+      <w:bookmarkStart w:id="30" w:name="to-create-a-repo-branch"/>
+      <w:bookmarkEnd w:id="30"/>
       <w:r>
         <w:t>To create a repo Branch</w:t>
       </w:r>
@@ -3210,8 +3225,8 @@
       <w:pPr>
         <w:pStyle w:val="Heading4"/>
       </w:pPr>
-      <w:bookmarkStart w:id="26" w:name="to-delete-a-repo-branch"/>
-      <w:bookmarkEnd w:id="26"/>
+      <w:bookmarkStart w:id="31" w:name="to-delete-a-repo-branch"/>
+      <w:bookmarkEnd w:id="31"/>
       <w:r>
         <w:t>To delete a repo Branch</w:t>
       </w:r>
@@ -3315,8 +3330,8 @@
       <w:pPr>
         <w:pStyle w:val="Heading4"/>
       </w:pPr>
-      <w:bookmarkStart w:id="27" w:name="to-commit-changes-using-github-desktop"/>
-      <w:bookmarkEnd w:id="27"/>
+      <w:bookmarkStart w:id="32" w:name="to-commit-changes-using-github-desktop"/>
+      <w:bookmarkEnd w:id="32"/>
       <w:r>
         <w:t xml:space="preserve">To commit changes using </w:t>
       </w:r>
@@ -3495,8 +3510,8 @@
       <w:pPr>
         <w:pStyle w:val="Heading4"/>
       </w:pPr>
-      <w:bookmarkStart w:id="28" w:name="to-edit-files-and-commit-changes-in-the-"/>
-      <w:bookmarkEnd w:id="28"/>
+      <w:bookmarkStart w:id="33" w:name="to-edit-files-and-commit-changes-in-the-"/>
+      <w:bookmarkEnd w:id="33"/>
       <w:r>
         <w:t>To edit files and commit changes in the online repo</w:t>
       </w:r>
@@ -3670,8 +3685,8 @@
       <w:pPr>
         <w:pStyle w:val="Heading4"/>
       </w:pPr>
-      <w:bookmarkStart w:id="29" w:name="to-create-a-pull-request"/>
-      <w:bookmarkEnd w:id="29"/>
+      <w:bookmarkStart w:id="34" w:name="to-create-a-pull-request"/>
+      <w:bookmarkEnd w:id="34"/>
       <w:r>
         <w:lastRenderedPageBreak/>
         <w:t>To create a pull request</w:t>
@@ -3846,8 +3861,8 @@
       <w:pPr>
         <w:pStyle w:val="Heading4"/>
       </w:pPr>
-      <w:bookmarkStart w:id="30" w:name="to-review-and-comment-on-a-pull-request"/>
-      <w:bookmarkEnd w:id="30"/>
+      <w:bookmarkStart w:id="35" w:name="to-review-and-comment-on-a-pull-request"/>
+      <w:bookmarkEnd w:id="35"/>
       <w:r>
         <w:t>To review and comment on a pull request</w:t>
       </w:r>
@@ -3967,8 +3982,8 @@
       <w:pPr>
         <w:pStyle w:val="Heading4"/>
       </w:pPr>
-      <w:bookmarkStart w:id="31" w:name="to-review-and-comment-on-a-commit"/>
-      <w:bookmarkEnd w:id="31"/>
+      <w:bookmarkStart w:id="36" w:name="to-review-and-comment-on-a-commit"/>
+      <w:bookmarkEnd w:id="36"/>
       <w:r>
         <w:t>To review and comment on a commit</w:t>
       </w:r>
@@ -4200,8 +4215,8 @@
       <w:pPr>
         <w:pStyle w:val="Heading4"/>
       </w:pPr>
-      <w:bookmarkStart w:id="32" w:name="to-submit-an-issue"/>
-      <w:bookmarkEnd w:id="32"/>
+      <w:bookmarkStart w:id="37" w:name="to-submit-an-issue"/>
+      <w:bookmarkEnd w:id="37"/>
       <w:r>
         <w:lastRenderedPageBreak/>
         <w:t>To submit an Issue</w:t>
@@ -4334,8 +4349,8 @@
       <w:pPr>
         <w:pStyle w:val="Heading4"/>
       </w:pPr>
-      <w:bookmarkStart w:id="33" w:name="to-review-and-comment-on-an-existing-iss"/>
-      <w:bookmarkEnd w:id="33"/>
+      <w:bookmarkStart w:id="38" w:name="to-review-and-comment-on-an-existing-iss"/>
+      <w:bookmarkEnd w:id="38"/>
       <w:r>
         <w:t>To review and comment on an existing issue</w:t>
       </w:r>
@@ -4483,8 +4498,8 @@
       <w:pPr>
         <w:pStyle w:val="Heading4"/>
       </w:pPr>
-      <w:bookmarkStart w:id="34" w:name="to-mention-a-github-user-in-a-comment"/>
-      <w:bookmarkEnd w:id="34"/>
+      <w:bookmarkStart w:id="39" w:name="to-mention-a-github-user-in-a-comment"/>
+      <w:bookmarkEnd w:id="39"/>
       <w:r>
         <w:t xml:space="preserve">To mention a </w:t>
       </w:r>
@@ -4570,12 +4585,12 @@
       </w:r>
     </w:p>
     <w:sectPr>
-      <w:headerReference w:type="even" r:id="rId19"/>
-      <w:headerReference w:type="default" r:id="rId20"/>
-      <w:footerReference w:type="even" r:id="rId21"/>
-      <w:footerReference w:type="default" r:id="rId22"/>
-      <w:headerReference w:type="first" r:id="rId23"/>
-      <w:footerReference w:type="first" r:id="rId24"/>
+      <w:headerReference w:type="even" r:id="rId21"/>
+      <w:headerReference w:type="default" r:id="rId22"/>
+      <w:footerReference w:type="even" r:id="rId23"/>
+      <w:footerReference w:type="default" r:id="rId24"/>
+      <w:headerReference w:type="first" r:id="rId25"/>
+      <w:footerReference w:type="first" r:id="rId26"/>
       <w:pgSz w:w="12240" w:h="15840"/>
       <w:pgMar w:top="1440" w:right="1440" w:bottom="1440" w:left="1440" w:header="720" w:footer="720" w:gutter="0"/>
       <w:cols w:space="720"/>
@@ -4585,8 +4600,52 @@
 </w:document>
 </file>
 
+<file path=word/comments.xml><?xml version="1.0" encoding="utf-8"?>
+<w:comments xmlns:wpc="http://schemas.microsoft.com/office/word/2010/wordprocessingCanvas" xmlns:mc="http://schemas.openxmlformats.org/markup-compatibility/2006" xmlns:o="urn:schemas-microsoft-com:office:office" xmlns:r="http://schemas.openxmlformats.org/officeDocument/2006/relationships" xmlns:m="http://schemas.openxmlformats.org/officeDocument/2006/math" xmlns:v="urn:schemas-microsoft-com:vml" xmlns:wp14="http://schemas.microsoft.com/office/word/2010/wordprocessingDrawing" xmlns:wp="http://schemas.openxmlformats.org/drawingml/2006/wordprocessingDrawing" xmlns:w10="urn:schemas-microsoft-com:office:word" xmlns:w="http://schemas.openxmlformats.org/wordprocessingml/2006/main" xmlns:w14="http://schemas.microsoft.com/office/word/2010/wordml" xmlns:w15="http://schemas.microsoft.com/office/word/2012/wordml" xmlns:wpg="http://schemas.microsoft.com/office/word/2010/wordprocessingGroup" xmlns:wpi="http://schemas.microsoft.com/office/word/2010/wordprocessingInk" xmlns:wne="http://schemas.microsoft.com/office/word/2006/wordml" xmlns:wps="http://schemas.microsoft.com/office/word/2010/wordprocessingShape" mc:Ignorable="w14 w15 wp14">
+  <w:comment w:id="1" w:author="Francis Langlois" w:date="2016-06-17T09:37:00Z" w:initials="FL">
+    <w:p>
+      <w:pPr>
+        <w:pStyle w:val="CommentText"/>
+      </w:pPr>
+      <w:r>
+        <w:rPr>
+          <w:rStyle w:val="CommentReference"/>
+        </w:rPr>
+        <w:annotationRef/>
+      </w:r>
+      <w:r>
+        <w:t>In general, try to write in the present tense and avoid “will”. Generally, you don’t lose any clarity and it is better for ESL people. Plus, in the end, the editor will be happier because they won’t have to do tense agreement. I almost always make this “will”</w:t>
+      </w:r>
+    </w:p>
+  </w:comment>
+  <w:comment w:id="8" w:author="Francis Langlois" w:date="2016-06-17T09:41:00Z" w:initials="FL">
+    <w:p>
+      <w:pPr>
+        <w:pStyle w:val="CommentText"/>
+      </w:pPr>
+      <w:r>
+        <w:rPr>
+          <w:rStyle w:val="CommentReference"/>
+        </w:rPr>
+        <w:annotationRef/>
+      </w:r>
+      <w:r>
+        <w:t>There are two examples in the paragraph of removing “will”</w:t>
+      </w:r>
+    </w:p>
+  </w:comment>
+</w:comments>
+</file>
+
+<file path=word/commentsExtended.xml><?xml version="1.0" encoding="utf-8"?>
+<w15:commentsEx xmlns:wpc="http://schemas.microsoft.com/office/word/2010/wordprocessingCanvas" xmlns:mc="http://schemas.openxmlformats.org/markup-compatibility/2006" xmlns:o="urn:schemas-microsoft-com:office:office" xmlns:r="http://schemas.openxmlformats.org/officeDocument/2006/relationships" xmlns:m="http://schemas.openxmlformats.org/officeDocument/2006/math" xmlns:v="urn:schemas-microsoft-com:vml" xmlns:wp14="http://schemas.microsoft.com/office/word/2010/wordprocessingDrawing" xmlns:wp="http://schemas.openxmlformats.org/drawingml/2006/wordprocessingDrawing" xmlns:w10="urn:schemas-microsoft-com:office:word" xmlns:w="http://schemas.openxmlformats.org/wordprocessingml/2006/main" xmlns:w14="http://schemas.microsoft.com/office/word/2010/wordml" xmlns:w15="http://schemas.microsoft.com/office/word/2012/wordml" xmlns:wpg="http://schemas.microsoft.com/office/word/2010/wordprocessingGroup" xmlns:wpi="http://schemas.microsoft.com/office/word/2010/wordprocessingInk" xmlns:wne="http://schemas.microsoft.com/office/word/2006/wordml" xmlns:wps="http://schemas.microsoft.com/office/word/2010/wordprocessingShape" mc:Ignorable="w14 w15 wp14">
+  <w15:commentEx w15:paraId="52ADA166" w15:done="0"/>
+  <w15:commentEx w15:paraId="6A15B792" w15:done="0"/>
+</w15:commentsEx>
+</file>
+
 <file path=word/endnotes.xml><?xml version="1.0" encoding="utf-8"?>
-<w:endnotes xmlns:wpc="http://schemas.microsoft.com/office/word/2010/wordprocessingCanvas" xmlns:cx="http://schemas.microsoft.com/office/drawing/2014/chartex" xmlns:cx1="http://schemas.microsoft.com/office/drawing/2015/9/8/chartex" xmlns:cx2="http://schemas.microsoft.com/office/drawing/2015/10/21/chartex" xmlns:mc="http://schemas.openxmlformats.org/markup-compatibility/2006" xmlns:o="urn:schemas-microsoft-com:office:office" xmlns:r="http://schemas.openxmlformats.org/officeDocument/2006/relationships" xmlns:m="http://schemas.openxmlformats.org/officeDocument/2006/math" xmlns:v="urn:schemas-microsoft-com:vml" xmlns:wp14="http://schemas.microsoft.com/office/word/2010/wordprocessingDrawing" xmlns:wp="http://schemas.openxmlformats.org/drawingml/2006/wordprocessingDrawing" xmlns:w10="urn:schemas-microsoft-com:office:word" xmlns:w="http://schemas.openxmlformats.org/wordprocessingml/2006/main" xmlns:w14="http://schemas.microsoft.com/office/word/2010/wordml" xmlns:w15="http://schemas.microsoft.com/office/word/2012/wordml" xmlns:w16se="http://schemas.microsoft.com/office/word/2015/wordml/symex" xmlns:wpg="http://schemas.microsoft.com/office/word/2010/wordprocessingGroup" xmlns:wpi="http://schemas.microsoft.com/office/word/2010/wordprocessingInk" xmlns:wne="http://schemas.microsoft.com/office/word/2006/wordml" xmlns:wps="http://schemas.microsoft.com/office/word/2010/wordprocessingShape" mc:Ignorable="w14 w15 w16se wp14">
+<w:endnotes xmlns:wpc="http://schemas.microsoft.com/office/word/2010/wordprocessingCanvas" xmlns:mc="http://schemas.openxmlformats.org/markup-compatibility/2006" xmlns:o="urn:schemas-microsoft-com:office:office" xmlns:r="http://schemas.openxmlformats.org/officeDocument/2006/relationships" xmlns:m="http://schemas.openxmlformats.org/officeDocument/2006/math" xmlns:v="urn:schemas-microsoft-com:vml" xmlns:wp14="http://schemas.microsoft.com/office/word/2010/wordprocessingDrawing" xmlns:wp="http://schemas.openxmlformats.org/drawingml/2006/wordprocessingDrawing" xmlns:w10="urn:schemas-microsoft-com:office:word" xmlns:w="http://schemas.openxmlformats.org/wordprocessingml/2006/main" xmlns:w14="http://schemas.microsoft.com/office/word/2010/wordml" xmlns:w15="http://schemas.microsoft.com/office/word/2012/wordml" xmlns:wpg="http://schemas.microsoft.com/office/word/2010/wordprocessingGroup" xmlns:wpi="http://schemas.microsoft.com/office/word/2010/wordprocessingInk" xmlns:wne="http://schemas.microsoft.com/office/word/2006/wordml" xmlns:wps="http://schemas.microsoft.com/office/word/2010/wordprocessingShape" mc:Ignorable="w14 w15 wp14">
   <w:endnote w:type="separator" w:id="-1">
     <w:p>
       <w:pPr>
@@ -4611,7 +4670,7 @@
 </file>
 
 <file path=word/footer1.xml><?xml version="1.0" encoding="utf-8"?>
-<w:ftr xmlns:wpc="http://schemas.microsoft.com/office/word/2010/wordprocessingCanvas" xmlns:cx="http://schemas.microsoft.com/office/drawing/2014/chartex" xmlns:cx1="http://schemas.microsoft.com/office/drawing/2015/9/8/chartex" xmlns:cx2="http://schemas.microsoft.com/office/drawing/2015/10/21/chartex" xmlns:mc="http://schemas.openxmlformats.org/markup-compatibility/2006" xmlns:o="urn:schemas-microsoft-com:office:office" xmlns:r="http://schemas.openxmlformats.org/officeDocument/2006/relationships" xmlns:m="http://schemas.openxmlformats.org/officeDocument/2006/math" xmlns:v="urn:schemas-microsoft-com:vml" xmlns:wp14="http://schemas.microsoft.com/office/word/2010/wordprocessingDrawing" xmlns:wp="http://schemas.openxmlformats.org/drawingml/2006/wordprocessingDrawing" xmlns:w10="urn:schemas-microsoft-com:office:word" xmlns:w="http://schemas.openxmlformats.org/wordprocessingml/2006/main" xmlns:w14="http://schemas.microsoft.com/office/word/2010/wordml" xmlns:w15="http://schemas.microsoft.com/office/word/2012/wordml" xmlns:w16se="http://schemas.microsoft.com/office/word/2015/wordml/symex" xmlns:wpg="http://schemas.microsoft.com/office/word/2010/wordprocessingGroup" xmlns:wpi="http://schemas.microsoft.com/office/word/2010/wordprocessingInk" xmlns:wne="http://schemas.microsoft.com/office/word/2006/wordml" xmlns:wps="http://schemas.microsoft.com/office/word/2010/wordprocessingShape" mc:Ignorable="w14 w15 w16se wp14">
+<w:ftr xmlns:wpc="http://schemas.microsoft.com/office/word/2010/wordprocessingCanvas" xmlns:mc="http://schemas.openxmlformats.org/markup-compatibility/2006" xmlns:o="urn:schemas-microsoft-com:office:office" xmlns:r="http://schemas.openxmlformats.org/officeDocument/2006/relationships" xmlns:m="http://schemas.openxmlformats.org/officeDocument/2006/math" xmlns:v="urn:schemas-microsoft-com:vml" xmlns:wp14="http://schemas.microsoft.com/office/word/2010/wordprocessingDrawing" xmlns:wp="http://schemas.openxmlformats.org/drawingml/2006/wordprocessingDrawing" xmlns:w10="urn:schemas-microsoft-com:office:word" xmlns:w="http://schemas.openxmlformats.org/wordprocessingml/2006/main" xmlns:w14="http://schemas.microsoft.com/office/word/2010/wordml" xmlns:w15="http://schemas.microsoft.com/office/word/2012/wordml" xmlns:wpg="http://schemas.microsoft.com/office/word/2010/wordprocessingGroup" xmlns:wpi="http://schemas.microsoft.com/office/word/2010/wordprocessingInk" xmlns:wne="http://schemas.microsoft.com/office/word/2006/wordml" xmlns:wps="http://schemas.microsoft.com/office/word/2010/wordprocessingShape" mc:Ignorable="w14 w15 wp14">
   <w:p>
     <w:pPr>
       <w:pStyle w:val="Footer"/>
@@ -4621,7 +4680,7 @@
 </file>
 
 <file path=word/footer2.xml><?xml version="1.0" encoding="utf-8"?>
-<w:ftr xmlns:wpc="http://schemas.microsoft.com/office/word/2010/wordprocessingCanvas" xmlns:cx="http://schemas.microsoft.com/office/drawing/2014/chartex" xmlns:cx1="http://schemas.microsoft.com/office/drawing/2015/9/8/chartex" xmlns:cx2="http://schemas.microsoft.com/office/drawing/2015/10/21/chartex" xmlns:mc="http://schemas.openxmlformats.org/markup-compatibility/2006" xmlns:o="urn:schemas-microsoft-com:office:office" xmlns:r="http://schemas.openxmlformats.org/officeDocument/2006/relationships" xmlns:m="http://schemas.openxmlformats.org/officeDocument/2006/math" xmlns:v="urn:schemas-microsoft-com:vml" xmlns:wp14="http://schemas.microsoft.com/office/word/2010/wordprocessingDrawing" xmlns:wp="http://schemas.openxmlformats.org/drawingml/2006/wordprocessingDrawing" xmlns:w10="urn:schemas-microsoft-com:office:word" xmlns:w="http://schemas.openxmlformats.org/wordprocessingml/2006/main" xmlns:w14="http://schemas.microsoft.com/office/word/2010/wordml" xmlns:w15="http://schemas.microsoft.com/office/word/2012/wordml" xmlns:w16se="http://schemas.microsoft.com/office/word/2015/wordml/symex" xmlns:wpg="http://schemas.microsoft.com/office/word/2010/wordprocessingGroup" xmlns:wpi="http://schemas.microsoft.com/office/word/2010/wordprocessingInk" xmlns:wne="http://schemas.microsoft.com/office/word/2006/wordml" xmlns:wps="http://schemas.microsoft.com/office/word/2010/wordprocessingShape" mc:Ignorable="w14 w15 w16se wp14">
+<w:ftr xmlns:wpc="http://schemas.microsoft.com/office/word/2010/wordprocessingCanvas" xmlns:mc="http://schemas.openxmlformats.org/markup-compatibility/2006" xmlns:o="urn:schemas-microsoft-com:office:office" xmlns:r="http://schemas.openxmlformats.org/officeDocument/2006/relationships" xmlns:m="http://schemas.openxmlformats.org/officeDocument/2006/math" xmlns:v="urn:schemas-microsoft-com:vml" xmlns:wp14="http://schemas.microsoft.com/office/word/2010/wordprocessingDrawing" xmlns:wp="http://schemas.openxmlformats.org/drawingml/2006/wordprocessingDrawing" xmlns:w10="urn:schemas-microsoft-com:office:word" xmlns:w="http://schemas.openxmlformats.org/wordprocessingml/2006/main" xmlns:w14="http://schemas.microsoft.com/office/word/2010/wordml" xmlns:w15="http://schemas.microsoft.com/office/word/2012/wordml" xmlns:wpg="http://schemas.microsoft.com/office/word/2010/wordprocessingGroup" xmlns:wpi="http://schemas.microsoft.com/office/word/2010/wordprocessingInk" xmlns:wne="http://schemas.microsoft.com/office/word/2006/wordml" xmlns:wps="http://schemas.microsoft.com/office/word/2010/wordprocessingShape" mc:Ignorable="w14 w15 wp14">
   <w:p>
     <w:pPr>
       <w:pStyle w:val="Footer"/>
@@ -4634,7 +4693,7 @@
 </file>
 
 <file path=word/footer3.xml><?xml version="1.0" encoding="utf-8"?>
-<w:ftr xmlns:wpc="http://schemas.microsoft.com/office/word/2010/wordprocessingCanvas" xmlns:cx="http://schemas.microsoft.com/office/drawing/2014/chartex" xmlns:cx1="http://schemas.microsoft.com/office/drawing/2015/9/8/chartex" xmlns:cx2="http://schemas.microsoft.com/office/drawing/2015/10/21/chartex" xmlns:mc="http://schemas.openxmlformats.org/markup-compatibility/2006" xmlns:o="urn:schemas-microsoft-com:office:office" xmlns:r="http://schemas.openxmlformats.org/officeDocument/2006/relationships" xmlns:m="http://schemas.openxmlformats.org/officeDocument/2006/math" xmlns:v="urn:schemas-microsoft-com:vml" xmlns:wp14="http://schemas.microsoft.com/office/word/2010/wordprocessingDrawing" xmlns:wp="http://schemas.openxmlformats.org/drawingml/2006/wordprocessingDrawing" xmlns:w10="urn:schemas-microsoft-com:office:word" xmlns:w="http://schemas.openxmlformats.org/wordprocessingml/2006/main" xmlns:w14="http://schemas.microsoft.com/office/word/2010/wordml" xmlns:w15="http://schemas.microsoft.com/office/word/2012/wordml" xmlns:w16se="http://schemas.microsoft.com/office/word/2015/wordml/symex" xmlns:wpg="http://schemas.microsoft.com/office/word/2010/wordprocessingGroup" xmlns:wpi="http://schemas.microsoft.com/office/word/2010/wordprocessingInk" xmlns:wne="http://schemas.microsoft.com/office/word/2006/wordml" xmlns:wps="http://schemas.microsoft.com/office/word/2010/wordprocessingShape" mc:Ignorable="w14 w15 w16se wp14">
+<w:ftr xmlns:wpc="http://schemas.microsoft.com/office/word/2010/wordprocessingCanvas" xmlns:mc="http://schemas.openxmlformats.org/markup-compatibility/2006" xmlns:o="urn:schemas-microsoft-com:office:office" xmlns:r="http://schemas.openxmlformats.org/officeDocument/2006/relationships" xmlns:m="http://schemas.openxmlformats.org/officeDocument/2006/math" xmlns:v="urn:schemas-microsoft-com:vml" xmlns:wp14="http://schemas.microsoft.com/office/word/2010/wordprocessingDrawing" xmlns:wp="http://schemas.openxmlformats.org/drawingml/2006/wordprocessingDrawing" xmlns:w10="urn:schemas-microsoft-com:office:word" xmlns:w="http://schemas.openxmlformats.org/wordprocessingml/2006/main" xmlns:w14="http://schemas.microsoft.com/office/word/2010/wordml" xmlns:w15="http://schemas.microsoft.com/office/word/2012/wordml" xmlns:wpg="http://schemas.microsoft.com/office/word/2010/wordprocessingGroup" xmlns:wpi="http://schemas.microsoft.com/office/word/2010/wordprocessingInk" xmlns:wne="http://schemas.microsoft.com/office/word/2006/wordml" xmlns:wps="http://schemas.microsoft.com/office/word/2010/wordprocessingShape" mc:Ignorable="w14 w15 wp14">
   <w:p>
     <w:pPr>
       <w:pStyle w:val="Footer"/>
@@ -4644,7 +4703,7 @@
 </file>
 
 <file path=word/footnotes.xml><?xml version="1.0" encoding="utf-8"?>
-<w:footnotes xmlns:wpc="http://schemas.microsoft.com/office/word/2010/wordprocessingCanvas" xmlns:cx="http://schemas.microsoft.com/office/drawing/2014/chartex" xmlns:cx1="http://schemas.microsoft.com/office/drawing/2015/9/8/chartex" xmlns:cx2="http://schemas.microsoft.com/office/drawing/2015/10/21/chartex" xmlns:mc="http://schemas.openxmlformats.org/markup-compatibility/2006" xmlns:o="urn:schemas-microsoft-com:office:office" xmlns:r="http://schemas.openxmlformats.org/officeDocument/2006/relationships" xmlns:m="http://schemas.openxmlformats.org/officeDocument/2006/math" xmlns:v="urn:schemas-microsoft-com:vml" xmlns:wp14="http://schemas.microsoft.com/office/word/2010/wordprocessingDrawing" xmlns:wp="http://schemas.openxmlformats.org/drawingml/2006/wordprocessingDrawing" xmlns:w10="urn:schemas-microsoft-com:office:word" xmlns:w="http://schemas.openxmlformats.org/wordprocessingml/2006/main" xmlns:w14="http://schemas.microsoft.com/office/word/2010/wordml" xmlns:w15="http://schemas.microsoft.com/office/word/2012/wordml" xmlns:w16se="http://schemas.microsoft.com/office/word/2015/wordml/symex" xmlns:wpg="http://schemas.microsoft.com/office/word/2010/wordprocessingGroup" xmlns:wpi="http://schemas.microsoft.com/office/word/2010/wordprocessingInk" xmlns:wne="http://schemas.microsoft.com/office/word/2006/wordml" xmlns:wps="http://schemas.microsoft.com/office/word/2010/wordprocessingShape" mc:Ignorable="w14 w15 w16se wp14">
+<w:footnotes xmlns:wpc="http://schemas.microsoft.com/office/word/2010/wordprocessingCanvas" xmlns:mc="http://schemas.openxmlformats.org/markup-compatibility/2006" xmlns:o="urn:schemas-microsoft-com:office:office" xmlns:r="http://schemas.openxmlformats.org/officeDocument/2006/relationships" xmlns:m="http://schemas.openxmlformats.org/officeDocument/2006/math" xmlns:v="urn:schemas-microsoft-com:vml" xmlns:wp14="http://schemas.microsoft.com/office/word/2010/wordprocessingDrawing" xmlns:wp="http://schemas.openxmlformats.org/drawingml/2006/wordprocessingDrawing" xmlns:w10="urn:schemas-microsoft-com:office:word" xmlns:w="http://schemas.openxmlformats.org/wordprocessingml/2006/main" xmlns:w14="http://schemas.microsoft.com/office/word/2010/wordml" xmlns:w15="http://schemas.microsoft.com/office/word/2012/wordml" xmlns:wpg="http://schemas.microsoft.com/office/word/2010/wordprocessingGroup" xmlns:wpi="http://schemas.microsoft.com/office/word/2010/wordprocessingInk" xmlns:wne="http://schemas.microsoft.com/office/word/2006/wordml" xmlns:wps="http://schemas.microsoft.com/office/word/2010/wordprocessingShape" mc:Ignorable="w14 w15 wp14">
   <w:footnote w:type="separator" w:id="-1">
     <w:p>
       <w:pPr>
@@ -4669,7 +4728,7 @@
 </file>
 
 <file path=word/header1.xml><?xml version="1.0" encoding="utf-8"?>
-<w:hdr xmlns:wpc="http://schemas.microsoft.com/office/word/2010/wordprocessingCanvas" xmlns:cx="http://schemas.microsoft.com/office/drawing/2014/chartex" xmlns:cx1="http://schemas.microsoft.com/office/drawing/2015/9/8/chartex" xmlns:cx2="http://schemas.microsoft.com/office/drawing/2015/10/21/chartex" xmlns:mc="http://schemas.openxmlformats.org/markup-compatibility/2006" xmlns:o="urn:schemas-microsoft-com:office:office" xmlns:r="http://schemas.openxmlformats.org/officeDocument/2006/relationships" xmlns:m="http://schemas.openxmlformats.org/officeDocument/2006/math" xmlns:v="urn:schemas-microsoft-com:vml" xmlns:wp14="http://schemas.microsoft.com/office/word/2010/wordprocessingDrawing" xmlns:wp="http://schemas.openxmlformats.org/drawingml/2006/wordprocessingDrawing" xmlns:w10="urn:schemas-microsoft-com:office:word" xmlns:w="http://schemas.openxmlformats.org/wordprocessingml/2006/main" xmlns:w14="http://schemas.microsoft.com/office/word/2010/wordml" xmlns:w15="http://schemas.microsoft.com/office/word/2012/wordml" xmlns:w16se="http://schemas.microsoft.com/office/word/2015/wordml/symex" xmlns:wpg="http://schemas.microsoft.com/office/word/2010/wordprocessingGroup" xmlns:wpi="http://schemas.microsoft.com/office/word/2010/wordprocessingInk" xmlns:wne="http://schemas.microsoft.com/office/word/2006/wordml" xmlns:wps="http://schemas.microsoft.com/office/word/2010/wordprocessingShape" mc:Ignorable="w14 w15 w16se wp14">
+<w:hdr xmlns:wpc="http://schemas.microsoft.com/office/word/2010/wordprocessingCanvas" xmlns:mc="http://schemas.openxmlformats.org/markup-compatibility/2006" xmlns:o="urn:schemas-microsoft-com:office:office" xmlns:r="http://schemas.openxmlformats.org/officeDocument/2006/relationships" xmlns:m="http://schemas.openxmlformats.org/officeDocument/2006/math" xmlns:v="urn:schemas-microsoft-com:vml" xmlns:wp14="http://schemas.microsoft.com/office/word/2010/wordprocessingDrawing" xmlns:wp="http://schemas.openxmlformats.org/drawingml/2006/wordprocessingDrawing" xmlns:w10="urn:schemas-microsoft-com:office:word" xmlns:w="http://schemas.openxmlformats.org/wordprocessingml/2006/main" xmlns:w14="http://schemas.microsoft.com/office/word/2010/wordml" xmlns:w15="http://schemas.microsoft.com/office/word/2012/wordml" xmlns:wpg="http://schemas.microsoft.com/office/word/2010/wordprocessingGroup" xmlns:wpi="http://schemas.microsoft.com/office/word/2010/wordprocessingInk" xmlns:wne="http://schemas.microsoft.com/office/word/2006/wordml" xmlns:wps="http://schemas.microsoft.com/office/word/2010/wordprocessingShape" mc:Ignorable="w14 w15 wp14">
   <w:p>
     <w:pPr>
       <w:pStyle w:val="Header"/>
@@ -4679,7 +4738,7 @@
 </file>
 
 <file path=word/header2.xml><?xml version="1.0" encoding="utf-8"?>
-<w:hdr xmlns:wpc="http://schemas.microsoft.com/office/word/2010/wordprocessingCanvas" xmlns:cx="http://schemas.microsoft.com/office/drawing/2014/chartex" xmlns:cx1="http://schemas.microsoft.com/office/drawing/2015/9/8/chartex" xmlns:cx2="http://schemas.microsoft.com/office/drawing/2015/10/21/chartex" xmlns:mc="http://schemas.openxmlformats.org/markup-compatibility/2006" xmlns:o="urn:schemas-microsoft-com:office:office" xmlns:r="http://schemas.openxmlformats.org/officeDocument/2006/relationships" xmlns:m="http://schemas.openxmlformats.org/officeDocument/2006/math" xmlns:v="urn:schemas-microsoft-com:vml" xmlns:wp14="http://schemas.microsoft.com/office/word/2010/wordprocessingDrawing" xmlns:wp="http://schemas.openxmlformats.org/drawingml/2006/wordprocessingDrawing" xmlns:w10="urn:schemas-microsoft-com:office:word" xmlns:w="http://schemas.openxmlformats.org/wordprocessingml/2006/main" xmlns:w14="http://schemas.microsoft.com/office/word/2010/wordml" xmlns:w15="http://schemas.microsoft.com/office/word/2012/wordml" xmlns:w16se="http://schemas.microsoft.com/office/word/2015/wordml/symex" xmlns:wpg="http://schemas.microsoft.com/office/word/2010/wordprocessingGroup" xmlns:wpi="http://schemas.microsoft.com/office/word/2010/wordprocessingInk" xmlns:wne="http://schemas.microsoft.com/office/word/2006/wordml" xmlns:wps="http://schemas.microsoft.com/office/word/2010/wordprocessingShape" mc:Ignorable="w14 w15 w16se wp14">
+<w:hdr xmlns:wpc="http://schemas.microsoft.com/office/word/2010/wordprocessingCanvas" xmlns:mc="http://schemas.openxmlformats.org/markup-compatibility/2006" xmlns:o="urn:schemas-microsoft-com:office:office" xmlns:r="http://schemas.openxmlformats.org/officeDocument/2006/relationships" xmlns:m="http://schemas.openxmlformats.org/officeDocument/2006/math" xmlns:v="urn:schemas-microsoft-com:vml" xmlns:wp14="http://schemas.microsoft.com/office/word/2010/wordprocessingDrawing" xmlns:wp="http://schemas.openxmlformats.org/drawingml/2006/wordprocessingDrawing" xmlns:w10="urn:schemas-microsoft-com:office:word" xmlns:w="http://schemas.openxmlformats.org/wordprocessingml/2006/main" xmlns:w14="http://schemas.microsoft.com/office/word/2010/wordml" xmlns:w15="http://schemas.microsoft.com/office/word/2012/wordml" xmlns:wpg="http://schemas.microsoft.com/office/word/2010/wordprocessingGroup" xmlns:wpi="http://schemas.microsoft.com/office/word/2010/wordprocessingInk" xmlns:wne="http://schemas.microsoft.com/office/word/2006/wordml" xmlns:wps="http://schemas.microsoft.com/office/word/2010/wordprocessingShape" mc:Ignorable="w14 w15 wp14">
   <w:p>
     <w:pPr>
       <w:pStyle w:val="Header"/>
@@ -4689,7 +4748,7 @@
 </file>
 
 <file path=word/header3.xml><?xml version="1.0" encoding="utf-8"?>
-<w:hdr xmlns:wpc="http://schemas.microsoft.com/office/word/2010/wordprocessingCanvas" xmlns:cx="http://schemas.microsoft.com/office/drawing/2014/chartex" xmlns:cx1="http://schemas.microsoft.com/office/drawing/2015/9/8/chartex" xmlns:cx2="http://schemas.microsoft.com/office/drawing/2015/10/21/chartex" xmlns:mc="http://schemas.openxmlformats.org/markup-compatibility/2006" xmlns:o="urn:schemas-microsoft-com:office:office" xmlns:r="http://schemas.openxmlformats.org/officeDocument/2006/relationships" xmlns:m="http://schemas.openxmlformats.org/officeDocument/2006/math" xmlns:v="urn:schemas-microsoft-com:vml" xmlns:wp14="http://schemas.microsoft.com/office/word/2010/wordprocessingDrawing" xmlns:wp="http://schemas.openxmlformats.org/drawingml/2006/wordprocessingDrawing" xmlns:w10="urn:schemas-microsoft-com:office:word" xmlns:w="http://schemas.openxmlformats.org/wordprocessingml/2006/main" xmlns:w14="http://schemas.microsoft.com/office/word/2010/wordml" xmlns:w15="http://schemas.microsoft.com/office/word/2012/wordml" xmlns:w16se="http://schemas.microsoft.com/office/word/2015/wordml/symex" xmlns:wpg="http://schemas.microsoft.com/office/word/2010/wordprocessingGroup" xmlns:wpi="http://schemas.microsoft.com/office/word/2010/wordprocessingInk" xmlns:wne="http://schemas.microsoft.com/office/word/2006/wordml" xmlns:wps="http://schemas.microsoft.com/office/word/2010/wordprocessingShape" mc:Ignorable="w14 w15 w16se wp14">
+<w:hdr xmlns:wpc="http://schemas.microsoft.com/office/word/2010/wordprocessingCanvas" xmlns:mc="http://schemas.openxmlformats.org/markup-compatibility/2006" xmlns:o="urn:schemas-microsoft-com:office:office" xmlns:r="http://schemas.openxmlformats.org/officeDocument/2006/relationships" xmlns:m="http://schemas.openxmlformats.org/officeDocument/2006/math" xmlns:v="urn:schemas-microsoft-com:vml" xmlns:wp14="http://schemas.microsoft.com/office/word/2010/wordprocessingDrawing" xmlns:wp="http://schemas.openxmlformats.org/drawingml/2006/wordprocessingDrawing" xmlns:w10="urn:schemas-microsoft-com:office:word" xmlns:w="http://schemas.openxmlformats.org/wordprocessingml/2006/main" xmlns:w14="http://schemas.microsoft.com/office/word/2010/wordml" xmlns:w15="http://schemas.microsoft.com/office/word/2012/wordml" xmlns:wpg="http://schemas.microsoft.com/office/word/2010/wordprocessingGroup" xmlns:wpi="http://schemas.microsoft.com/office/word/2010/wordprocessingInk" xmlns:wne="http://schemas.microsoft.com/office/word/2006/wordml" xmlns:wps="http://schemas.microsoft.com/office/word/2010/wordprocessingShape" mc:Ignorable="w14 w15 wp14">
   <w:p>
     <w:pPr>
       <w:pStyle w:val="Header"/>
@@ -4699,7 +4758,7 @@
 </file>
 
 <file path=word/numbering.xml><?xml version="1.0" encoding="utf-8"?>
-<w:numbering xmlns:wpc="http://schemas.microsoft.com/office/word/2010/wordprocessingCanvas" xmlns:cx="http://schemas.microsoft.com/office/drawing/2014/chartex" xmlns:cx1="http://schemas.microsoft.com/office/drawing/2015/9/8/chartex" xmlns:cx2="http://schemas.microsoft.com/office/drawing/2015/10/21/chartex" xmlns:mc="http://schemas.openxmlformats.org/markup-compatibility/2006" xmlns:o="urn:schemas-microsoft-com:office:office" xmlns:r="http://schemas.openxmlformats.org/officeDocument/2006/relationships" xmlns:m="http://schemas.openxmlformats.org/officeDocument/2006/math" xmlns:v="urn:schemas-microsoft-com:vml" xmlns:wp14="http://schemas.microsoft.com/office/word/2010/wordprocessingDrawing" xmlns:wp="http://schemas.openxmlformats.org/drawingml/2006/wordprocessingDrawing" xmlns:w10="urn:schemas-microsoft-com:office:word" xmlns:w="http://schemas.openxmlformats.org/wordprocessingml/2006/main" xmlns:w14="http://schemas.microsoft.com/office/word/2010/wordml" xmlns:w15="http://schemas.microsoft.com/office/word/2012/wordml" xmlns:w16se="http://schemas.microsoft.com/office/word/2015/wordml/symex" xmlns:wpg="http://schemas.microsoft.com/office/word/2010/wordprocessingGroup" xmlns:wpi="http://schemas.microsoft.com/office/word/2010/wordprocessingInk" xmlns:wne="http://schemas.microsoft.com/office/word/2006/wordml" xmlns:wps="http://schemas.microsoft.com/office/word/2010/wordprocessingShape" mc:Ignorable="w14 w15 w16se wp14">
+<w:numbering xmlns:wpc="http://schemas.microsoft.com/office/word/2010/wordprocessingCanvas" xmlns:mc="http://schemas.openxmlformats.org/markup-compatibility/2006" xmlns:o="urn:schemas-microsoft-com:office:office" xmlns:r="http://schemas.openxmlformats.org/officeDocument/2006/relationships" xmlns:m="http://schemas.openxmlformats.org/officeDocument/2006/math" xmlns:v="urn:schemas-microsoft-com:vml" xmlns:wp14="http://schemas.microsoft.com/office/word/2010/wordprocessingDrawing" xmlns:wp="http://schemas.openxmlformats.org/drawingml/2006/wordprocessingDrawing" xmlns:w10="urn:schemas-microsoft-com:office:word" xmlns:w="http://schemas.openxmlformats.org/wordprocessingml/2006/main" xmlns:w14="http://schemas.microsoft.com/office/word/2010/wordml" xmlns:w15="http://schemas.microsoft.com/office/word/2012/wordml" xmlns:wpg="http://schemas.microsoft.com/office/word/2010/wordprocessingGroup" xmlns:wpi="http://schemas.microsoft.com/office/word/2010/wordprocessingInk" xmlns:wne="http://schemas.microsoft.com/office/word/2006/wordml" xmlns:wps="http://schemas.microsoft.com/office/word/2010/wordprocessingShape" mc:Ignorable="w14 w15 wp14">
   <w:abstractNum w:abstractNumId="0" w15:restartNumberingAfterBreak="0">
     <w:nsid w:val="B97C0CCF"/>
     <w:multiLevelType w:val="multilevel"/>
@@ -6813,8 +6872,16 @@
 </w:numbering>
 </file>
 
+<file path=word/people.xml><?xml version="1.0" encoding="utf-8"?>
+<w15:people xmlns:wpc="http://schemas.microsoft.com/office/word/2010/wordprocessingCanvas" xmlns:mc="http://schemas.openxmlformats.org/markup-compatibility/2006" xmlns:o="urn:schemas-microsoft-com:office:office" xmlns:r="http://schemas.openxmlformats.org/officeDocument/2006/relationships" xmlns:m="http://schemas.openxmlformats.org/officeDocument/2006/math" xmlns:v="urn:schemas-microsoft-com:vml" xmlns:wp14="http://schemas.microsoft.com/office/word/2010/wordprocessingDrawing" xmlns:wp="http://schemas.openxmlformats.org/drawingml/2006/wordprocessingDrawing" xmlns:w10="urn:schemas-microsoft-com:office:word" xmlns:w="http://schemas.openxmlformats.org/wordprocessingml/2006/main" xmlns:w14="http://schemas.microsoft.com/office/word/2010/wordml" xmlns:w15="http://schemas.microsoft.com/office/word/2012/wordml" xmlns:wpg="http://schemas.microsoft.com/office/word/2010/wordprocessingGroup" xmlns:wpi="http://schemas.microsoft.com/office/word/2010/wordprocessingInk" xmlns:wne="http://schemas.microsoft.com/office/word/2006/wordml" xmlns:wps="http://schemas.microsoft.com/office/word/2010/wordprocessingShape" mc:Ignorable="w14 w15 wp14">
+  <w15:person w15:author="Francis Langlois">
+    <w15:presenceInfo w15:providerId="Windows Live" w15:userId="19042ffc7b67b3fd"/>
+  </w15:person>
+</w15:people>
+</file>
+
 <file path=word/styles.xml><?xml version="1.0" encoding="utf-8"?>
-<w:styles xmlns:mc="http://schemas.openxmlformats.org/markup-compatibility/2006" xmlns:r="http://schemas.openxmlformats.org/officeDocument/2006/relationships" xmlns:w="http://schemas.openxmlformats.org/wordprocessingml/2006/main" xmlns:w14="http://schemas.microsoft.com/office/word/2010/wordml" xmlns:w15="http://schemas.microsoft.com/office/word/2012/wordml" xmlns:w16se="http://schemas.microsoft.com/office/word/2015/wordml/symex" mc:Ignorable="w14 w15 w16se">
+<w:styles xmlns:mc="http://schemas.openxmlformats.org/markup-compatibility/2006" xmlns:r="http://schemas.openxmlformats.org/officeDocument/2006/relationships" xmlns:w="http://schemas.openxmlformats.org/wordprocessingml/2006/main" xmlns:w14="http://schemas.microsoft.com/office/word/2010/wordml" xmlns:w15="http://schemas.microsoft.com/office/word/2012/wordml" mc:Ignorable="w14 w15">
   <w:docDefaults>
     <w:rPrDefault>
       <w:rPr>
@@ -6830,7 +6897,7 @@
       </w:pPr>
     </w:pPrDefault>
   </w:docDefaults>
-  <w:latentStyles w:defLockedState="0" w:defUIPriority="99" w:defSemiHidden="0" w:defUnhideWhenUsed="0" w:defQFormat="0" w:count="372">
+  <w:latentStyles w:defLockedState="0" w:defUIPriority="99" w:defSemiHidden="0" w:defUnhideWhenUsed="0" w:defQFormat="0" w:count="371">
     <w:lsdException w:name="Normal" w:uiPriority="0" w:qFormat="1"/>
     <w:lsdException w:name="heading 1" w:uiPriority="9" w:qFormat="1"/>
     <w:lsdException w:name="heading 2" w:semiHidden="1" w:uiPriority="0" w:unhideWhenUsed="1" w:qFormat="1"/>
@@ -7202,7 +7269,6 @@
     <w:lsdException w:name="List Table 5 Dark Accent 6" w:uiPriority="50"/>
     <w:lsdException w:name="List Table 6 Colorful Accent 6" w:uiPriority="51"/>
     <w:lsdException w:name="List Table 7 Colorful Accent 6" w:uiPriority="52"/>
-    <w:lsdException w:name="Mention" w:semiHidden="1" w:unhideWhenUsed="1"/>
   </w:latentStyles>
   <w:style w:type="paragraph" w:default="1" w:styleId="Normal">
     <w:name w:val="Normal"/>
@@ -7292,6 +7358,7 @@
   <w:style w:type="character" w:default="1" w:styleId="DefaultParagraphFont">
     <w:name w:val="Default Paragraph Font"/>
     <w:uiPriority w:val="1"/>
+    <w:semiHidden/>
     <w:unhideWhenUsed/>
   </w:style>
   <w:style w:type="table" w:default="1" w:styleId="TableNormal">
@@ -8362,6 +8429,121 @@
     <w:link w:val="Footer"/>
     <w:uiPriority w:val="99"/>
     <w:rsid w:val="00AC2A95"/>
+    <w:rPr>
+      <w:rFonts w:ascii="Segoe" w:eastAsia="Times New Roman" w:hAnsi="Segoe" w:cs="Times New Roman"/>
+      <w:sz w:val="19"/>
+      <w:szCs w:val="24"/>
+    </w:rPr>
+  </w:style>
+  <w:style w:type="character" w:styleId="CommentReference">
+    <w:name w:val="annotation reference"/>
+    <w:basedOn w:val="DefaultParagraphFont"/>
+    <w:uiPriority w:val="99"/>
+    <w:semiHidden/>
+    <w:unhideWhenUsed/>
+    <w:rsid w:val="00042301"/>
+    <w:rPr>
+      <w:sz w:val="16"/>
+      <w:szCs w:val="16"/>
+    </w:rPr>
+  </w:style>
+  <w:style w:type="paragraph" w:styleId="CommentText">
+    <w:name w:val="annotation text"/>
+    <w:basedOn w:val="Normal"/>
+    <w:link w:val="CommentTextChar"/>
+    <w:uiPriority w:val="99"/>
+    <w:semiHidden/>
+    <w:unhideWhenUsed/>
+    <w:rsid w:val="00042301"/>
+    <w:pPr>
+      <w:spacing w:line="240" w:lineRule="auto"/>
+    </w:pPr>
+    <w:rPr>
+      <w:sz w:val="20"/>
+      <w:szCs w:val="20"/>
+    </w:rPr>
+  </w:style>
+  <w:style w:type="character" w:customStyle="1" w:styleId="CommentTextChar">
+    <w:name w:val="Comment Text Char"/>
+    <w:basedOn w:val="DefaultParagraphFont"/>
+    <w:link w:val="CommentText"/>
+    <w:uiPriority w:val="99"/>
+    <w:semiHidden/>
+    <w:rsid w:val="00042301"/>
+    <w:rPr>
+      <w:rFonts w:ascii="Segoe" w:eastAsia="Times New Roman" w:hAnsi="Segoe" w:cs="Times New Roman"/>
+      <w:sz w:val="20"/>
+      <w:szCs w:val="20"/>
+    </w:rPr>
+  </w:style>
+  <w:style w:type="paragraph" w:styleId="CommentSubject">
+    <w:name w:val="annotation subject"/>
+    <w:basedOn w:val="CommentText"/>
+    <w:next w:val="CommentText"/>
+    <w:link w:val="CommentSubjectChar"/>
+    <w:uiPriority w:val="99"/>
+    <w:semiHidden/>
+    <w:unhideWhenUsed/>
+    <w:rsid w:val="00042301"/>
+    <w:rPr>
+      <w:b/>
+      <w:bCs/>
+    </w:rPr>
+  </w:style>
+  <w:style w:type="character" w:customStyle="1" w:styleId="CommentSubjectChar">
+    <w:name w:val="Comment Subject Char"/>
+    <w:basedOn w:val="CommentTextChar"/>
+    <w:link w:val="CommentSubject"/>
+    <w:uiPriority w:val="99"/>
+    <w:semiHidden/>
+    <w:rsid w:val="00042301"/>
+    <w:rPr>
+      <w:rFonts w:ascii="Segoe" w:eastAsia="Times New Roman" w:hAnsi="Segoe" w:cs="Times New Roman"/>
+      <w:b/>
+      <w:bCs/>
+      <w:sz w:val="20"/>
+      <w:szCs w:val="20"/>
+    </w:rPr>
+  </w:style>
+  <w:style w:type="paragraph" w:styleId="BalloonText">
+    <w:name w:val="Balloon Text"/>
+    <w:basedOn w:val="Normal"/>
+    <w:link w:val="BalloonTextChar"/>
+    <w:uiPriority w:val="99"/>
+    <w:semiHidden/>
+    <w:unhideWhenUsed/>
+    <w:rsid w:val="00042301"/>
+    <w:pPr>
+      <w:spacing w:after="0" w:line="240" w:lineRule="auto"/>
+    </w:pPr>
+    <w:rPr>
+      <w:rFonts w:ascii="Segoe UI" w:hAnsi="Segoe UI" w:cs="Segoe UI"/>
+      <w:sz w:val="18"/>
+      <w:szCs w:val="18"/>
+    </w:rPr>
+  </w:style>
+  <w:style w:type="character" w:customStyle="1" w:styleId="BalloonTextChar">
+    <w:name w:val="Balloon Text Char"/>
+    <w:basedOn w:val="DefaultParagraphFont"/>
+    <w:link w:val="BalloonText"/>
+    <w:uiPriority w:val="99"/>
+    <w:semiHidden/>
+    <w:rsid w:val="00042301"/>
+    <w:rPr>
+      <w:rFonts w:ascii="Segoe UI" w:eastAsia="Times New Roman" w:hAnsi="Segoe UI" w:cs="Segoe UI"/>
+      <w:sz w:val="18"/>
+      <w:szCs w:val="18"/>
+    </w:rPr>
+  </w:style>
+  <w:style w:type="paragraph" w:styleId="Revision">
+    <w:name w:val="Revision"/>
+    <w:hidden/>
+    <w:uiPriority w:val="99"/>
+    <w:semiHidden/>
+    <w:rsid w:val="00042301"/>
+    <w:pPr>
+      <w:spacing w:after="0" w:line="240" w:lineRule="auto"/>
+    </w:pPr>
     <w:rPr>
       <w:rFonts w:ascii="Segoe" w:eastAsia="Times New Roman" w:hAnsi="Segoe" w:cs="Times New Roman"/>
       <w:sz w:val="19"/>

</xml_diff>

<commit_message>
Made a lot of edits to this document.
</commit_message>
<xml_diff>
--- a/Guidance/GetMaterials.docx
+++ b/Guidance/GetMaterials.docx
@@ -9,7 +9,19 @@
       <w:bookmarkStart w:id="0" w:name="downloading-and-printing-your-course-mat"/>
       <w:bookmarkEnd w:id="0"/>
       <w:r>
-        <w:t>Downloading and printing your course materials</w:t>
+        <w:t xml:space="preserve">Downloading and printing your </w:t>
+      </w:r>
+      <w:commentRangeStart w:id="1"/>
+      <w:r>
+        <w:t>course materials</w:t>
+      </w:r>
+      <w:commentRangeEnd w:id="1"/>
+      <w:r>
+        <w:rPr>
+          <w:rStyle w:val="CommentReference"/>
+          <w:rFonts w:ascii="Segoe" w:hAnsi="Segoe"/>
+        </w:rPr>
+        <w:commentReference w:id="1"/>
       </w:r>
     </w:p>
     <w:p>
@@ -31,16 +43,23 @@
       <w:r>
         <w:t xml:space="preserve">, where they </w:t>
       </w:r>
-      <w:commentRangeStart w:id="1"/>
-      <w:r>
-        <w:t xml:space="preserve">will </w:t>
-      </w:r>
-      <w:commentRangeEnd w:id="1"/>
+      <w:commentRangeStart w:id="2"/>
+      <w:del w:id="3" w:author="Francis Langlois" w:date="2016-06-17T10:21:00Z">
+        <w:r>
+          <w:delText xml:space="preserve">will </w:delText>
+        </w:r>
+      </w:del>
+      <w:commentRangeEnd w:id="2"/>
+      <w:ins w:id="4" w:author="Francis Langlois" w:date="2016-06-17T10:21:00Z">
+        <w:r>
+          <w:t xml:space="preserve">can </w:t>
+        </w:r>
+      </w:ins>
       <w:r>
         <w:rPr>
           <w:rStyle w:val="CommentReference"/>
         </w:rPr>
-        <w:commentReference w:id="1"/>
+        <w:commentReference w:id="2"/>
       </w:r>
       <w:r>
         <w:t>be updated as the underlying product user interface changes. This document contains the guidance to download and print lab and lab answer key .</w:t>
@@ -51,7 +70,31 @@
       </w:r>
       <w:proofErr w:type="spellEnd"/>
       <w:r>
-        <w:t xml:space="preserve"> files for your course. This will allow you to ensure your students have the most up-to-date course materials for your students.</w:t>
+        <w:t xml:space="preserve"> files for your course. This </w:t>
+      </w:r>
+      <w:del w:id="5" w:author="Francis Langlois" w:date="2016-06-17T10:21:00Z">
+        <w:r>
+          <w:delText xml:space="preserve">will </w:delText>
+        </w:r>
+      </w:del>
+      <w:r>
+        <w:t>allow</w:t>
+      </w:r>
+      <w:ins w:id="6" w:author="Francis Langlois" w:date="2016-06-17T10:21:00Z">
+        <w:r>
+          <w:t>s</w:t>
+        </w:r>
+      </w:ins>
+      <w:r>
+        <w:t xml:space="preserve"> you to ensure your students have the most up-to-date course materials</w:t>
+      </w:r>
+      <w:del w:id="7" w:author="Francis Langlois" w:date="2016-06-17T10:21:00Z">
+        <w:r>
+          <w:delText xml:space="preserve"> for your students</w:delText>
+        </w:r>
+      </w:del>
+      <w:r>
+        <w:t>.</w:t>
       </w:r>
     </w:p>
     <w:p>
@@ -59,8 +102,8 @@
         <w:pStyle w:val="Heading2"/>
         <w:ind w:left="0"/>
       </w:pPr>
-      <w:bookmarkStart w:id="2" w:name="quickstart"/>
-      <w:bookmarkEnd w:id="2"/>
+      <w:bookmarkStart w:id="8" w:name="quickstart"/>
+      <w:bookmarkEnd w:id="8"/>
       <w:proofErr w:type="spellStart"/>
       <w:r>
         <w:t>Quickstart</w:t>
@@ -72,13 +115,69 @@
         <w:ind w:left="0"/>
       </w:pPr>
       <w:r>
-        <w:t xml:space="preserve">If you are frequent user of Windows PowerShell, you already have sync'd the </w:t>
+        <w:t xml:space="preserve">If you are frequent user of Windows PowerShell, </w:t>
+      </w:r>
+      <w:del w:id="9" w:author="Francis Langlois" w:date="2016-06-17T10:22:00Z">
+        <w:r>
+          <w:delText xml:space="preserve">you </w:delText>
+        </w:r>
+      </w:del>
+      <w:r>
+        <w:t xml:space="preserve">already </w:t>
+      </w:r>
+      <w:del w:id="10" w:author="Francis Langlois" w:date="2016-06-17T10:22:00Z">
+        <w:r>
+          <w:delText xml:space="preserve">have </w:delText>
+        </w:r>
+      </w:del>
+      <w:r>
+        <w:t xml:space="preserve">sync'd the </w:t>
       </w:r>
       <w:r>
         <w:t>GitHub</w:t>
       </w:r>
       <w:r>
-        <w:t xml:space="preserve"> repo for your course to your local computer previously, and you have installed the prerequisites, here are the simplest instructions:</w:t>
+        <w:t xml:space="preserve"> repo for your course</w:t>
+      </w:r>
+      <w:commentRangeStart w:id="11"/>
+      <w:ins w:id="12" w:author="Francis Langlois" w:date="2016-06-17T10:22:00Z">
+        <w:r>
+          <w:t>,</w:t>
+        </w:r>
+      </w:ins>
+      <w:del w:id="13" w:author="Francis Langlois" w:date="2016-06-17T10:22:00Z">
+        <w:r>
+          <w:delText xml:space="preserve"> to your local computer previously</w:delText>
+        </w:r>
+      </w:del>
+      <w:commentRangeEnd w:id="11"/>
+      <w:r>
+        <w:rPr>
+          <w:rStyle w:val="CommentReference"/>
+        </w:rPr>
+        <w:commentReference w:id="11"/>
+      </w:r>
+      <w:del w:id="14" w:author="Francis Langlois" w:date="2016-06-17T10:22:00Z">
+        <w:r>
+          <w:delText>,</w:delText>
+        </w:r>
+      </w:del>
+      <w:r>
+        <w:t xml:space="preserve"> and you have installed the prerequisites, here are the </w:t>
+      </w:r>
+      <w:commentRangeStart w:id="15"/>
+      <w:r>
+        <w:t xml:space="preserve">simplest </w:t>
+      </w:r>
+      <w:commentRangeEnd w:id="15"/>
+      <w:r>
+        <w:rPr>
+          <w:rStyle w:val="CommentReference"/>
+        </w:rPr>
+        <w:commentReference w:id="15"/>
+      </w:r>
+      <w:r>
+        <w:t>instructions:</w:t>
       </w:r>
     </w:p>
     <w:p>
@@ -147,8 +246,6 @@
       <w:r>
         <w:t>:</w:t>
       </w:r>
-      <w:bookmarkStart w:id="3" w:name="_GoBack"/>
-      <w:bookmarkEnd w:id="3"/>
     </w:p>
     <w:p>
       <w:r>
@@ -160,8 +257,8 @@
         <w:pStyle w:val="Heading2"/>
         <w:ind w:left="0"/>
       </w:pPr>
-      <w:bookmarkStart w:id="4" w:name="overview-microsoft-learnings-github-solu"/>
-      <w:bookmarkEnd w:id="4"/>
+      <w:bookmarkStart w:id="16" w:name="overview-microsoft-learnings-github-solu"/>
+      <w:bookmarkEnd w:id="16"/>
       <w:r>
         <w:t xml:space="preserve">Overview Microsoft Learning's </w:t>
       </w:r>
@@ -183,51 +280,104 @@
         <w:t>GitHub</w:t>
       </w:r>
       <w:r>
-        <w:t xml:space="preserve">. That solution also includes a script and tools that </w:t>
-      </w:r>
-      <w:del w:id="5" w:author="Francis Langlois" w:date="2016-06-17T09:40:00Z">
+        <w:t xml:space="preserve">. That solution also includes a script and tools </w:t>
+      </w:r>
+      <w:del w:id="17" w:author="Francis Langlois" w:date="2016-06-17T10:24:00Z">
+        <w:r>
+          <w:delText xml:space="preserve">that </w:delText>
+        </w:r>
+      </w:del>
+      <w:ins w:id="18" w:author="Francis Langlois" w:date="2016-06-17T10:24:00Z">
+        <w:r>
+          <w:t xml:space="preserve">to </w:t>
+        </w:r>
+      </w:ins>
+      <w:del w:id="19" w:author="Francis Langlois" w:date="2016-06-17T09:40:00Z">
         <w:r>
           <w:delText xml:space="preserve">will </w:delText>
         </w:r>
       </w:del>
       <w:r>
-        <w:t>allow</w:t>
-      </w:r>
-      <w:ins w:id="6" w:author="Francis Langlois" w:date="2016-06-17T09:40:00Z">
-        <w:r>
-          <w:t>s</w:t>
+        <w:t>allow you to print the labs and lab answer keys from Microsoft Word .</w:t>
+      </w:r>
+      <w:proofErr w:type="spellStart"/>
+      <w:r>
+        <w:t>docx</w:t>
+      </w:r>
+      <w:proofErr w:type="spellEnd"/>
+      <w:r>
+        <w:t xml:space="preserve"> files. In order to use this solution</w:t>
+      </w:r>
+      <w:ins w:id="20" w:author="Francis Langlois" w:date="2016-06-17T10:25:00Z">
+        <w:r>
+          <w:t>,</w:t>
         </w:r>
       </w:ins>
       <w:r>
-        <w:t xml:space="preserve"> you to print the labs and lab answer keys from Microsoft Word .</w:t>
+        <w:t xml:space="preserve"> you </w:t>
+      </w:r>
+      <w:del w:id="21" w:author="Francis Langlois" w:date="2016-06-17T09:41:00Z">
+        <w:r>
+          <w:delText xml:space="preserve">will </w:delText>
+        </w:r>
+      </w:del>
+      <w:commentRangeStart w:id="22"/>
+      <w:r>
+        <w:t xml:space="preserve">need to </w:t>
+      </w:r>
+      <w:commentRangeEnd w:id="22"/>
+      <w:r>
+        <w:rPr>
+          <w:rStyle w:val="CommentReference"/>
+        </w:rPr>
+        <w:commentReference w:id="22"/>
+      </w:r>
+      <w:r>
+        <w:t>perform the following steps the first time you wish to download and print the lab files:</w:t>
+      </w:r>
+    </w:p>
+    <w:p>
+      <w:pPr>
+        <w:pStyle w:val="Compact"/>
+        <w:numPr>
+          <w:ilvl w:val="0"/>
+          <w:numId w:val="19"/>
+        </w:numPr>
+      </w:pPr>
+      <w:r>
+        <w:t xml:space="preserve">Sign-up for a </w:t>
+      </w:r>
+      <w:r>
+        <w:t>GitHub</w:t>
+      </w:r>
+      <w:r>
+        <w:t xml:space="preserve"> account.</w:t>
+      </w:r>
+    </w:p>
+    <w:p>
+      <w:pPr>
+        <w:pStyle w:val="Compact"/>
+        <w:numPr>
+          <w:ilvl w:val="0"/>
+          <w:numId w:val="19"/>
+        </w:numPr>
+      </w:pPr>
+      <w:r>
+        <w:t xml:space="preserve">Install </w:t>
       </w:r>
       <w:proofErr w:type="spellStart"/>
       <w:r>
-        <w:t>docx</w:t>
+        <w:t>Gitub</w:t>
       </w:r>
       <w:proofErr w:type="spellEnd"/>
       <w:r>
-        <w:t xml:space="preserve"> files. In order to use this solution you </w:t>
-      </w:r>
-      <w:del w:id="7" w:author="Francis Langlois" w:date="2016-06-17T09:41:00Z">
-        <w:r>
-          <w:delText xml:space="preserve">will </w:delText>
-        </w:r>
-      </w:del>
-      <w:commentRangeStart w:id="8"/>
-      <w:r>
-        <w:t xml:space="preserve">need to </w:t>
-      </w:r>
-      <w:commentRangeEnd w:id="8"/>
-      <w:r>
-        <w:rPr>
-          <w:rStyle w:val="CommentReference"/>
-        </w:rPr>
-        <w:commentReference w:id="8"/>
-      </w:r>
-      <w:r>
-        <w:t>perform the following steps the first time you wish to download and print the lab files:</w:t>
-      </w:r>
+        <w:t xml:space="preserve"> Desktop</w:t>
+      </w:r>
+      <w:ins w:id="23" w:author="Francis Langlois" w:date="2016-06-17T09:56:00Z">
+        <w:r>
+          <w:t>.</w:t>
+        </w:r>
+      </w:ins>
     </w:p>
     <w:p>
       <w:pPr>
@@ -238,13 +388,61 @@
         </w:numPr>
       </w:pPr>
       <w:r>
-        <w:t xml:space="preserve">Sign-up for a </w:t>
+        <w:t>Install the prerequisite software:</w:t>
+      </w:r>
+    </w:p>
+    <w:p>
+      <w:pPr>
+        <w:pStyle w:val="Compact"/>
+        <w:numPr>
+          <w:ilvl w:val="0"/>
+          <w:numId w:val="20"/>
+        </w:numPr>
+      </w:pPr>
+      <w:proofErr w:type="spellStart"/>
+      <w:r>
+        <w:t>Pandoc</w:t>
+      </w:r>
+      <w:proofErr w:type="spellEnd"/>
+      <w:r>
+        <w:t xml:space="preserve"> 1.13.2</w:t>
+      </w:r>
+    </w:p>
+    <w:p>
+      <w:pPr>
+        <w:pStyle w:val="Compact"/>
+        <w:numPr>
+          <w:ilvl w:val="0"/>
+          <w:numId w:val="20"/>
+        </w:numPr>
+      </w:pPr>
+      <w:r>
+        <w:t>PowerShell Community Extensions 3.2.0</w:t>
+      </w:r>
+    </w:p>
+    <w:p>
+      <w:pPr>
+        <w:ind w:left="0"/>
+      </w:pPr>
+      <w:r>
+        <w:t xml:space="preserve">Once you have signed up for </w:t>
       </w:r>
       <w:r>
         <w:t>GitHub</w:t>
       </w:r>
       <w:r>
-        <w:t xml:space="preserve"> account.</w:t>
+        <w:t xml:space="preserve"> and installed the prerequisite software, the steps for downloading and printing the course lab materials are the same for each course. The steps are those listed in the previous </w:t>
+      </w:r>
+      <w:proofErr w:type="spellStart"/>
+      <w:r>
+        <w:rPr>
+          <w:b/>
+        </w:rPr>
+        <w:t>Quickstart</w:t>
+      </w:r>
+      <w:proofErr w:type="spellEnd"/>
+      <w:r>
+        <w:t xml:space="preserve"> section:</w:t>
       </w:r>
     </w:p>
     <w:p>
@@ -252,19 +450,56 @@
         <w:pStyle w:val="Compact"/>
         <w:numPr>
           <w:ilvl w:val="0"/>
-          <w:numId w:val="19"/>
-        </w:numPr>
-      </w:pPr>
-      <w:r>
-        <w:t xml:space="preserve">Install </w:t>
+          <w:numId w:val="21"/>
+        </w:numPr>
+      </w:pPr>
+      <w:r>
+        <w:t>Sync the repo for the course</w:t>
+      </w:r>
+      <w:commentRangeStart w:id="24"/>
+      <w:ins w:id="25" w:author="Francis Langlois" w:date="2016-06-17T09:56:00Z">
+        <w:r>
+          <w:t>.</w:t>
+        </w:r>
+      </w:ins>
+      <w:commentRangeEnd w:id="24"/>
+      <w:ins w:id="26" w:author="Francis Langlois" w:date="2016-06-17T09:57:00Z">
+        <w:r>
+          <w:rPr>
+            <w:rStyle w:val="CommentReference"/>
+          </w:rPr>
+          <w:commentReference w:id="24"/>
+        </w:r>
+      </w:ins>
+    </w:p>
+    <w:p>
+      <w:pPr>
+        <w:pStyle w:val="Compact"/>
+        <w:numPr>
+          <w:ilvl w:val="0"/>
+          <w:numId w:val="21"/>
+        </w:numPr>
+      </w:pPr>
+      <w:r>
+        <w:t xml:space="preserve">In Windows </w:t>
       </w:r>
       <w:proofErr w:type="spellStart"/>
       <w:r>
-        <w:t>Gitub</w:t>
+        <w:t>PowerShel</w:t>
+      </w:r>
+      <w:proofErr w:type="gramStart"/>
+      <w:ins w:id="27" w:author="Francis Langlois" w:date="2016-06-17T09:56:00Z">
+        <w:r>
+          <w:t>,</w:t>
+        </w:r>
+      </w:ins>
+      <w:r>
+        <w:t>l</w:t>
       </w:r>
       <w:proofErr w:type="spellEnd"/>
-      <w:r>
-        <w:t xml:space="preserve"> Desktop</w:t>
+      <w:proofErr w:type="gramEnd"/>
+      <w:r>
+        <w:t xml:space="preserve"> navigate to the folder in the local course repo.</w:t>
       </w:r>
     </w:p>
     <w:p>
@@ -272,109 +507,67 @@
         <w:pStyle w:val="Compact"/>
         <w:numPr>
           <w:ilvl w:val="0"/>
-          <w:numId w:val="19"/>
-        </w:numPr>
-      </w:pPr>
-      <w:r>
-        <w:t>Install the prerequisite software:</w:t>
-      </w:r>
-    </w:p>
-    <w:p>
-      <w:pPr>
-        <w:pStyle w:val="Compact"/>
-        <w:numPr>
-          <w:ilvl w:val="0"/>
-          <w:numId w:val="20"/>
-        </w:numPr>
-      </w:pPr>
+          <w:numId w:val="21"/>
+        </w:numPr>
+      </w:pPr>
+      <w:r>
+        <w:t>Run the pandoc.ps1 script.</w:t>
+      </w:r>
+    </w:p>
+    <w:p>
+      <w:pPr>
+        <w:ind w:left="0"/>
+      </w:pPr>
+      <w:r>
+        <w:t xml:space="preserve">You can use a variety of tools that support </w:t>
+      </w:r>
       <w:proofErr w:type="spellStart"/>
       <w:r>
-        <w:t>Pandoc</w:t>
+        <w:t>Git</w:t>
       </w:r>
       <w:proofErr w:type="spellEnd"/>
       <w:r>
-        <w:t xml:space="preserve"> 1.13.2</w:t>
-      </w:r>
-    </w:p>
-    <w:p>
-      <w:pPr>
-        <w:pStyle w:val="Compact"/>
-        <w:numPr>
-          <w:ilvl w:val="0"/>
-          <w:numId w:val="20"/>
-        </w:numPr>
-      </w:pPr>
-      <w:r>
-        <w:t>PowerShell Community Extensions 3.2.0</w:t>
-      </w:r>
-    </w:p>
-    <w:p>
-      <w:pPr>
-        <w:ind w:left="0"/>
-      </w:pPr>
-      <w:r>
-        <w:t xml:space="preserve">Once you have signed up for </w:t>
+        <w:t xml:space="preserve"> with </w:t>
       </w:r>
       <w:r>
         <w:t>GitHub</w:t>
       </w:r>
       <w:r>
-        <w:t xml:space="preserve"> and installed the prerequisite software, the steps for downloading and printing the course lab materials are the same for each course. The steps are those listed in the previous </w:t>
+        <w:t xml:space="preserve">, including Visual Studio, VS Code, or any of the </w:t>
       </w:r>
       <w:proofErr w:type="spellStart"/>
       <w:r>
-        <w:rPr>
-          <w:b/>
-        </w:rPr>
-        <w:t>Quickstart</w:t>
+        <w:t>Git</w:t>
       </w:r>
       <w:proofErr w:type="spellEnd"/>
       <w:r>
-        <w:t xml:space="preserve"> section:</w:t>
-      </w:r>
-    </w:p>
-    <w:p>
-      <w:pPr>
-        <w:pStyle w:val="Compact"/>
-        <w:numPr>
-          <w:ilvl w:val="0"/>
-          <w:numId w:val="21"/>
-        </w:numPr>
-      </w:pPr>
-      <w:r>
-        <w:t>Sync the repo for the course</w:t>
-      </w:r>
-    </w:p>
-    <w:p>
-      <w:pPr>
-        <w:pStyle w:val="Compact"/>
-        <w:numPr>
-          <w:ilvl w:val="0"/>
-          <w:numId w:val="21"/>
-        </w:numPr>
-      </w:pPr>
-      <w:r>
-        <w:t>In Windows PowerShell navigate to the folder in the local course repo.</w:t>
-      </w:r>
-    </w:p>
-    <w:p>
-      <w:pPr>
-        <w:pStyle w:val="Compact"/>
-        <w:numPr>
-          <w:ilvl w:val="0"/>
-          <w:numId w:val="21"/>
-        </w:numPr>
-      </w:pPr>
-      <w:r>
-        <w:t>Run the pandoc.ps1 script.</w:t>
-      </w:r>
-    </w:p>
-    <w:p>
-      <w:pPr>
-        <w:ind w:left="0"/>
-      </w:pPr>
-      <w:r>
-        <w:t xml:space="preserve">You can use a variety of tools that support </w:t>
+        <w:t xml:space="preserve"> command line tools widely available.</w:t>
+      </w:r>
+    </w:p>
+    <w:p>
+      <w:pPr>
+        <w:pStyle w:val="BlockQuote"/>
+      </w:pPr>
+      <w:r>
+        <w:rPr>
+          <w:b/>
+        </w:rPr>
+        <w:t>Note</w:t>
+      </w:r>
+      <w:r>
+        <w:t xml:space="preserve"> </w:t>
+      </w:r>
+      <w:r>
+        <w:t>GitHub</w:t>
+      </w:r>
+      <w:r>
+        <w:t xml:space="preserve"> has both a desktop client and a command line interface. Throughout this document we use the desktop client. If </w:t>
+      </w:r>
+      <w:r>
+        <w:t>GitHub</w:t>
+      </w:r>
+      <w:r>
+        <w:t xml:space="preserve"> and </w:t>
       </w:r>
       <w:proofErr w:type="spellStart"/>
       <w:r>
@@ -382,63 +575,15 @@
       </w:r>
       <w:proofErr w:type="spellEnd"/>
       <w:r>
-        <w:t xml:space="preserve"> with </w:t>
+        <w:t xml:space="preserve"> are new concepts and you would like a more in-depth introduction, see the </w:t>
       </w:r>
       <w:r>
         <w:t>GitHub</w:t>
       </w:r>
       <w:r>
-        <w:t xml:space="preserve">, including Visual Studio, VS Code, or any of the </w:t>
-      </w:r>
-      <w:proofErr w:type="spellStart"/>
-      <w:r>
-        <w:t>Git</w:t>
-      </w:r>
-      <w:proofErr w:type="spellEnd"/>
-      <w:r>
-        <w:t xml:space="preserve"> command line tools widely available.</w:t>
-      </w:r>
-    </w:p>
-    <w:p>
-      <w:pPr>
-        <w:pStyle w:val="BlockQuote"/>
-      </w:pPr>
-      <w:r>
-        <w:rPr>
-          <w:b/>
-        </w:rPr>
-        <w:t>Note</w:t>
-      </w:r>
-      <w:r>
         <w:t xml:space="preserve"> </w:t>
       </w:r>
-      <w:r>
-        <w:t>GitHub</w:t>
-      </w:r>
-      <w:r>
-        <w:t xml:space="preserve"> has both a desktop client and a command line interface. Throughout this document we use the desktop client. If </w:t>
-      </w:r>
-      <w:r>
-        <w:t>GitHub</w:t>
-      </w:r>
-      <w:r>
-        <w:t xml:space="preserve"> and </w:t>
-      </w:r>
-      <w:proofErr w:type="spellStart"/>
-      <w:r>
-        <w:t>Git</w:t>
-      </w:r>
-      <w:proofErr w:type="spellEnd"/>
-      <w:r>
-        <w:t xml:space="preserve"> are new concepts and you would like a more in-depth introduction, see the </w:t>
-      </w:r>
-      <w:r>
-        <w:t>GitHub</w:t>
-      </w:r>
-      <w:r>
-        <w:t xml:space="preserve"> </w:t>
-      </w:r>
-      <w:hyperlink r:id="rId9">
+      <w:hyperlink r:id="rId10">
         <w:r>
           <w:t>Hello Word</w:t>
         </w:r>
@@ -452,8 +597,8 @@
         <w:pStyle w:val="Heading3"/>
         <w:ind w:left="0"/>
       </w:pPr>
-      <w:bookmarkStart w:id="9" w:name="terminology"/>
-      <w:bookmarkEnd w:id="9"/>
+      <w:bookmarkStart w:id="28" w:name="terminology"/>
+      <w:bookmarkEnd w:id="28"/>
       <w:r>
         <w:lastRenderedPageBreak/>
         <w:t>Terminology</w:t>
@@ -470,7 +615,28 @@
         <w:t>GitHub</w:t>
       </w:r>
       <w:r>
-        <w:t xml:space="preserve"> introduces terminology that may be new to you. The following are some terms and concepts throughout this document. For a full list of </w:t>
+        <w:t xml:space="preserve"> introduces terminology that </w:t>
+      </w:r>
+      <w:ins w:id="29" w:author="Francis Langlois" w:date="2016-06-17T10:27:00Z">
+        <w:r>
+          <w:t>might</w:t>
+        </w:r>
+      </w:ins>
+      <w:commentRangeStart w:id="30"/>
+      <w:del w:id="31" w:author="Francis Langlois" w:date="2016-06-17T10:27:00Z">
+        <w:r>
+          <w:delText>may</w:delText>
+        </w:r>
+      </w:del>
+      <w:commentRangeEnd w:id="30"/>
+      <w:r>
+        <w:rPr>
+          <w:rStyle w:val="CommentReference"/>
+        </w:rPr>
+        <w:commentReference w:id="30"/>
+      </w:r>
+      <w:r>
+        <w:t xml:space="preserve"> be new to you. The following are some terms and concepts throughout this document. For a full list of </w:t>
       </w:r>
       <w:r>
         <w:t>GitHub</w:t>
@@ -527,7 +693,20 @@
         <w:t>GitHub</w:t>
       </w:r>
       <w:r>
-        <w:t xml:space="preserve"> - </w:t>
+        <w:t xml:space="preserve"> </w:t>
+      </w:r>
+      <w:del w:id="32" w:author="Francis Langlois" w:date="2016-06-17T10:28:00Z">
+        <w:r>
+          <w:delText>-</w:delText>
+        </w:r>
+      </w:del>
+      <w:ins w:id="33" w:author="Francis Langlois" w:date="2016-06-17T10:28:00Z">
+        <w:r>
+          <w:t>–</w:t>
+        </w:r>
+      </w:ins>
+      <w:r>
+        <w:t xml:space="preserve"> </w:t>
       </w:r>
       <w:proofErr w:type="spellStart"/>
       <w:r>
@@ -600,13 +779,39 @@
         <w:t>Repository</w:t>
       </w:r>
       <w:r>
-        <w:t xml:space="preserve"> - Each project in </w:t>
+        <w:t xml:space="preserve"> </w:t>
+      </w:r>
+      <w:del w:id="34" w:author="Francis Langlois" w:date="2016-06-17T10:28:00Z">
+        <w:r>
+          <w:delText>-</w:delText>
+        </w:r>
+      </w:del>
+      <w:ins w:id="35" w:author="Francis Langlois" w:date="2016-06-17T10:28:00Z">
+        <w:r>
+          <w:t>–</w:t>
+        </w:r>
+      </w:ins>
+      <w:r>
+        <w:t xml:space="preserve"> Each project in </w:t>
       </w:r>
       <w:r>
         <w:t>GitHub</w:t>
       </w:r>
       <w:r>
-        <w:t xml:space="preserve"> is in a repository, or Repo for short. A repository contains all of a project's files, including documentation, and supports revision history. A repository can be either public or private. Also, you can have a </w:t>
+        <w:t xml:space="preserve"> is in a repository, or Repo for short. A repository contains all of a project</w:t>
+      </w:r>
+      <w:del w:id="36" w:author="Francis Langlois" w:date="2016-06-17T10:28:00Z">
+        <w:r>
+          <w:delText>'</w:delText>
+        </w:r>
+      </w:del>
+      <w:ins w:id="37" w:author="Francis Langlois" w:date="2016-06-17T10:28:00Z">
+        <w:r>
+          <w:t>’</w:t>
+        </w:r>
+      </w:ins>
+      <w:r>
+        <w:t xml:space="preserve">s files, including documentation, and supports revision history. A repository can be either public or private. Also, you can have a </w:t>
       </w:r>
       <w:r>
         <w:rPr>
@@ -652,7 +857,20 @@
         <w:t>Markdown</w:t>
       </w:r>
       <w:r>
-        <w:t xml:space="preserve"> - A text file format for creating documentation. It is text based and very simple to update, making it easy to collaborate. It is rendered by </w:t>
+        <w:t xml:space="preserve"> </w:t>
+      </w:r>
+      <w:del w:id="38" w:author="Francis Langlois" w:date="2016-06-17T10:28:00Z">
+        <w:r>
+          <w:delText>-</w:delText>
+        </w:r>
+      </w:del>
+      <w:ins w:id="39" w:author="Francis Langlois" w:date="2016-06-17T10:28:00Z">
+        <w:r>
+          <w:t>–</w:t>
+        </w:r>
+      </w:ins>
+      <w:r>
+        <w:t xml:space="preserve"> A text file format for creating documentation. It is text based and very simple to update, making it easy to collaborate. It is rendered by </w:t>
       </w:r>
       <w:r>
         <w:t>GitHub</w:t>
@@ -686,15 +904,54 @@
         <w:t xml:space="preserve"> flavored markdown (GFM)</w:t>
       </w:r>
       <w:r>
-        <w:t xml:space="preserve"> - There are many variations, or flavors, of markdown. </w:t>
+        <w:t xml:space="preserve"> </w:t>
+      </w:r>
+      <w:del w:id="40" w:author="Francis Langlois" w:date="2016-06-17T10:28:00Z">
+        <w:r>
+          <w:delText>-</w:delText>
+        </w:r>
+      </w:del>
+      <w:ins w:id="41" w:author="Francis Langlois" w:date="2016-06-17T10:28:00Z">
+        <w:r>
+          <w:t>–</w:t>
+        </w:r>
+      </w:ins>
+      <w:r>
+        <w:t xml:space="preserve"> There are many variations, or flavors, of markdown. </w:t>
       </w:r>
       <w:r>
         <w:t>GitHub</w:t>
       </w:r>
       <w:r>
-        <w:t xml:space="preserve"> version, commonly referred to as GFM, is one of the most common variations of markdown. For details on GFM and all the ways 'markup' GFM documents, see </w:t>
-      </w:r>
-      <w:hyperlink r:id="rId10">
+        <w:t xml:space="preserve"> version, commonly referred to as GFM, is one of the most common variations of markdown. For details on GFM and all the ways </w:t>
+      </w:r>
+      <w:del w:id="42" w:author="Francis Langlois" w:date="2016-06-17T10:28:00Z">
+        <w:r>
+          <w:delText>'</w:delText>
+        </w:r>
+      </w:del>
+      <w:ins w:id="43" w:author="Francis Langlois" w:date="2016-06-17T10:28:00Z">
+        <w:r>
+          <w:t>‘</w:t>
+        </w:r>
+      </w:ins>
+      <w:r>
+        <w:t>markup</w:t>
+      </w:r>
+      <w:del w:id="44" w:author="Francis Langlois" w:date="2016-06-17T10:28:00Z">
+        <w:r>
+          <w:delText>'</w:delText>
+        </w:r>
+      </w:del>
+      <w:ins w:id="45" w:author="Francis Langlois" w:date="2016-06-17T10:28:00Z">
+        <w:r>
+          <w:t>’</w:t>
+        </w:r>
+      </w:ins>
+      <w:r>
+        <w:t xml:space="preserve"> GFM documents, see </w:t>
+      </w:r>
+      <w:hyperlink r:id="rId11">
         <w:r>
           <w:t xml:space="preserve">Writing on </w:t>
         </w:r>
@@ -722,7 +979,33 @@
         <w:t>Fork</w:t>
       </w:r>
       <w:r>
-        <w:t xml:space="preserve"> - A copy of someone else's repo that lives under your </w:t>
+        <w:t xml:space="preserve"> </w:t>
+      </w:r>
+      <w:del w:id="46" w:author="Francis Langlois" w:date="2016-06-17T10:28:00Z">
+        <w:r>
+          <w:delText>-</w:delText>
+        </w:r>
+      </w:del>
+      <w:ins w:id="47" w:author="Francis Langlois" w:date="2016-06-17T10:28:00Z">
+        <w:r>
+          <w:t>–</w:t>
+        </w:r>
+      </w:ins>
+      <w:r>
+        <w:t xml:space="preserve"> A copy of someone else</w:t>
+      </w:r>
+      <w:del w:id="48" w:author="Francis Langlois" w:date="2016-06-17T10:28:00Z">
+        <w:r>
+          <w:delText>'</w:delText>
+        </w:r>
+      </w:del>
+      <w:ins w:id="49" w:author="Francis Langlois" w:date="2016-06-17T10:28:00Z">
+        <w:r>
+          <w:t>’</w:t>
+        </w:r>
+      </w:ins>
+      <w:r>
+        <w:t xml:space="preserve">s repo that lives under your </w:t>
       </w:r>
       <w:r>
         <w:t>GitHub</w:t>
@@ -730,11 +1013,16 @@
       <w:r>
         <w:t xml:space="preserve"> account, in comparison to a Branch, which lives in the </w:t>
       </w:r>
-      <w:proofErr w:type="spellStart"/>
-      <w:r>
-        <w:t>orignial</w:t>
-      </w:r>
-      <w:proofErr w:type="spellEnd"/>
+      <w:del w:id="50" w:author="Francis Langlois" w:date="2016-06-17T10:28:00Z">
+        <w:r>
+          <w:delText>orignial</w:delText>
+        </w:r>
+      </w:del>
+      <w:ins w:id="51" w:author="Francis Langlois" w:date="2016-06-17T10:28:00Z">
+        <w:r>
+          <w:t>original</w:t>
+        </w:r>
+      </w:ins>
       <w:r>
         <w:t xml:space="preserve"> repo. See </w:t>
       </w:r>
@@ -767,13 +1055,31 @@
         <w:t>Branch</w:t>
       </w:r>
       <w:r>
-        <w:t xml:space="preserve"> - A branch is a copy of a </w:t>
-      </w:r>
-      <w:proofErr w:type="spellStart"/>
-      <w:r>
-        <w:t>reposotiory</w:t>
-      </w:r>
-      <w:proofErr w:type="spellEnd"/>
+        <w:t xml:space="preserve"> </w:t>
+      </w:r>
+      <w:del w:id="52" w:author="Francis Langlois" w:date="2016-06-17T10:28:00Z">
+        <w:r>
+          <w:delText>-</w:delText>
+        </w:r>
+      </w:del>
+      <w:ins w:id="53" w:author="Francis Langlois" w:date="2016-06-17T10:28:00Z">
+        <w:r>
+          <w:t>–</w:t>
+        </w:r>
+      </w:ins>
+      <w:r>
+        <w:t xml:space="preserve"> A branch is a copy of a </w:t>
+      </w:r>
+      <w:del w:id="54" w:author="Francis Langlois" w:date="2016-06-17T10:28:00Z">
+        <w:r>
+          <w:delText>reposotiory</w:delText>
+        </w:r>
+      </w:del>
+      <w:ins w:id="55" w:author="Francis Langlois" w:date="2016-06-17T10:28:00Z">
+        <w:r>
+          <w:t>repository</w:t>
+        </w:r>
+      </w:ins>
       <w:r>
         <w:t xml:space="preserve"> that lives in the same repository as the original. A branch can be </w:t>
       </w:r>
@@ -806,7 +1112,20 @@
         <w:t>Fetch</w:t>
       </w:r>
       <w:r>
-        <w:t xml:space="preserve"> - Getting a copy of the latest changes from an online repo. A fetch does not </w:t>
+        <w:t xml:space="preserve"> </w:t>
+      </w:r>
+      <w:del w:id="56" w:author="Francis Langlois" w:date="2016-06-17T10:28:00Z">
+        <w:r>
+          <w:delText>-</w:delText>
+        </w:r>
+      </w:del>
+      <w:ins w:id="57" w:author="Francis Langlois" w:date="2016-06-17T10:28:00Z">
+        <w:r>
+          <w:t>–</w:t>
+        </w:r>
+      </w:ins>
+      <w:r>
+        <w:t xml:space="preserve"> Getting a copy of the latest changes from an online repo. A fetch does not </w:t>
       </w:r>
       <w:r>
         <w:rPr>
@@ -837,7 +1156,20 @@
         <w:t>Pull</w:t>
       </w:r>
       <w:r>
-        <w:t xml:space="preserve"> - Fetching the latest changes from an online repo and </w:t>
+        <w:t xml:space="preserve"> </w:t>
+      </w:r>
+      <w:del w:id="58" w:author="Francis Langlois" w:date="2016-06-17T10:28:00Z">
+        <w:r>
+          <w:delText>-</w:delText>
+        </w:r>
+      </w:del>
+      <w:ins w:id="59" w:author="Francis Langlois" w:date="2016-06-17T10:28:00Z">
+        <w:r>
+          <w:t>–</w:t>
+        </w:r>
+      </w:ins>
+      <w:r>
+        <w:t xml:space="preserve"> Fetching the latest changes from an online repo and </w:t>
       </w:r>
       <w:r>
         <w:rPr>
@@ -868,13 +1200,31 @@
         <w:t>Merge</w:t>
       </w:r>
       <w:r>
-        <w:t xml:space="preserve"> - </w:t>
-      </w:r>
-      <w:proofErr w:type="spellStart"/>
-      <w:r>
-        <w:t>Applyng</w:t>
-      </w:r>
-      <w:proofErr w:type="spellEnd"/>
+        <w:t xml:space="preserve"> </w:t>
+      </w:r>
+      <w:del w:id="60" w:author="Francis Langlois" w:date="2016-06-17T10:28:00Z">
+        <w:r>
+          <w:delText>-</w:delText>
+        </w:r>
+      </w:del>
+      <w:ins w:id="61" w:author="Francis Langlois" w:date="2016-06-17T10:28:00Z">
+        <w:r>
+          <w:t>–</w:t>
+        </w:r>
+      </w:ins>
+      <w:r>
+        <w:t xml:space="preserve"> </w:t>
+      </w:r>
+      <w:del w:id="62" w:author="Francis Langlois" w:date="2016-06-17T10:28:00Z">
+        <w:r>
+          <w:delText>Applyng</w:delText>
+        </w:r>
+      </w:del>
+      <w:ins w:id="63" w:author="Francis Langlois" w:date="2016-06-17T10:28:00Z">
+        <w:r>
+          <w:t>Applying</w:t>
+        </w:r>
+      </w:ins>
       <w:r>
         <w:t xml:space="preserve"> changes from one branch and applying them to another. This includes changes from an online repo and applying the changes to the local version of that repo</w:t>
       </w:r>
@@ -898,13 +1248,36 @@
         <w:t>Pull request</w:t>
       </w:r>
       <w:r>
-        <w:t xml:space="preserve"> - A set of proposed changes to a repo submitted by a user, that can either be accepted or rejected by owners or </w:t>
-      </w:r>
-      <w:proofErr w:type="spellStart"/>
-      <w:r>
-        <w:t>callaborators</w:t>
-      </w:r>
-      <w:proofErr w:type="spellEnd"/>
+        <w:t xml:space="preserve"> </w:t>
+      </w:r>
+      <w:del w:id="64" w:author="Francis Langlois" w:date="2016-06-17T10:28:00Z">
+        <w:r>
+          <w:delText>-</w:delText>
+        </w:r>
+      </w:del>
+      <w:ins w:id="65" w:author="Francis Langlois" w:date="2016-06-17T10:28:00Z">
+        <w:r>
+          <w:t>–</w:t>
+        </w:r>
+      </w:ins>
+      <w:r>
+        <w:t xml:space="preserve"> A set of proposed changes to a repo submitted by a </w:t>
+      </w:r>
+      <w:proofErr w:type="gramStart"/>
+      <w:r>
+        <w:t xml:space="preserve">user, that can either be accepted or rejected by owners or </w:t>
+      </w:r>
+      <w:del w:id="66" w:author="Francis Langlois" w:date="2016-06-17T10:28:00Z">
+        <w:r>
+          <w:delText>callaborators</w:delText>
+        </w:r>
+      </w:del>
+      <w:ins w:id="67" w:author="Francis Langlois" w:date="2016-06-17T10:28:00Z">
+        <w:r>
+          <w:t>collaborators</w:t>
+        </w:r>
+      </w:ins>
+      <w:proofErr w:type="gramEnd"/>
       <w:r>
         <w:t xml:space="preserve"> of a repo.</w:t>
       </w:r>
@@ -928,7 +1301,20 @@
         <w:t>Push</w:t>
       </w:r>
       <w:r>
-        <w:t xml:space="preserve"> - Sending (or submitting) your local changes to the online repo.</w:t>
+        <w:t xml:space="preserve"> </w:t>
+      </w:r>
+      <w:del w:id="68" w:author="Francis Langlois" w:date="2016-06-17T10:28:00Z">
+        <w:r>
+          <w:delText>-</w:delText>
+        </w:r>
+      </w:del>
+      <w:ins w:id="69" w:author="Francis Langlois" w:date="2016-06-17T10:28:00Z">
+        <w:r>
+          <w:t>–</w:t>
+        </w:r>
+      </w:ins>
+      <w:r>
+        <w:t xml:space="preserve"> Sending (or submitting) your local changes to the online repo.</w:t>
       </w:r>
     </w:p>
     <w:p>
@@ -950,7 +1336,20 @@
         <w:t>Collaborator</w:t>
       </w:r>
       <w:r>
-        <w:t xml:space="preserve"> - A </w:t>
+        <w:t xml:space="preserve"> </w:t>
+      </w:r>
+      <w:del w:id="70" w:author="Francis Langlois" w:date="2016-06-17T10:28:00Z">
+        <w:r>
+          <w:delText>-</w:delText>
+        </w:r>
+      </w:del>
+      <w:ins w:id="71" w:author="Francis Langlois" w:date="2016-06-17T10:28:00Z">
+        <w:r>
+          <w:t>–</w:t>
+        </w:r>
+      </w:ins>
+      <w:r>
+        <w:t xml:space="preserve"> A </w:t>
       </w:r>
       <w:r>
         <w:t>GitHub</w:t>
@@ -964,8 +1363,8 @@
         <w:pStyle w:val="Heading2"/>
         <w:ind w:left="0"/>
       </w:pPr>
-      <w:bookmarkStart w:id="10" w:name="prerequisites"/>
-      <w:bookmarkEnd w:id="10"/>
+      <w:bookmarkStart w:id="72" w:name="prerequisites"/>
+      <w:bookmarkEnd w:id="72"/>
       <w:r>
         <w:t>Prerequisites</w:t>
       </w:r>
@@ -989,8 +1388,8 @@
         <w:pStyle w:val="Heading2"/>
         <w:ind w:left="0"/>
       </w:pPr>
-      <w:bookmarkStart w:id="11" w:name="signing-up-for-a-github-account"/>
-      <w:bookmarkEnd w:id="11"/>
+      <w:bookmarkStart w:id="73" w:name="signing-up-for-a-github-account"/>
+      <w:bookmarkEnd w:id="73"/>
       <w:r>
         <w:t xml:space="preserve">Signing up for a </w:t>
       </w:r>
@@ -1006,7 +1405,15 @@
         <w:ind w:left="0"/>
       </w:pPr>
       <w:r>
-        <w:t xml:space="preserve">In order to clone a repo or collaborate with Microsoft Learning, you will need to sign up for a </w:t>
+        <w:t xml:space="preserve">In order to clone a repo or collaborate with Microsoft Learning, you </w:t>
+      </w:r>
+      <w:del w:id="74" w:author="Francis Langlois" w:date="2016-06-17T09:57:00Z">
+        <w:r>
+          <w:delText xml:space="preserve">will </w:delText>
+        </w:r>
+      </w:del>
+      <w:r>
+        <w:t xml:space="preserve">need to sign up for a </w:t>
       </w:r>
       <w:r>
         <w:t>GitHub</w:t>
@@ -1019,8 +1426,8 @@
       <w:pPr>
         <w:pStyle w:val="Heading4"/>
       </w:pPr>
-      <w:bookmarkStart w:id="12" w:name="to-sign-up-for-a-github-account"/>
-      <w:bookmarkEnd w:id="12"/>
+      <w:bookmarkStart w:id="75" w:name="to-sign-up-for-a-github-account"/>
+      <w:bookmarkEnd w:id="75"/>
       <w:r>
         <w:t xml:space="preserve">To sign up for a </w:t>
       </w:r>
@@ -1042,7 +1449,7 @@
       <w:r>
         <w:t xml:space="preserve">In your browser, navigate to </w:t>
       </w:r>
-      <w:hyperlink r:id="rId11">
+      <w:hyperlink r:id="rId12">
         <w:r>
           <w:t>https://</w:t>
         </w:r>
@@ -1119,16 +1526,68 @@
       <w:r>
         <w:t xml:space="preserve"> text box, enter a password that meets </w:t>
       </w:r>
-      <w:proofErr w:type="spellStart"/>
-      <w:r>
+      <w:del w:id="76" w:author="Francis Langlois" w:date="2016-06-17T10:28:00Z">
+        <w:r>
+          <w:delText>GitHub</w:delText>
+        </w:r>
+        <w:r>
+          <w:delText xml:space="preserve">s </w:delText>
+        </w:r>
+      </w:del>
+      <w:ins w:id="77" w:author="Francis Langlois" w:date="2016-06-17T10:28:00Z">
+        <w:r>
+          <w:t xml:space="preserve">the </w:t>
+        </w:r>
+      </w:ins>
+      <w:r>
+        <w:t>complexity requirements</w:t>
+      </w:r>
+      <w:ins w:id="78" w:author="Francis Langlois" w:date="2016-06-17T10:28:00Z">
+        <w:r>
+          <w:t xml:space="preserve"> of </w:t>
+        </w:r>
+        <w:commentRangeStart w:id="79"/>
+        <w:r>
+          <w:t>GitHub</w:t>
+        </w:r>
+        <w:commentRangeEnd w:id="79"/>
+        <w:r>
+          <w:rPr>
+            <w:rStyle w:val="CommentReference"/>
+          </w:rPr>
+          <w:commentReference w:id="79"/>
+        </w:r>
+      </w:ins>
+      <w:r>
+        <w:t>.</w:t>
+      </w:r>
+    </w:p>
+    <w:p>
+      <w:pPr>
+        <w:pStyle w:val="Compact"/>
+        <w:numPr>
+          <w:ilvl w:val="0"/>
+          <w:numId w:val="23"/>
+        </w:numPr>
+      </w:pPr>
+      <w:r>
+        <w:lastRenderedPageBreak/>
+        <w:t xml:space="preserve">Click </w:t>
+      </w:r>
+      <w:r>
+        <w:rPr>
+          <w:b/>
+        </w:rPr>
+        <w:t xml:space="preserve">Sign up for </w:t>
+      </w:r>
+      <w:r>
+        <w:rPr>
+          <w:b/>
+        </w:rPr>
         <w:t>GitHub</w:t>
       </w:r>
       <w:r>
-        <w:t>s</w:t>
-      </w:r>
-      <w:proofErr w:type="spellEnd"/>
-      <w:r>
-        <w:t xml:space="preserve"> complexity requirements.</w:t>
+        <w:t>.</w:t>
       </w:r>
     </w:p>
     <w:p>
@@ -1140,95 +1599,83 @@
         </w:numPr>
       </w:pPr>
       <w:r>
+        <w:t xml:space="preserve">In the </w:t>
+      </w:r>
+      <w:r>
+        <w:rPr>
+          <w:b/>
+        </w:rPr>
+        <w:t xml:space="preserve">Welcome to </w:t>
+      </w:r>
+      <w:r>
+        <w:rPr>
+          <w:b/>
+        </w:rPr>
+        <w:t>GitHub</w:t>
+      </w:r>
+      <w:r>
+        <w:t xml:space="preserve"> page, make sure that </w:t>
+      </w:r>
+      <w:r>
+        <w:rPr>
+          <w:b/>
+        </w:rPr>
+        <w:t>Unlimited public repositories for free</w:t>
+      </w:r>
+      <w:r>
+        <w:t xml:space="preserve"> is selected.</w:t>
+      </w:r>
+    </w:p>
+    <w:p>
+      <w:pPr>
+        <w:pStyle w:val="Compact"/>
+        <w:numPr>
+          <w:ilvl w:val="0"/>
+          <w:numId w:val="23"/>
+        </w:numPr>
+      </w:pPr>
+      <w:r>
         <w:t xml:space="preserve">Click </w:t>
       </w:r>
       <w:r>
         <w:rPr>
           <w:b/>
         </w:rPr>
-        <w:t xml:space="preserve">Sign up for </w:t>
-      </w:r>
-      <w:r>
-        <w:rPr>
-          <w:b/>
-        </w:rPr>
+        <w:t>Finish sign up</w:t>
+      </w:r>
+      <w:r>
+        <w:t>.</w:t>
+      </w:r>
+    </w:p>
+    <w:p>
+      <w:pPr>
+        <w:pStyle w:val="Compact"/>
+        <w:numPr>
+          <w:ilvl w:val="0"/>
+          <w:numId w:val="23"/>
+        </w:numPr>
+      </w:pPr>
+      <w:r>
         <w:t>GitHub</w:t>
       </w:r>
       <w:r>
-        <w:t>.</w:t>
-      </w:r>
-    </w:p>
-    <w:p>
-      <w:pPr>
-        <w:pStyle w:val="Compact"/>
-        <w:numPr>
-          <w:ilvl w:val="0"/>
-          <w:numId w:val="23"/>
-        </w:numPr>
-      </w:pPr>
-      <w:r>
-        <w:lastRenderedPageBreak/>
-        <w:t xml:space="preserve">In the </w:t>
-      </w:r>
-      <w:r>
-        <w:rPr>
-          <w:b/>
-        </w:rPr>
-        <w:t xml:space="preserve">Welcome to </w:t>
-      </w:r>
-      <w:r>
-        <w:rPr>
-          <w:b/>
-        </w:rPr>
-        <w:t>GitHub</w:t>
-      </w:r>
-      <w:r>
-        <w:t xml:space="preserve"> page, make sure that </w:t>
-      </w:r>
-      <w:r>
-        <w:rPr>
-          <w:b/>
-        </w:rPr>
-        <w:t>Unlimited public repositories for free</w:t>
-      </w:r>
-      <w:r>
-        <w:t xml:space="preserve"> is selected.</w:t>
-      </w:r>
-    </w:p>
-    <w:p>
-      <w:pPr>
-        <w:pStyle w:val="Compact"/>
-        <w:numPr>
-          <w:ilvl w:val="0"/>
-          <w:numId w:val="23"/>
-        </w:numPr>
-      </w:pPr>
-      <w:r>
-        <w:t xml:space="preserve">Click </w:t>
-      </w:r>
-      <w:r>
-        <w:rPr>
-          <w:b/>
-        </w:rPr>
-        <w:t>Finish sign up</w:t>
-      </w:r>
-      <w:r>
-        <w:t>.</w:t>
-      </w:r>
-    </w:p>
-    <w:p>
-      <w:pPr>
-        <w:pStyle w:val="Compact"/>
-        <w:numPr>
-          <w:ilvl w:val="0"/>
-          <w:numId w:val="23"/>
-        </w:numPr>
-      </w:pPr>
-      <w:r>
-        <w:t>GitHub</w:t>
-      </w:r>
-      <w:r>
-        <w:t xml:space="preserve"> will send a confirmation email to the email address you provided. When you receive the email, open it and click </w:t>
+        <w:t xml:space="preserve"> </w:t>
+      </w:r>
+      <w:del w:id="80" w:author="Francis Langlois" w:date="2016-06-17T09:57:00Z">
+        <w:r>
+          <w:delText xml:space="preserve">will </w:delText>
+        </w:r>
+      </w:del>
+      <w:r>
+        <w:t>send</w:t>
+      </w:r>
+      <w:ins w:id="81" w:author="Francis Langlois" w:date="2016-06-17T09:57:00Z">
+        <w:r>
+          <w:t>s</w:t>
+        </w:r>
+      </w:ins>
+      <w:r>
+        <w:t xml:space="preserve"> a confirmation email to the email address you provided. When you receive the email, open it and click </w:t>
       </w:r>
       <w:r>
         <w:rPr>
@@ -1245,8 +1692,8 @@
         <w:pStyle w:val="Heading3"/>
         <w:ind w:left="0"/>
       </w:pPr>
-      <w:bookmarkStart w:id="13" w:name="installing-github-desktop"/>
-      <w:bookmarkEnd w:id="13"/>
+      <w:bookmarkStart w:id="82" w:name="installing-github-desktop"/>
+      <w:bookmarkEnd w:id="82"/>
       <w:r>
         <w:t xml:space="preserve">Installing </w:t>
       </w:r>
@@ -1278,8 +1725,8 @@
       <w:pPr>
         <w:pStyle w:val="Heading4"/>
       </w:pPr>
-      <w:bookmarkStart w:id="14" w:name="to-install-github-desktop"/>
-      <w:bookmarkEnd w:id="14"/>
+      <w:bookmarkStart w:id="83" w:name="to-install-github-desktop"/>
+      <w:bookmarkEnd w:id="83"/>
       <w:r>
         <w:t xml:space="preserve">To install </w:t>
       </w:r>
@@ -1301,7 +1748,7 @@
       <w:r>
         <w:t xml:space="preserve">In your browser, navigate to </w:t>
       </w:r>
-      <w:hyperlink r:id="rId12">
+      <w:hyperlink r:id="rId13">
         <w:r>
           <w:t>https://desktop.</w:t>
         </w:r>
@@ -1438,13 +1885,118 @@
         <w:pStyle w:val="Heading3"/>
         <w:ind w:left="0"/>
       </w:pPr>
-      <w:bookmarkStart w:id="15" w:name="installing-pandox-1.13.2"/>
-      <w:bookmarkEnd w:id="15"/>
+      <w:bookmarkStart w:id="84" w:name="installing-pandox-1.13.2"/>
+      <w:bookmarkEnd w:id="84"/>
       <w:r>
         <w:t xml:space="preserve">Installing </w:t>
       </w:r>
       <w:proofErr w:type="spellStart"/>
       <w:r>
+        <w:t>Pando</w:t>
+      </w:r>
+      <w:ins w:id="85" w:author="Francis Langlois" w:date="2016-06-17T10:31:00Z">
+        <w:r>
+          <w:t>c</w:t>
+        </w:r>
+      </w:ins>
+      <w:proofErr w:type="spellEnd"/>
+      <w:del w:id="86" w:author="Francis Langlois" w:date="2016-06-17T10:31:00Z">
+        <w:r>
+          <w:delText>x</w:delText>
+        </w:r>
+      </w:del>
+      <w:r>
+        <w:t xml:space="preserve"> 1.13.2</w:t>
+      </w:r>
+    </w:p>
+    <w:p>
+      <w:pPr>
+        <w:ind w:left="0"/>
+      </w:pPr>
+      <w:proofErr w:type="spellStart"/>
+      <w:r>
+        <w:t>Pandoc</w:t>
+      </w:r>
+      <w:proofErr w:type="spellEnd"/>
+      <w:r>
+        <w:t xml:space="preserve"> is a tool for converting files in one format to another. It can read many formats, including GFM, and can output in many formats include Microsoft Word's .</w:t>
+      </w:r>
+      <w:proofErr w:type="spellStart"/>
+      <w:r>
+        <w:t>docx</w:t>
+      </w:r>
+      <w:proofErr w:type="spellEnd"/>
+      <w:r>
+        <w:t xml:space="preserve"> format. </w:t>
+      </w:r>
+      <w:proofErr w:type="spellStart"/>
+      <w:r>
+        <w:t>Pandoc</w:t>
+      </w:r>
+      <w:proofErr w:type="spellEnd"/>
+      <w:r>
+        <w:t xml:space="preserve"> is tool behind the Microsoft </w:t>
+      </w:r>
+      <w:ins w:id="87" w:author="Francis Langlois" w:date="2016-06-17T10:31:00Z">
+        <w:r>
+          <w:t>L</w:t>
+        </w:r>
+      </w:ins>
+      <w:del w:id="88" w:author="Francis Langlois" w:date="2016-06-17T10:31:00Z">
+        <w:r>
+          <w:delText>l</w:delText>
+        </w:r>
+      </w:del>
+      <w:r>
+        <w:t>earning</w:t>
+      </w:r>
+      <w:ins w:id="89" w:author="Francis Langlois" w:date="2016-06-17T10:31:00Z">
+        <w:r>
+          <w:t>-</w:t>
+        </w:r>
+      </w:ins>
+      <w:del w:id="90" w:author="Francis Langlois" w:date="2016-06-17T10:31:00Z">
+        <w:r>
+          <w:delText xml:space="preserve"> </w:delText>
+        </w:r>
+      </w:del>
+      <w:r>
+        <w:t xml:space="preserve">provided scripts that create Word documents from the </w:t>
+      </w:r>
+      <w:commentRangeStart w:id="91"/>
+      <w:r>
+        <w:t xml:space="preserve">markdown </w:t>
+      </w:r>
+      <w:commentRangeEnd w:id="91"/>
+      <w:r>
+        <w:rPr>
+          <w:rStyle w:val="CommentReference"/>
+        </w:rPr>
+        <w:commentReference w:id="91"/>
+      </w:r>
+      <w:r>
+        <w:t xml:space="preserve">formatted lab files. If you do not install </w:t>
+      </w:r>
+      <w:proofErr w:type="spellStart"/>
+      <w:r>
+        <w:t>Pandoc</w:t>
+      </w:r>
+      <w:proofErr w:type="spellEnd"/>
+      <w:r>
+        <w:t>, the document creation script fails.</w:t>
+      </w:r>
+    </w:p>
+    <w:p>
+      <w:pPr>
+        <w:pStyle w:val="Heading4"/>
+      </w:pPr>
+      <w:bookmarkStart w:id="92" w:name="to-install-pandox-1.13.2"/>
+      <w:bookmarkEnd w:id="92"/>
+      <w:r>
+        <w:t xml:space="preserve">To install </w:t>
+      </w:r>
+      <w:proofErr w:type="spellStart"/>
+      <w:r>
         <w:t>Pandox</w:t>
       </w:r>
       <w:proofErr w:type="spellEnd"/>
@@ -1454,61 +2006,6 @@
     </w:p>
     <w:p>
       <w:pPr>
-        <w:ind w:left="0"/>
-      </w:pPr>
-      <w:proofErr w:type="spellStart"/>
-      <w:r>
-        <w:t>Pandoc</w:t>
-      </w:r>
-      <w:proofErr w:type="spellEnd"/>
-      <w:r>
-        <w:t xml:space="preserve"> is a tool for converting files in one format to another. It can read many formats, including GFM, and can output in many formats include Microsoft Word's .</w:t>
-      </w:r>
-      <w:proofErr w:type="spellStart"/>
-      <w:r>
-        <w:t>docx</w:t>
-      </w:r>
-      <w:proofErr w:type="spellEnd"/>
-      <w:r>
-        <w:t xml:space="preserve"> format. </w:t>
-      </w:r>
-      <w:proofErr w:type="spellStart"/>
-      <w:r>
-        <w:t>Pandoc</w:t>
-      </w:r>
-      <w:proofErr w:type="spellEnd"/>
-      <w:r>
-        <w:t xml:space="preserve"> is tool behind the Microsoft learning provided scripts that create Word documents from the markdown formatted lab files. If you do not install </w:t>
-      </w:r>
-      <w:proofErr w:type="spellStart"/>
-      <w:r>
-        <w:t>Pandoc</w:t>
-      </w:r>
-      <w:proofErr w:type="spellEnd"/>
-      <w:r>
-        <w:t>, the document creation script fails.</w:t>
-      </w:r>
-    </w:p>
-    <w:p>
-      <w:pPr>
-        <w:pStyle w:val="Heading4"/>
-      </w:pPr>
-      <w:bookmarkStart w:id="16" w:name="to-install-pandox-1.13.2"/>
-      <w:bookmarkEnd w:id="16"/>
-      <w:r>
-        <w:t xml:space="preserve">To install </w:t>
-      </w:r>
-      <w:proofErr w:type="spellStart"/>
-      <w:r>
-        <w:t>Pandox</w:t>
-      </w:r>
-      <w:proofErr w:type="spellEnd"/>
-      <w:r>
-        <w:t xml:space="preserve"> 1.13.2</w:t>
-      </w:r>
-    </w:p>
-    <w:p>
-      <w:pPr>
         <w:pStyle w:val="Compact"/>
         <w:numPr>
           <w:ilvl w:val="0"/>
@@ -1518,7 +2015,7 @@
       <w:r>
         <w:t xml:space="preserve">In your browser, navigate to </w:t>
       </w:r>
-      <w:hyperlink r:id="rId13">
+      <w:hyperlink r:id="rId14">
         <w:r>
           <w:t>https://</w:t>
         </w:r>
@@ -1677,8 +2174,8 @@
         <w:pStyle w:val="Heading3"/>
         <w:ind w:left="0"/>
       </w:pPr>
-      <w:bookmarkStart w:id="17" w:name="installing-powershell-community-extensio"/>
-      <w:bookmarkEnd w:id="17"/>
+      <w:bookmarkStart w:id="93" w:name="installing-powershell-community-extensio"/>
+      <w:bookmarkEnd w:id="93"/>
       <w:r>
         <w:t>Installing PowerShell Community Extensions 3.2.0</w:t>
       </w:r>
@@ -1688,7 +2185,26 @@
         <w:ind w:left="0"/>
       </w:pPr>
       <w:r>
-        <w:t>PowerShell Community Extensions(PSCX) is an open source project that extends Windows PowerShell with scripts, cmdlets, functions, and other features. PSCX 3.2.0 is the most current (as of 6/16/2016) version of PSCX. PSCX is used to create the zip files that contain your .</w:t>
+        <w:t xml:space="preserve">PowerShell Community Extensions(PSCX) is an open source project that extends Windows PowerShell with scripts, cmdlets, functions, and other features. PSCX 3.2.0 is the most current (as of 6/16/2016) version of PSCX. PSCX is used to create the </w:t>
+      </w:r>
+      <w:commentRangeStart w:id="94"/>
+      <w:ins w:id="95" w:author="Francis Langlois" w:date="2016-06-17T10:29:00Z">
+        <w:r>
+          <w:t>.</w:t>
+        </w:r>
+      </w:ins>
+      <w:r>
+        <w:t xml:space="preserve">zip </w:t>
+      </w:r>
+      <w:commentRangeEnd w:id="94"/>
+      <w:r>
+        <w:rPr>
+          <w:rStyle w:val="CommentReference"/>
+        </w:rPr>
+        <w:commentReference w:id="94"/>
+      </w:r>
+      <w:r>
+        <w:t>files that contain your .</w:t>
       </w:r>
       <w:proofErr w:type="spellStart"/>
       <w:r>
@@ -1703,8 +2219,8 @@
       <w:pPr>
         <w:pStyle w:val="Heading4"/>
       </w:pPr>
-      <w:bookmarkStart w:id="18" w:name="to-install-pscx-3.2.0"/>
-      <w:bookmarkEnd w:id="18"/>
+      <w:bookmarkStart w:id="96" w:name="to-install-pscx-3.2.0"/>
+      <w:bookmarkEnd w:id="96"/>
       <w:r>
         <w:t>To install PSCX 3.2.0</w:t>
       </w:r>
@@ -1720,7 +2236,7 @@
       <w:r>
         <w:t xml:space="preserve">In your browser, navigate to </w:t>
       </w:r>
-      <w:hyperlink r:id="rId14">
+      <w:hyperlink r:id="rId15">
         <w:r>
           <w:t>http://pscx.codeplex.com/releases</w:t>
         </w:r>
@@ -1738,6 +2254,7 @@
         </w:numPr>
       </w:pPr>
       <w:r>
+        <w:lastRenderedPageBreak/>
         <w:t xml:space="preserve">Under </w:t>
       </w:r>
       <w:r>
@@ -1768,7 +2285,6 @@
         </w:numPr>
       </w:pPr>
       <w:r>
-        <w:lastRenderedPageBreak/>
         <w:t xml:space="preserve">When the </w:t>
       </w:r>
       <w:r>
@@ -1901,13 +2417,49 @@
       <w:r>
         <w:t xml:space="preserve">: After installing both </w:t>
       </w:r>
+      <w:commentRangeStart w:id="97"/>
       <w:proofErr w:type="spellStart"/>
       <w:r>
-        <w:t>Pandox</w:t>
-      </w:r>
-      <w:proofErr w:type="spellEnd"/>
-      <w:r>
-        <w:t xml:space="preserve"> and PSCX, you must restart your computer to complete the installation. If you do not restart your computer, the document creation script will likely fail.</w:t>
+        <w:t>Pando</w:t>
+      </w:r>
+      <w:ins w:id="98" w:author="Francis Langlois" w:date="2016-06-17T10:32:00Z">
+        <w:r>
+          <w:t>c</w:t>
+        </w:r>
+        <w:commentRangeEnd w:id="97"/>
+        <w:proofErr w:type="spellEnd"/>
+        <w:r>
+          <w:rPr>
+            <w:rStyle w:val="CommentReference"/>
+          </w:rPr>
+          <w:commentReference w:id="97"/>
+        </w:r>
+      </w:ins>
+      <w:del w:id="99" w:author="Francis Langlois" w:date="2016-06-17T10:32:00Z">
+        <w:r>
+          <w:delText>x</w:delText>
+        </w:r>
+      </w:del>
+      <w:r>
+        <w:t xml:space="preserve"> and PSCX, you must restart your computer to complete the installation. If you do not restart your computer, the document creation script </w:t>
+      </w:r>
+      <w:del w:id="100" w:author="Francis Langlois" w:date="2016-06-17T09:58:00Z">
+        <w:r>
+          <w:delText>will likely</w:delText>
+        </w:r>
+      </w:del>
+      <w:ins w:id="101" w:author="Francis Langlois" w:date="2016-06-17T09:58:00Z">
+        <w:r>
+          <w:t xml:space="preserve">might </w:t>
+        </w:r>
+      </w:ins>
+      <w:del w:id="102" w:author="Francis Langlois" w:date="2016-06-17T09:58:00Z">
+        <w:r>
+          <w:delText xml:space="preserve"> </w:delText>
+        </w:r>
+      </w:del>
+      <w:r>
+        <w:t>fail.</w:t>
       </w:r>
     </w:p>
     <w:p>
@@ -1915,8 +2467,8 @@
         <w:pStyle w:val="Heading2"/>
         <w:ind w:left="0"/>
       </w:pPr>
-      <w:bookmarkStart w:id="19" w:name="downloading-and-printing-lab-files"/>
-      <w:bookmarkEnd w:id="19"/>
+      <w:bookmarkStart w:id="103" w:name="downloading-and-printing-lab-files"/>
+      <w:bookmarkEnd w:id="103"/>
       <w:r>
         <w:t>Downloading and printing lab files</w:t>
       </w:r>
@@ -1969,7 +2521,21 @@
         <w:t>Instructions</w:t>
       </w:r>
       <w:r>
-        <w:t xml:space="preserve"> - the folder contains the lab files and lab answer key files, formatted as markdown.</w:t>
+        <w:t xml:space="preserve"> - the folder contains the lab files and lab answer key files, formatted as </w:t>
+      </w:r>
+      <w:commentRangeStart w:id="104"/>
+      <w:r>
+        <w:t>markdown</w:t>
+      </w:r>
+      <w:commentRangeEnd w:id="104"/>
+      <w:r>
+        <w:rPr>
+          <w:rStyle w:val="CommentReference"/>
+        </w:rPr>
+        <w:commentReference w:id="104"/>
+      </w:r>
+      <w:r>
+        <w:t>.</w:t>
       </w:r>
     </w:p>
     <w:p>
@@ -1977,7 +2543,15 @@
         <w:ind w:left="0"/>
       </w:pPr>
       <w:r>
-        <w:t>You will need all of these folders in order to print the lab files.</w:t>
+        <w:t xml:space="preserve">You </w:t>
+      </w:r>
+      <w:del w:id="105" w:author="Francis Langlois" w:date="2016-06-17T09:59:00Z">
+        <w:r>
+          <w:delText xml:space="preserve">will </w:delText>
+        </w:r>
+      </w:del>
+      <w:r>
+        <w:t>need all of these folders in order to print the lab files.</w:t>
       </w:r>
     </w:p>
     <w:p>
@@ -1985,8 +2559,8 @@
         <w:pStyle w:val="Heading3"/>
         <w:ind w:left="0"/>
       </w:pPr>
-      <w:bookmarkStart w:id="20" w:name="downloading-the-latest-course-lab-materi"/>
-      <w:bookmarkEnd w:id="20"/>
+      <w:bookmarkStart w:id="106" w:name="downloading-the-latest-course-lab-materi"/>
+      <w:bookmarkEnd w:id="106"/>
       <w:r>
         <w:t>Downloading the latest course lab materials</w:t>
       </w:r>
@@ -1996,23 +2570,65 @@
         <w:ind w:left="0"/>
       </w:pPr>
       <w:r>
-        <w:t xml:space="preserve">In order to build Word documents from the markdown files, you will need to </w:t>
-      </w:r>
-      <w:hyperlink r:id="rId15">
+        <w:t xml:space="preserve">In order to build Word documents from the markdown files, you </w:t>
+      </w:r>
+      <w:del w:id="107" w:author="Francis Langlois" w:date="2016-06-17T09:59:00Z">
+        <w:r>
+          <w:delText xml:space="preserve">will </w:delText>
+        </w:r>
+      </w:del>
+      <w:r>
+        <w:t xml:space="preserve">need to </w:t>
+      </w:r>
+      <w:hyperlink r:id="rId16">
         <w:r>
           <w:t>clone</w:t>
         </w:r>
       </w:hyperlink>
-      <w:r>
-        <w:t xml:space="preserve">, or get a copy of, the repo to your local computer. In order to clone the files, you will need to </w:t>
-      </w:r>
-      <w:proofErr w:type="spellStart"/>
-      <w:r>
-        <w:t>now</w:t>
-      </w:r>
-      <w:proofErr w:type="spellEnd"/>
-      <w:r>
-        <w:t xml:space="preserve"> where on </w:t>
+      <w:del w:id="108" w:author="Francis Langlois" w:date="2016-06-17T09:59:00Z">
+        <w:r>
+          <w:delText>,</w:delText>
+        </w:r>
+      </w:del>
+      <w:r>
+        <w:t xml:space="preserve"> or get a copy of</w:t>
+      </w:r>
+      <w:del w:id="109" w:author="Francis Langlois" w:date="2016-06-17T09:59:00Z">
+        <w:r>
+          <w:delText>,</w:delText>
+        </w:r>
+      </w:del>
+      <w:r>
+        <w:t xml:space="preserve"> the repo </w:t>
+      </w:r>
+      <w:ins w:id="110" w:author="Francis Langlois" w:date="2016-06-17T09:59:00Z">
+        <w:r>
+          <w:t xml:space="preserve">on </w:t>
+        </w:r>
+      </w:ins>
+      <w:del w:id="111" w:author="Francis Langlois" w:date="2016-06-17T09:59:00Z">
+        <w:r>
+          <w:delText>to</w:delText>
+        </w:r>
+      </w:del>
+      <w:r>
+        <w:t xml:space="preserve"> your local computer. In order to clone the files, you </w:t>
+      </w:r>
+      <w:del w:id="112" w:author="Francis Langlois" w:date="2016-06-17T09:59:00Z">
+        <w:r>
+          <w:delText xml:space="preserve">will </w:delText>
+        </w:r>
+      </w:del>
+      <w:r>
+        <w:t xml:space="preserve">need to </w:t>
+      </w:r>
+      <w:ins w:id="113" w:author="Francis Langlois" w:date="2016-06-17T09:59:00Z">
+        <w:r>
+          <w:t>k</w:t>
+        </w:r>
+      </w:ins>
+      <w:r>
+        <w:t xml:space="preserve">now where on </w:t>
       </w:r>
       <w:r>
         <w:t>GitHub</w:t>
@@ -2024,14 +2640,46 @@
         <w:t>GitHub</w:t>
       </w:r>
       <w:r>
-        <w:t xml:space="preserve"> will typically be found </w:t>
-      </w:r>
+        <w:t xml:space="preserve"> </w:t>
+      </w:r>
+      <w:del w:id="114" w:author="Francis Langlois" w:date="2016-06-17T09:59:00Z">
+        <w:r>
+          <w:delText xml:space="preserve">will </w:delText>
+        </w:r>
+      </w:del>
+      <w:ins w:id="115" w:author="Francis Langlois" w:date="2016-06-17T09:59:00Z">
+        <w:r>
+          <w:t>is</w:t>
+        </w:r>
+        <w:r>
+          <w:t xml:space="preserve"> </w:t>
+        </w:r>
+      </w:ins>
+      <w:r>
+        <w:t xml:space="preserve">typically </w:t>
+      </w:r>
+      <w:del w:id="116" w:author="Francis Langlois" w:date="2016-06-17T10:00:00Z">
+        <w:r>
+          <w:delText xml:space="preserve">be </w:delText>
+        </w:r>
+      </w:del>
+      <w:r>
+        <w:t xml:space="preserve">found </w:t>
+      </w:r>
+      <w:commentRangeStart w:id="117"/>
       <w:r>
         <w:rPr>
           <w:b/>
         </w:rPr>
         <w:t>insert instructions here</w:t>
       </w:r>
+      <w:commentRangeEnd w:id="117"/>
+      <w:r>
+        <w:rPr>
+          <w:rStyle w:val="CommentReference"/>
+        </w:rPr>
+        <w:commentReference w:id="117"/>
+      </w:r>
       <w:r>
         <w:t xml:space="preserve">. You can also find the files by searching for the course number in </w:t>
       </w:r>
@@ -2056,7 +2704,7 @@
       <w:r>
         <w:t xml:space="preserve"> search box on the </w:t>
       </w:r>
-      <w:hyperlink r:id="rId16">
+      <w:hyperlink r:id="rId17">
         <w:r>
           <w:t>GitHub</w:t>
         </w:r>
@@ -2067,7 +2715,7 @@
       <w:r>
         <w:t xml:space="preserve">, or by browsing through the repos under the </w:t>
       </w:r>
-      <w:hyperlink r:id="rId17">
+      <w:hyperlink r:id="rId18">
         <w:r>
           <w:t>Microsoft Learning organization</w:t>
         </w:r>
@@ -2086,8 +2734,8 @@
       <w:pPr>
         <w:pStyle w:val="Heading4"/>
       </w:pPr>
-      <w:bookmarkStart w:id="21" w:name="to-clone-the-course-repo-to-your-local-m"/>
-      <w:bookmarkEnd w:id="21"/>
+      <w:bookmarkStart w:id="118" w:name="to-clone-the-course-repo-to-your-local-m"/>
+      <w:bookmarkEnd w:id="118"/>
       <w:r>
         <w:t>To clone the course repo to your local machine</w:t>
       </w:r>
@@ -2107,9 +2755,13 @@
         <w:t>GitHub</w:t>
       </w:r>
       <w:r>
-        <w:t xml:space="preserve">. For example, the online repo for course 20532: Developing Microsoft Azure Solutions, is located at </w:t>
-      </w:r>
-      <w:hyperlink r:id="rId18">
+        <w:t xml:space="preserve">. For example, the online repo for course 20532: Developing Microsoft Azure Solutions, </w:t>
+      </w:r>
+      <w:commentRangeStart w:id="119"/>
+      <w:r>
+        <w:t xml:space="preserve">is located at </w:t>
+      </w:r>
+      <w:hyperlink r:id="rId19">
         <w:r>
           <w:t>https://</w:t>
         </w:r>
@@ -2120,6 +2772,13 @@
           <w:t>.com/MicrosoftLearning/20532-DevelopingMicrosoftAzureSolutions</w:t>
         </w:r>
       </w:hyperlink>
+      <w:commentRangeEnd w:id="119"/>
+      <w:r>
+        <w:rPr>
+          <w:rStyle w:val="CommentReference"/>
+        </w:rPr>
+        <w:commentReference w:id="119"/>
+      </w:r>
       <w:r>
         <w:t>.</w:t>
       </w:r>
@@ -2269,7 +2928,20 @@
     </w:p>
     <w:p>
       <w:r>
-        <w:t>If you plan to clone several repos, you can choose one common folder in this step. A subfolder for each repo will be created.</w:t>
+        <w:t xml:space="preserve">If you plan to clone several repos, you can choose one common folder in this step. A subfolder for each repo </w:t>
+      </w:r>
+      <w:del w:id="120" w:author="Francis Langlois" w:date="2016-06-17T10:00:00Z">
+        <w:r>
+          <w:delText xml:space="preserve">will be </w:delText>
+        </w:r>
+      </w:del>
+      <w:ins w:id="121" w:author="Francis Langlois" w:date="2016-06-17T10:00:00Z">
+        <w:r>
+          <w:t xml:space="preserve">is </w:t>
+        </w:r>
+      </w:ins>
+      <w:r>
+        <w:t>created.</w:t>
       </w:r>
     </w:p>
     <w:p>
@@ -2307,6 +2979,7 @@
         <w:ind w:left="0"/>
       </w:pPr>
       <w:r>
+        <w:lastRenderedPageBreak/>
         <w:t xml:space="preserve">After you have cloned the repo the first time, you can simply open </w:t>
       </w:r>
       <w:r>
@@ -2330,10 +3003,9 @@
         <w:pStyle w:val="BlockQuote"/>
       </w:pPr>
       <w:r>
-        <w:lastRenderedPageBreak/>
         <w:t xml:space="preserve">For more information on syncing your repo, see </w:t>
       </w:r>
-      <w:hyperlink r:id="rId19">
+      <w:hyperlink r:id="rId20">
         <w:r>
           <w:t xml:space="preserve">Working with your remote repository on </w:t>
         </w:r>
@@ -2359,8 +3031,8 @@
         <w:pStyle w:val="Heading3"/>
         <w:ind w:left="0"/>
       </w:pPr>
-      <w:bookmarkStart w:id="22" w:name="printing-the-lab-and-lak-files"/>
-      <w:bookmarkEnd w:id="22"/>
+      <w:bookmarkStart w:id="122" w:name="printing-the-lab-and-lak-files"/>
+      <w:bookmarkEnd w:id="122"/>
       <w:r>
         <w:t>Printing the lab and LAK files</w:t>
       </w:r>
@@ -2370,7 +3042,88 @@
         <w:ind w:left="0"/>
       </w:pPr>
       <w:r>
-        <w:t>In order to print the lab and LAK files, they will need to be converted to Word document. Microsoft Learning has provided a Windows PowerShell script to automate the task. In addition to creating Word documents, the script will also package the word documents into Zip files. At the same time, it will also Zip the folder, containing supporting files for the labs, for when you need to setup the lab environment.</w:t>
+        <w:t xml:space="preserve">In order to print the lab and LAK files, they </w:t>
+      </w:r>
+      <w:del w:id="123" w:author="Francis Langlois" w:date="2016-06-17T10:00:00Z">
+        <w:r>
+          <w:delText xml:space="preserve">will </w:delText>
+        </w:r>
+      </w:del>
+      <w:r>
+        <w:t>need to be converted to Word document</w:t>
+      </w:r>
+      <w:ins w:id="124" w:author="Francis Langlois" w:date="2016-06-17T10:00:00Z">
+        <w:r>
+          <w:t>s</w:t>
+        </w:r>
+      </w:ins>
+      <w:r>
+        <w:t xml:space="preserve">. Microsoft Learning has provided a </w:t>
+      </w:r>
+      <w:commentRangeStart w:id="125"/>
+      <w:r>
+        <w:t>Windows PowerShell</w:t>
+      </w:r>
+      <w:commentRangeEnd w:id="125"/>
+      <w:r>
+        <w:rPr>
+          <w:rStyle w:val="CommentReference"/>
+        </w:rPr>
+        <w:commentReference w:id="125"/>
+      </w:r>
+      <w:r>
+        <w:t xml:space="preserve"> script to automate the task. In addition to creating Word documents, the script </w:t>
+      </w:r>
+      <w:del w:id="126" w:author="Francis Langlois" w:date="2016-06-17T10:01:00Z">
+        <w:r>
+          <w:delText xml:space="preserve">will </w:delText>
+        </w:r>
+      </w:del>
+      <w:r>
+        <w:t>also package</w:t>
+      </w:r>
+      <w:ins w:id="127" w:author="Francis Langlois" w:date="2016-06-17T10:01:00Z">
+        <w:r>
+          <w:t>s</w:t>
+        </w:r>
+      </w:ins>
+      <w:r>
+        <w:t xml:space="preserve"> the word documents into </w:t>
+      </w:r>
+      <w:commentRangeStart w:id="128"/>
+      <w:r>
+        <w:t xml:space="preserve">Zip </w:t>
+      </w:r>
+      <w:commentRangeEnd w:id="128"/>
+      <w:r>
+        <w:rPr>
+          <w:rStyle w:val="CommentReference"/>
+        </w:rPr>
+        <w:commentReference w:id="128"/>
+      </w:r>
+      <w:r>
+        <w:t xml:space="preserve">files. At the same time, it </w:t>
+      </w:r>
+      <w:del w:id="129" w:author="Francis Langlois" w:date="2016-06-17T10:01:00Z">
+        <w:r>
+          <w:delText>will also</w:delText>
+        </w:r>
+      </w:del>
+      <w:r>
+        <w:t xml:space="preserve"> </w:t>
+      </w:r>
+      <w:proofErr w:type="gramStart"/>
+      <w:r>
+        <w:t>Zip</w:t>
+      </w:r>
+      <w:ins w:id="130" w:author="Francis Langlois" w:date="2016-06-17T10:01:00Z">
+        <w:r>
+          <w:t>s</w:t>
+        </w:r>
+      </w:ins>
+      <w:proofErr w:type="gramEnd"/>
+      <w:r>
+        <w:t xml:space="preserve"> the folder, containing supporting files for the labs, for when you need to setup the lab environment.</w:t>
       </w:r>
     </w:p>
     <w:p>
@@ -2378,15 +3131,65 @@
         <w:ind w:left="0"/>
       </w:pPr>
       <w:r>
-        <w:t>The Windows PowerShell script is located in the folder and is named Pandoc.ps1. Also located in that folder is the file template.docx, which provides the formatting in Word.</w:t>
+        <w:t xml:space="preserve">The Windows PowerShell script is located in the folder and is named Pandoc.ps1. </w:t>
+      </w:r>
+      <w:del w:id="131" w:author="Francis Langlois" w:date="2016-06-17T10:37:00Z">
+        <w:r>
+          <w:delText>Also located in that f</w:delText>
+        </w:r>
+      </w:del>
+      <w:ins w:id="132" w:author="Francis Langlois" w:date="2016-06-17T10:37:00Z">
+        <w:r>
+          <w:t>The folder also conta</w:t>
+        </w:r>
+      </w:ins>
+      <w:ins w:id="133" w:author="Francis Langlois" w:date="2016-06-17T10:38:00Z">
+        <w:r>
+          <w:t xml:space="preserve">ins </w:t>
+        </w:r>
+      </w:ins>
+      <w:del w:id="134" w:author="Francis Langlois" w:date="2016-06-17T10:38:00Z">
+        <w:r>
+          <w:delText xml:space="preserve">older is the file </w:delText>
+        </w:r>
+      </w:del>
+      <w:r>
+        <w:t xml:space="preserve">template.docx, </w:t>
+      </w:r>
+      <w:commentRangeStart w:id="135"/>
+      <w:r>
+        <w:t xml:space="preserve">which </w:t>
+      </w:r>
+      <w:ins w:id="136" w:author="Francis Langlois" w:date="2016-06-17T10:38:00Z">
+        <w:r>
+          <w:t xml:space="preserve">the script uses to </w:t>
+        </w:r>
+      </w:ins>
+      <w:r>
+        <w:t>provide</w:t>
+      </w:r>
+      <w:del w:id="137" w:author="Francis Langlois" w:date="2016-06-17T10:38:00Z">
+        <w:r>
+          <w:delText>s</w:delText>
+        </w:r>
+      </w:del>
+      <w:commentRangeEnd w:id="135"/>
+      <w:r>
+        <w:rPr>
+          <w:rStyle w:val="CommentReference"/>
+        </w:rPr>
+        <w:commentReference w:id="135"/>
+      </w:r>
+      <w:r>
+        <w:t xml:space="preserve"> the formatting in Word.</w:t>
       </w:r>
     </w:p>
     <w:p>
       <w:pPr>
         <w:pStyle w:val="Heading4"/>
       </w:pPr>
-      <w:bookmarkStart w:id="23" w:name="to-convert-the-lab-files-and-create-the-"/>
-      <w:bookmarkEnd w:id="23"/>
+      <w:bookmarkStart w:id="138" w:name="to-convert-the-lab-files-and-create-the-"/>
+      <w:bookmarkEnd w:id="138"/>
       <w:r>
         <w:t>To convert the lab files and create the Zip packages</w:t>
       </w:r>
@@ -2468,162 +3271,225 @@
         </w:rPr>
         <w:t xml:space="preserve">Windows </w:t>
       </w:r>
+      <w:del w:id="139" w:author="Francis Langlois" w:date="2016-06-17T10:37:00Z">
+        <w:r>
+          <w:rPr>
+            <w:b/>
+          </w:rPr>
+          <w:delText>Powershell</w:delText>
+        </w:r>
+      </w:del>
+      <w:ins w:id="140" w:author="Francis Langlois" w:date="2016-06-17T10:37:00Z">
+        <w:r>
+          <w:rPr>
+            <w:b/>
+          </w:rPr>
+          <w:t>PowerShell</w:t>
+        </w:r>
+      </w:ins>
+      <w:r>
+        <w:t xml:space="preserve"> window, if you </w:t>
+      </w:r>
+      <w:del w:id="141" w:author="Francis Langlois" w:date="2016-06-17T10:37:00Z">
+        <w:r>
+          <w:delText>recieve</w:delText>
+        </w:r>
+      </w:del>
+      <w:ins w:id="142" w:author="Francis Langlois" w:date="2016-06-17T10:37:00Z">
+        <w:r>
+          <w:t>receive</w:t>
+        </w:r>
+      </w:ins>
+      <w:r>
+        <w:t xml:space="preserve"> an </w:t>
+      </w:r>
+      <w:r>
+        <w:rPr>
+          <w:b/>
+        </w:rPr>
+        <w:t>Execution Policy Change</w:t>
+      </w:r>
+      <w:r>
+        <w:t xml:space="preserve"> prompt, type </w:t>
+      </w:r>
+      <w:r>
+        <w:rPr>
+          <w:b/>
+        </w:rPr>
+        <w:t>Y</w:t>
+      </w:r>
+      <w:r>
+        <w:t xml:space="preserve"> and press Enter.</w:t>
+      </w:r>
+    </w:p>
+    <w:p>
+      <w:pPr>
+        <w:numPr>
+          <w:ilvl w:val="0"/>
+          <w:numId w:val="30"/>
+        </w:numPr>
+      </w:pPr>
+      <w:r>
+        <w:t xml:space="preserve">When you receive the </w:t>
+      </w:r>
+      <w:r>
+        <w:rPr>
+          <w:b/>
+        </w:rPr>
+        <w:t>What is the current version?</w:t>
+      </w:r>
+      <w:r>
+        <w:t xml:space="preserve"> prompt, enter a short string or number to uniquely identify the Zip files that </w:t>
+      </w:r>
+      <w:del w:id="143" w:author="Francis Langlois" w:date="2016-06-17T10:01:00Z">
+        <w:r>
+          <w:delText>will be</w:delText>
+        </w:r>
+      </w:del>
+      <w:ins w:id="144" w:author="Francis Langlois" w:date="2016-06-17T10:01:00Z">
+        <w:r>
+          <w:t xml:space="preserve"> is</w:t>
+        </w:r>
+      </w:ins>
+      <w:r>
+        <w:t xml:space="preserve"> built,</w:t>
+      </w:r>
+    </w:p>
+    <w:p>
+      <w:pPr>
+        <w:pStyle w:val="BlockQuote"/>
+      </w:pPr>
+      <w:r>
+        <w:t xml:space="preserve">The </w:t>
+      </w:r>
+      <w:r>
+        <w:rPr>
+          <w:b/>
+        </w:rPr>
+        <w:t>current version</w:t>
+      </w:r>
+      <w:r>
+        <w:t xml:space="preserve"> string </w:t>
+      </w:r>
+      <w:del w:id="145" w:author="Francis Langlois" w:date="2016-06-17T10:01:00Z">
+        <w:r>
+          <w:delText xml:space="preserve">will </w:delText>
+        </w:r>
+      </w:del>
+      <w:ins w:id="146" w:author="Francis Langlois" w:date="2016-06-17T10:01:00Z">
+        <w:r>
+          <w:t>is</w:t>
+        </w:r>
+      </w:ins>
+      <w:del w:id="147" w:author="Francis Langlois" w:date="2016-06-17T10:01:00Z">
+        <w:r>
+          <w:delText xml:space="preserve">be </w:delText>
+        </w:r>
+      </w:del>
+      <w:ins w:id="148" w:author="Francis Langlois" w:date="2016-06-17T10:01:00Z">
+        <w:r>
+          <w:t xml:space="preserve"> </w:t>
+        </w:r>
+      </w:ins>
+      <w:r>
+        <w:t>added to the name of the Zip file.</w:t>
+      </w:r>
+    </w:p>
+    <w:p>
+      <w:pPr>
+        <w:numPr>
+          <w:ilvl w:val="0"/>
+          <w:numId w:val="31"/>
+        </w:numPr>
+      </w:pPr>
+      <w:r>
+        <w:t xml:space="preserve">Switch to </w:t>
+      </w:r>
+      <w:r>
+        <w:rPr>
+          <w:b/>
+        </w:rPr>
+        <w:t>File Explorer</w:t>
+      </w:r>
+      <w:r>
+        <w:t>.</w:t>
+      </w:r>
+    </w:p>
+    <w:p>
+      <w:pPr>
+        <w:numPr>
+          <w:ilvl w:val="0"/>
+          <w:numId w:val="31"/>
+        </w:numPr>
+      </w:pPr>
+      <w:r>
+        <w:t xml:space="preserve">In the folder, select the .zip files that were just created. The file </w:t>
+      </w:r>
+      <w:commentRangeStart w:id="149"/>
+      <w:r>
+        <w:t xml:space="preserve">names will </w:t>
+      </w:r>
+      <w:commentRangeEnd w:id="149"/>
+      <w:r>
+        <w:rPr>
+          <w:rStyle w:val="CommentReference"/>
+        </w:rPr>
+        <w:commentReference w:id="149"/>
+      </w:r>
+      <w:r>
+        <w:t xml:space="preserve">be </w:t>
+      </w:r>
+      <w:r>
+        <w:rPr>
+          <w:b/>
+        </w:rPr>
+        <w:t>allfiles-vversion</w:t>
+      </w:r>
+      <w:r>
+        <w:t>.zip and **lab_instructions-v__version__.zip**</w:t>
+      </w:r>
+    </w:p>
+    <w:p>
+      <w:pPr>
+        <w:numPr>
+          <w:ilvl w:val="0"/>
+          <w:numId w:val="31"/>
+        </w:numPr>
+      </w:pPr>
       <w:proofErr w:type="spellStart"/>
       <w:r>
-        <w:rPr>
-          <w:b/>
-        </w:rPr>
-        <w:t>Powershell</w:t>
+        <w:t>Movethese</w:t>
       </w:r>
       <w:proofErr w:type="spellEnd"/>
       <w:r>
-        <w:t xml:space="preserve"> window, if you </w:t>
+        <w:t xml:space="preserve"> files to a new location to avoid accidentally attempting to add them to the repo as part of a </w:t>
+      </w:r>
+      <w:r>
+        <w:rPr>
+          <w:b/>
+        </w:rPr>
+        <w:t>Pull request</w:t>
+      </w:r>
+      <w:r>
+        <w:t>.</w:t>
+      </w:r>
+    </w:p>
+    <w:p>
+      <w:pPr>
+        <w:pStyle w:val="BlockQuote"/>
+      </w:pPr>
+      <w:r>
+        <w:t xml:space="preserve">To avoid the Execution Policy </w:t>
       </w:r>
       <w:proofErr w:type="spellStart"/>
       <w:r>
-        <w:t>recieve</w:t>
+        <w:t>Chanage</w:t>
       </w:r>
       <w:proofErr w:type="spellEnd"/>
       <w:r>
-        <w:t xml:space="preserve"> an </w:t>
-      </w:r>
-      <w:r>
-        <w:rPr>
-          <w:b/>
-        </w:rPr>
-        <w:t>Execution Policy Change</w:t>
-      </w:r>
-      <w:r>
-        <w:t xml:space="preserve"> prompt, type </w:t>
-      </w:r>
-      <w:r>
-        <w:rPr>
-          <w:b/>
-        </w:rPr>
-        <w:t>Y</w:t>
-      </w:r>
-      <w:r>
-        <w:t xml:space="preserve"> and press Enter.</w:t>
-      </w:r>
-    </w:p>
-    <w:p>
-      <w:pPr>
-        <w:numPr>
-          <w:ilvl w:val="0"/>
-          <w:numId w:val="30"/>
-        </w:numPr>
-      </w:pPr>
-      <w:r>
-        <w:t xml:space="preserve">When you receive the </w:t>
-      </w:r>
-      <w:r>
-        <w:rPr>
-          <w:b/>
-        </w:rPr>
-        <w:t>What is the current version?</w:t>
-      </w:r>
-      <w:r>
-        <w:t xml:space="preserve"> prompt, enter a short string or number to uniquely identify the Zip files that will be built,</w:t>
-      </w:r>
-    </w:p>
-    <w:p>
-      <w:pPr>
-        <w:pStyle w:val="BlockQuote"/>
-      </w:pPr>
-      <w:r>
-        <w:t xml:space="preserve">The </w:t>
-      </w:r>
-      <w:r>
-        <w:rPr>
-          <w:b/>
-        </w:rPr>
-        <w:t>current version</w:t>
-      </w:r>
-      <w:r>
-        <w:t xml:space="preserve"> string will be added to the name of the Zip file.</w:t>
-      </w:r>
-    </w:p>
-    <w:p>
-      <w:pPr>
-        <w:numPr>
-          <w:ilvl w:val="0"/>
-          <w:numId w:val="31"/>
-        </w:numPr>
-      </w:pPr>
-      <w:r>
-        <w:t xml:space="preserve">Switch to </w:t>
-      </w:r>
-      <w:r>
-        <w:rPr>
-          <w:b/>
-        </w:rPr>
-        <w:t>File Explorer</w:t>
-      </w:r>
-      <w:r>
-        <w:t>.</w:t>
-      </w:r>
-    </w:p>
-    <w:p>
-      <w:pPr>
-        <w:numPr>
-          <w:ilvl w:val="0"/>
-          <w:numId w:val="31"/>
-        </w:numPr>
-      </w:pPr>
-      <w:r>
-        <w:t xml:space="preserve">In the folder, select the .zip files that were just created. The file names will be </w:t>
-      </w:r>
-      <w:r>
-        <w:rPr>
-          <w:b/>
-        </w:rPr>
-        <w:t>allfiles-vversion</w:t>
-      </w:r>
-      <w:r>
-        <w:t>.zip and **lab_instructions-v__version__.zip**</w:t>
-      </w:r>
-    </w:p>
-    <w:p>
-      <w:pPr>
-        <w:numPr>
-          <w:ilvl w:val="0"/>
-          <w:numId w:val="31"/>
-        </w:numPr>
-      </w:pPr>
-      <w:proofErr w:type="spellStart"/>
-      <w:r>
-        <w:t>Movethese</w:t>
-      </w:r>
-      <w:proofErr w:type="spellEnd"/>
-      <w:r>
-        <w:t xml:space="preserve"> files to a new location to avoid accidentally attempting to add them to the repo as part of a </w:t>
-      </w:r>
-      <w:r>
-        <w:rPr>
-          <w:b/>
-        </w:rPr>
-        <w:t>Pull request</w:t>
-      </w:r>
-      <w:r>
-        <w:t>.</w:t>
-      </w:r>
-    </w:p>
-    <w:p>
-      <w:pPr>
-        <w:pStyle w:val="BlockQuote"/>
-      </w:pPr>
-      <w:r>
-        <w:t xml:space="preserve">To avoid the Execution Policy </w:t>
-      </w:r>
-      <w:proofErr w:type="spellStart"/>
-      <w:r>
-        <w:t>Chanage</w:t>
-      </w:r>
-      <w:proofErr w:type="spellEnd"/>
-      <w:r>
         <w:t xml:space="preserve"> prompt, you can change the </w:t>
       </w:r>
-      <w:hyperlink r:id="rId20">
+      <w:hyperlink r:id="rId21">
         <w:r>
           <w:t>Set-</w:t>
         </w:r>
@@ -2649,9 +3515,10 @@
       <w:pPr>
         <w:pStyle w:val="Heading4"/>
       </w:pPr>
-      <w:bookmarkStart w:id="24" w:name="to-print-the-lab-files"/>
-      <w:bookmarkEnd w:id="24"/>
-      <w:r>
+      <w:bookmarkStart w:id="150" w:name="to-print-the-lab-files"/>
+      <w:bookmarkEnd w:id="150"/>
+      <w:r>
+        <w:lastRenderedPageBreak/>
         <w:t>To print the lab files</w:t>
       </w:r>
     </w:p>
@@ -2672,11 +3539,23 @@
         <w:pStyle w:val="Heading2"/>
         <w:ind w:left="0"/>
       </w:pPr>
-      <w:bookmarkStart w:id="25" w:name="receiving-update-notifications-suggestin"/>
-      <w:bookmarkEnd w:id="25"/>
-      <w:r>
-        <w:lastRenderedPageBreak/>
-        <w:t>Receiving update notifications, suggesting changes, and collaborating on projects</w:t>
+      <w:bookmarkStart w:id="151" w:name="receiving-update-notifications-suggestin"/>
+      <w:bookmarkEnd w:id="151"/>
+      <w:r>
+        <w:t xml:space="preserve">Receiving </w:t>
+      </w:r>
+      <w:commentRangeStart w:id="152"/>
+      <w:r>
+        <w:t>update notifications, suggesting changes, and collaborating on projects</w:t>
+      </w:r>
+      <w:commentRangeEnd w:id="152"/>
+      <w:r>
+        <w:rPr>
+          <w:rStyle w:val="CommentReference"/>
+          <w:rFonts w:eastAsia="Times New Roman" w:cs="Times New Roman"/>
+          <w:b w:val="0"/>
+        </w:rPr>
+        <w:commentReference w:id="152"/>
       </w:r>
     </w:p>
     <w:p>
@@ -2690,21 +3569,45 @@
         <w:t>GitHub</w:t>
       </w:r>
       <w:r>
-        <w:t xml:space="preserve"> repo. You have several ways to sign-up for notifications. It should not be a </w:t>
-      </w:r>
-      <w:proofErr w:type="spellStart"/>
-      <w:r>
-        <w:t>suprise</w:t>
-      </w:r>
-      <w:proofErr w:type="spellEnd"/>
-      <w:r>
-        <w:t xml:space="preserve"> that many of the ways you can receive notifications are also related to many of the ways you can collaborate on a project. To </w:t>
-      </w:r>
-      <w:proofErr w:type="spellStart"/>
-      <w:r>
-        <w:t>recieve</w:t>
-      </w:r>
-      <w:proofErr w:type="spellEnd"/>
+        <w:t xml:space="preserve"> repo. You have several ways to sign-up for notifications. </w:t>
+      </w:r>
+      <w:commentRangeStart w:id="153"/>
+      <w:r>
+        <w:t xml:space="preserve">It should not be a </w:t>
+      </w:r>
+      <w:del w:id="154" w:author="Francis Langlois" w:date="2016-06-17T10:39:00Z">
+        <w:r>
+          <w:delText>suprise</w:delText>
+        </w:r>
+      </w:del>
+      <w:ins w:id="155" w:author="Francis Langlois" w:date="2016-06-17T10:39:00Z">
+        <w:r>
+          <w:t>surprise</w:t>
+        </w:r>
+      </w:ins>
+      <w:r>
+        <w:t xml:space="preserve"> that many of the ways you can receive notifications are also related to many of the ways you can collaborate on a project.</w:t>
+      </w:r>
+      <w:commentRangeEnd w:id="153"/>
+      <w:r>
+        <w:rPr>
+          <w:rStyle w:val="CommentReference"/>
+        </w:rPr>
+        <w:commentReference w:id="153"/>
+      </w:r>
+      <w:r>
+        <w:t xml:space="preserve"> To </w:t>
+      </w:r>
+      <w:del w:id="156" w:author="Francis Langlois" w:date="2016-06-17T10:40:00Z">
+        <w:r>
+          <w:delText>recieve</w:delText>
+        </w:r>
+      </w:del>
+      <w:ins w:id="157" w:author="Francis Langlois" w:date="2016-06-17T10:40:00Z">
+        <w:r>
+          <w:t>receive</w:t>
+        </w:r>
+      </w:ins>
       <w:r>
         <w:t xml:space="preserve"> notifications, you can:</w:t>
       </w:r>
@@ -2728,7 +3631,23 @@
         <w:t>Watch repositories</w:t>
       </w:r>
       <w:r>
-        <w:t xml:space="preserve"> - Watching a repository will subscribe you to notifications for any new </w:t>
+        <w:t xml:space="preserve"> - Watching a repository </w:t>
+      </w:r>
+      <w:del w:id="158" w:author="Francis Langlois" w:date="2016-06-17T10:02:00Z">
+        <w:r>
+          <w:delText xml:space="preserve">will </w:delText>
+        </w:r>
+      </w:del>
+      <w:r>
+        <w:t>subscribe</w:t>
+      </w:r>
+      <w:ins w:id="159" w:author="Francis Langlois" w:date="2016-06-17T10:02:00Z">
+        <w:r>
+          <w:t>s</w:t>
+        </w:r>
+      </w:ins>
+      <w:r>
+        <w:t xml:space="preserve"> you to notifications for any new </w:t>
       </w:r>
       <w:r>
         <w:rPr>
@@ -2849,7 +3768,25 @@
         <w:t>GitHub</w:t>
       </w:r>
       <w:r>
-        <w:t xml:space="preserve"> user name (@__username__) you will be automatically subscribed to the discussion.</w:t>
+        <w:t xml:space="preserve"> user name (@__username__) you </w:t>
+      </w:r>
+      <w:del w:id="160" w:author="Francis Langlois" w:date="2016-06-17T10:03:00Z">
+        <w:r>
+          <w:delText xml:space="preserve">will </w:delText>
+        </w:r>
+      </w:del>
+      <w:ins w:id="161" w:author="Francis Langlois" w:date="2016-06-17T10:03:00Z">
+        <w:r>
+          <w:t>are</w:t>
+        </w:r>
+      </w:ins>
+      <w:del w:id="162" w:author="Francis Langlois" w:date="2016-06-17T10:03:00Z">
+        <w:r>
+          <w:delText>be</w:delText>
+        </w:r>
+      </w:del>
+      <w:r>
+        <w:t xml:space="preserve"> automatically subscribed to the discussion.</w:t>
       </w:r>
     </w:p>
     <w:p>
@@ -2859,11 +3796,16 @@
       <w:r>
         <w:t xml:space="preserve">You can modify how and when you </w:t>
       </w:r>
-      <w:proofErr w:type="spellStart"/>
-      <w:r>
-        <w:t>recieve</w:t>
-      </w:r>
-      <w:proofErr w:type="spellEnd"/>
+      <w:del w:id="163" w:author="Francis Langlois" w:date="2016-06-17T10:03:00Z">
+        <w:r>
+          <w:delText>recieve</w:delText>
+        </w:r>
+      </w:del>
+      <w:ins w:id="164" w:author="Francis Langlois" w:date="2016-06-17T10:03:00Z">
+        <w:r>
+          <w:t>receive</w:t>
+        </w:r>
+      </w:ins>
       <w:r>
         <w:t xml:space="preserve"> notifications. You can also unsubscribe to any or all discussions.</w:t>
       </w:r>
@@ -2873,8 +3815,8 @@
         <w:pStyle w:val="Heading3"/>
         <w:ind w:left="0"/>
       </w:pPr>
-      <w:bookmarkStart w:id="26" w:name="watching-a-repo"/>
-      <w:bookmarkEnd w:id="26"/>
+      <w:bookmarkStart w:id="165" w:name="watching-a-repo"/>
+      <w:bookmarkEnd w:id="165"/>
       <w:r>
         <w:t>Watching a repo</w:t>
       </w:r>
@@ -2900,8 +3842,8 @@
       <w:pPr>
         <w:pStyle w:val="Heading4"/>
       </w:pPr>
-      <w:bookmarkStart w:id="27" w:name="to-watch-a-repository"/>
-      <w:bookmarkEnd w:id="27"/>
+      <w:bookmarkStart w:id="166" w:name="to-watch-a-repository"/>
+      <w:bookmarkEnd w:id="166"/>
       <w:r>
         <w:t>To Watch a repository</w:t>
       </w:r>
@@ -2958,8 +3900,8 @@
       <w:pPr>
         <w:pStyle w:val="Heading4"/>
       </w:pPr>
-      <w:bookmarkStart w:id="28" w:name="to-unwatch-a-repository"/>
-      <w:bookmarkEnd w:id="28"/>
+      <w:bookmarkStart w:id="167" w:name="to-unwatch-a-repository"/>
+      <w:bookmarkEnd w:id="167"/>
       <w:r>
         <w:t xml:space="preserve">To </w:t>
       </w:r>
@@ -3044,7 +3986,31 @@
         <w:t>Watch</w:t>
       </w:r>
       <w:r>
-        <w:t xml:space="preserve"> drop-down list. However, this will mean you will receive </w:t>
+        <w:t xml:space="preserve"> drop-down list. However, this </w:t>
+      </w:r>
+      <w:del w:id="168" w:author="Francis Langlois" w:date="2016-06-17T10:03:00Z">
+        <w:r>
+          <w:delText xml:space="preserve">will </w:delText>
+        </w:r>
+      </w:del>
+      <w:r>
+        <w:t>mean</w:t>
+      </w:r>
+      <w:ins w:id="169" w:author="Francis Langlois" w:date="2016-06-17T10:03:00Z">
+        <w:r>
+          <w:t>s</w:t>
+        </w:r>
+      </w:ins>
+      <w:r>
+        <w:t xml:space="preserve"> you </w:t>
+      </w:r>
+      <w:del w:id="170" w:author="Francis Langlois" w:date="2016-06-17T10:03:00Z">
+        <w:r>
+          <w:delText xml:space="preserve">will </w:delText>
+        </w:r>
+      </w:del>
+      <w:r>
+        <w:t xml:space="preserve">receive </w:t>
       </w:r>
       <w:r>
         <w:rPr>
@@ -3061,8 +4027,8 @@
         <w:pStyle w:val="Heading3"/>
         <w:ind w:left="0"/>
       </w:pPr>
-      <w:bookmarkStart w:id="29" w:name="suggesting-changes-and-collaborating-on-"/>
-      <w:bookmarkEnd w:id="29"/>
+      <w:bookmarkStart w:id="171" w:name="suggesting-changes-and-collaborating-on-"/>
+      <w:bookmarkEnd w:id="171"/>
       <w:r>
         <w:t>Suggesting changes and collaborating on a repo</w:t>
       </w:r>
@@ -3070,6 +4036,9 @@
     <w:p>
       <w:pPr>
         <w:ind w:left="0"/>
+        <w:rPr>
+          <w:ins w:id="172" w:author="Francis Langlois" w:date="2016-06-17T10:42:00Z"/>
+        </w:rPr>
       </w:pPr>
       <w:r>
         <w:t xml:space="preserve">Using </w:t>
@@ -3078,33 +4047,116 @@
         <w:t>GitHub</w:t>
       </w:r>
       <w:r>
-        <w:t xml:space="preserve"> provides an easy-to-use method of collaborating with Microsoft Learning on the courses you are interested in. If you find a mistake in a lab, the UI has changed since the lab was created, or even if you think that the lab can be improved, you can modify your own copy of the lab materials and submit the change to Microsoft Learning so that they can incorporate your updates. You do this by branching the </w:t>
+        <w:t xml:space="preserve"> provides an easy-to-use method of collaborating with Microsoft Learning on the courses you are interested in. If you find a mistake in a lab, the UI has changed since the lab was created, or even if you think </w:t>
+      </w:r>
+      <w:r>
+        <w:lastRenderedPageBreak/>
+        <w:t xml:space="preserve">that the lab can be improved, </w:t>
+      </w:r>
+      <w:commentRangeStart w:id="173"/>
+      <w:r>
+        <w:t>you can modify your own copy of the lab materials and submit the change to Microsoft Learning so that they can incorporate your updates.</w:t>
+      </w:r>
+      <w:commentRangeEnd w:id="173"/>
+      <w:r>
+        <w:rPr>
+          <w:rStyle w:val="CommentReference"/>
+        </w:rPr>
+        <w:commentReference w:id="173"/>
+      </w:r>
+      <w:r>
+        <w:t xml:space="preserve"> </w:t>
+      </w:r>
+    </w:p>
+    <w:p>
+      <w:pPr>
+        <w:ind w:left="0"/>
+        <w:rPr>
+          <w:ins w:id="174" w:author="Francis Langlois" w:date="2016-06-17T10:43:00Z"/>
+        </w:rPr>
+      </w:pPr>
+      <w:commentRangeStart w:id="175"/>
+      <w:r>
+        <w:t xml:space="preserve">You do this by </w:t>
+      </w:r>
+      <w:commentRangeEnd w:id="175"/>
+      <w:r>
+        <w:rPr>
+          <w:rStyle w:val="CommentReference"/>
+        </w:rPr>
+        <w:commentReference w:id="175"/>
+      </w:r>
+      <w:r>
+        <w:t xml:space="preserve">branching the </w:t>
+      </w:r>
+      <w:del w:id="176" w:author="Francis Langlois" w:date="2016-06-17T10:04:00Z">
+        <w:r>
+          <w:delText xml:space="preserve">the </w:delText>
+        </w:r>
+      </w:del>
+      <w:ins w:id="177" w:author="Francis Langlois" w:date="2016-06-17T10:15:00Z">
+        <w:r>
+          <w:t xml:space="preserve"> </w:t>
+        </w:r>
+      </w:ins>
+      <w:r>
+        <w:t xml:space="preserve">repo, making updates in your branch, and then submitting a Pull request to the main (master) branch. Microsoft Learning, other MCTs, and other </w:t>
+      </w:r>
+      <w:r>
+        <w:t>GitHub</w:t>
+      </w:r>
+      <w:r>
+        <w:t xml:space="preserve"> users, </w:t>
+      </w:r>
+      <w:del w:id="178" w:author="Francis Langlois" w:date="2016-06-17T10:04:00Z">
+        <w:r>
+          <w:delText xml:space="preserve">will be </w:delText>
+        </w:r>
+      </w:del>
+      <w:r>
+        <w:t xml:space="preserve">able to review your changes and comment on them. </w:t>
+      </w:r>
+    </w:p>
+    <w:p>
+      <w:pPr>
+        <w:ind w:left="0"/>
+      </w:pPr>
+      <w:commentRangeStart w:id="179"/>
+      <w:r>
+        <w:t xml:space="preserve">You can review and comment on the changes other users make, also. Microsoft Learning can then approve and merge changes into the master branch. When they do, any user who is watching the repo </w:t>
       </w:r>
       <w:proofErr w:type="spellStart"/>
-      <w:r>
-        <w:t>the</w:t>
+      <w:ins w:id="180" w:author="Francis Langlois" w:date="2016-06-17T10:15:00Z">
+        <w:r>
+          <w:t>is</w:t>
+        </w:r>
+      </w:ins>
+      <w:del w:id="181" w:author="Francis Langlois" w:date="2016-06-17T10:15:00Z">
+        <w:r>
+          <w:delText xml:space="preserve">will be </w:delText>
+        </w:r>
+      </w:del>
+      <w:r>
+        <w:t>notified</w:t>
       </w:r>
       <w:proofErr w:type="spellEnd"/>
       <w:r>
-        <w:t xml:space="preserve"> repo, making updates in your branch, and then submitting a Pull request to the main (master) branch. Microsoft Learning, other MCTs, and other </w:t>
-      </w:r>
-      <w:r>
-        <w:t>GitHub</w:t>
-      </w:r>
-      <w:r>
-        <w:t xml:space="preserve"> users, will be able to review your changes and comment on them. You can review and comment on the changes other users make, also. Microsoft Learning can then approve and merge </w:t>
-      </w:r>
-      <w:r>
-        <w:lastRenderedPageBreak/>
-        <w:t>changes into the master branch. When they do, any user who is watching the repo will be notified of the change.</w:t>
+        <w:t xml:space="preserve"> of the change.</w:t>
+      </w:r>
+      <w:commentRangeEnd w:id="179"/>
+      <w:r>
+        <w:rPr>
+          <w:rStyle w:val="CommentReference"/>
+        </w:rPr>
+        <w:commentReference w:id="179"/>
       </w:r>
     </w:p>
     <w:p>
       <w:pPr>
         <w:pStyle w:val="Heading4"/>
       </w:pPr>
-      <w:bookmarkStart w:id="30" w:name="to-create-a-repo-branch"/>
-      <w:bookmarkEnd w:id="30"/>
+      <w:bookmarkStart w:id="182" w:name="to-create-a-repo-branch"/>
+      <w:bookmarkEnd w:id="182"/>
       <w:r>
         <w:t>To create a repo Branch</w:t>
       </w:r>
@@ -3169,7 +4221,23 @@
     </w:p>
     <w:p>
       <w:r>
-        <w:t xml:space="preserve">If there is only one branch, the Branch drop-down will show </w:t>
+        <w:t xml:space="preserve">If there is only one branch, the Branch drop-down </w:t>
+      </w:r>
+      <w:del w:id="183" w:author="Francis Langlois" w:date="2016-06-17T10:15:00Z">
+        <w:r>
+          <w:delText xml:space="preserve">will </w:delText>
+        </w:r>
+      </w:del>
+      <w:r>
+        <w:t>show</w:t>
+      </w:r>
+      <w:ins w:id="184" w:author="Francis Langlois" w:date="2016-06-17T10:15:00Z">
+        <w:r>
+          <w:t>s</w:t>
+        </w:r>
+      </w:ins>
+      <w:r>
+        <w:t xml:space="preserve"> </w:t>
       </w:r>
       <w:r>
         <w:rPr>
@@ -3178,8 +4246,18 @@
         <w:t>Branch: master</w:t>
       </w:r>
       <w:r>
-        <w:t xml:space="preserve"> and the only Branch available will be </w:t>
-      </w:r>
+        <w:t xml:space="preserve"> and the only Branch available </w:t>
+      </w:r>
+      <w:ins w:id="185" w:author="Francis Langlois" w:date="2016-06-17T10:20:00Z">
+        <w:r>
+          <w:t xml:space="preserve">is </w:t>
+        </w:r>
+      </w:ins>
+      <w:del w:id="186" w:author="Francis Langlois" w:date="2016-06-17T10:20:00Z">
+        <w:r>
+          <w:delText xml:space="preserve">will be </w:delText>
+        </w:r>
+      </w:del>
       <w:r>
         <w:rPr>
           <w:b/>
@@ -3225,8 +4303,8 @@
       <w:pPr>
         <w:pStyle w:val="Heading4"/>
       </w:pPr>
-      <w:bookmarkStart w:id="31" w:name="to-delete-a-repo-branch"/>
-      <w:bookmarkEnd w:id="31"/>
+      <w:bookmarkStart w:id="187" w:name="to-delete-a-repo-branch"/>
+      <w:bookmarkEnd w:id="187"/>
       <w:r>
         <w:t>To delete a repo Branch</w:t>
       </w:r>
@@ -3330,8 +4408,8 @@
       <w:pPr>
         <w:pStyle w:val="Heading4"/>
       </w:pPr>
-      <w:bookmarkStart w:id="32" w:name="to-commit-changes-using-github-desktop"/>
-      <w:bookmarkEnd w:id="32"/>
+      <w:bookmarkStart w:id="188" w:name="to-commit-changes-using-github-desktop"/>
+      <w:bookmarkEnd w:id="188"/>
       <w:r>
         <w:t xml:space="preserve">To commit changes using </w:t>
       </w:r>
@@ -3402,13 +4480,13 @@
         </w:numPr>
       </w:pPr>
       <w:r>
-        <w:t xml:space="preserve">Select the changes </w:t>
-      </w:r>
-      <w:proofErr w:type="spellStart"/>
-      <w:r>
-        <w:t>your</w:t>
-      </w:r>
-      <w:proofErr w:type="spellEnd"/>
+        <w:t>Select the changes you</w:t>
+      </w:r>
+      <w:del w:id="189" w:author="Francis Langlois" w:date="2016-06-17T10:43:00Z">
+        <w:r>
+          <w:delText>r</w:delText>
+        </w:r>
+      </w:del>
       <w:r>
         <w:t xml:space="preserve"> want to commit.</w:t>
       </w:r>
@@ -3510,8 +4588,8 @@
       <w:pPr>
         <w:pStyle w:val="Heading4"/>
       </w:pPr>
-      <w:bookmarkStart w:id="33" w:name="to-edit-files-and-commit-changes-in-the-"/>
-      <w:bookmarkEnd w:id="33"/>
+      <w:bookmarkStart w:id="190" w:name="to-edit-files-and-commit-changes-in-the-"/>
+      <w:bookmarkEnd w:id="190"/>
       <w:r>
         <w:t>To edit files and commit changes in the online repo</w:t>
       </w:r>
@@ -3597,6 +4675,7 @@
         </w:numPr>
       </w:pPr>
       <w:r>
+        <w:lastRenderedPageBreak/>
         <w:t xml:space="preserve">Click </w:t>
       </w:r>
       <w:r>
@@ -3685,10 +4764,9 @@
       <w:pPr>
         <w:pStyle w:val="Heading4"/>
       </w:pPr>
-      <w:bookmarkStart w:id="34" w:name="to-create-a-pull-request"/>
-      <w:bookmarkEnd w:id="34"/>
-      <w:r>
-        <w:lastRenderedPageBreak/>
+      <w:bookmarkStart w:id="191" w:name="to-create-a-pull-request"/>
+      <w:bookmarkEnd w:id="191"/>
+      <w:r>
         <w:t>To create a pull request</w:t>
       </w:r>
     </w:p>
@@ -3861,8 +4939,8 @@
       <w:pPr>
         <w:pStyle w:val="Heading4"/>
       </w:pPr>
-      <w:bookmarkStart w:id="35" w:name="to-review-and-comment-on-a-pull-request"/>
-      <w:bookmarkEnd w:id="35"/>
+      <w:bookmarkStart w:id="192" w:name="to-review-and-comment-on-a-pull-request"/>
+      <w:bookmarkEnd w:id="192"/>
       <w:r>
         <w:t>To review and comment on a pull request</w:t>
       </w:r>
@@ -3982,8 +5060,8 @@
       <w:pPr>
         <w:pStyle w:val="Heading4"/>
       </w:pPr>
-      <w:bookmarkStart w:id="36" w:name="to-review-and-comment-on-a-commit"/>
-      <w:bookmarkEnd w:id="36"/>
+      <w:bookmarkStart w:id="193" w:name="to-review-and-comment-on-a-commit"/>
+      <w:bookmarkEnd w:id="193"/>
       <w:r>
         <w:t>To review and comment on a commit</w:t>
       </w:r>
@@ -4146,6 +5224,7 @@
         </w:numPr>
       </w:pPr>
       <w:r>
+        <w:lastRenderedPageBreak/>
         <w:t xml:space="preserve">Under </w:t>
       </w:r>
       <w:r>
@@ -4215,10 +5294,9 @@
       <w:pPr>
         <w:pStyle w:val="Heading4"/>
       </w:pPr>
-      <w:bookmarkStart w:id="37" w:name="to-submit-an-issue"/>
-      <w:bookmarkEnd w:id="37"/>
-      <w:r>
-        <w:lastRenderedPageBreak/>
+      <w:bookmarkStart w:id="194" w:name="to-submit-an-issue"/>
+      <w:bookmarkEnd w:id="194"/>
+      <w:r>
         <w:t>To submit an Issue</w:t>
       </w:r>
     </w:p>
@@ -4349,10 +5427,25 @@
       <w:pPr>
         <w:pStyle w:val="Heading4"/>
       </w:pPr>
-      <w:bookmarkStart w:id="38" w:name="to-review-and-comment-on-an-existing-iss"/>
-      <w:bookmarkEnd w:id="38"/>
-      <w:r>
-        <w:t>To review and comment on an existing issue</w:t>
+      <w:bookmarkStart w:id="195" w:name="to-review-and-comment-on-an-existing-iss"/>
+      <w:bookmarkEnd w:id="195"/>
+      <w:r>
+        <w:t xml:space="preserve">To review </w:t>
+      </w:r>
+      <w:commentRangeStart w:id="196"/>
+      <w:r>
+        <w:t>and comment on an existing issue</w:t>
+      </w:r>
+      <w:commentRangeEnd w:id="196"/>
+      <w:r>
+        <w:rPr>
+          <w:rStyle w:val="CommentReference"/>
+          <w:rFonts w:ascii="Segoe" w:eastAsia="Times New Roman" w:hAnsi="Segoe"/>
+          <w:b w:val="0"/>
+          <w:iCs w:val="0"/>
+          <w:lang w:eastAsia="en-US"/>
+        </w:rPr>
+        <w:commentReference w:id="196"/>
       </w:r>
     </w:p>
     <w:p>
@@ -4491,15 +5584,29 @@
       </w:r>
       <w:proofErr w:type="spellEnd"/>
       <w:r>
-        <w:t xml:space="preserve"> with Twitter, this feature will look very familiar.</w:t>
+        <w:t xml:space="preserve"> with Twitter, this feature </w:t>
+      </w:r>
+      <w:commentRangeStart w:id="198"/>
+      <w:r>
+        <w:t xml:space="preserve">will look </w:t>
+      </w:r>
+      <w:commentRangeEnd w:id="198"/>
+      <w:r>
+        <w:rPr>
+          <w:rStyle w:val="CommentReference"/>
+        </w:rPr>
+        <w:commentReference w:id="198"/>
+      </w:r>
+      <w:r>
+        <w:t>very familiar.</w:t>
       </w:r>
     </w:p>
     <w:p>
       <w:pPr>
         <w:pStyle w:val="Heading4"/>
       </w:pPr>
-      <w:bookmarkStart w:id="39" w:name="to-mention-a-github-user-in-a-comment"/>
-      <w:bookmarkEnd w:id="39"/>
+      <w:bookmarkStart w:id="199" w:name="to-mention-a-github-user-in-a-comment"/>
+      <w:bookmarkEnd w:id="199"/>
       <w:r>
         <w:t xml:space="preserve">To mention a </w:t>
       </w:r>
@@ -4566,7 +5673,11 @@
         <w:pStyle w:val="BlockQuote"/>
       </w:pPr>
       <w:r>
-        <w:t xml:space="preserve">When you type the </w:t>
+        <w:t xml:space="preserve">When you type </w:t>
+      </w:r>
+      <w:proofErr w:type="gramStart"/>
+      <w:r>
+        <w:t xml:space="preserve">the </w:t>
       </w:r>
       <w:r>
         <w:rPr>
@@ -4574,23 +5685,83 @@
         </w:rPr>
         <w:t>@</w:t>
       </w:r>
-      <w:r>
-        <w:t xml:space="preserve"> symbol, a list of </w:t>
-      </w:r>
+      <w:proofErr w:type="gramEnd"/>
+      <w:r>
+        <w:t xml:space="preserve"> symbol, a list </w:t>
+      </w:r>
+      <w:ins w:id="200" w:author="Francis Langlois" w:date="2016-06-17T10:18:00Z">
+        <w:r>
+          <w:t xml:space="preserve">appears that contains </w:t>
+        </w:r>
+      </w:ins>
+      <w:del w:id="201" w:author="Francis Langlois" w:date="2016-06-17T10:18:00Z">
+        <w:r>
+          <w:delText>of</w:delText>
+        </w:r>
+      </w:del>
+      <w:del w:id="202" w:author="Francis Langlois" w:date="2016-06-17T10:19:00Z">
+        <w:r>
+          <w:delText xml:space="preserve"> </w:delText>
+        </w:r>
+      </w:del>
       <w:r>
         <w:t>GitHub</w:t>
       </w:r>
       <w:r>
-        <w:t xml:space="preserve"> users who are collaborators on the project, or who are otherwise participating in comments on the project, will appear. The list uses autocomplete as you type to filter the list.</w:t>
+        <w:t xml:space="preserve"> users who are collaborators on the project</w:t>
+      </w:r>
+      <w:del w:id="203" w:author="Francis Langlois" w:date="2016-06-17T10:17:00Z">
+        <w:r>
+          <w:delText xml:space="preserve">, </w:delText>
+        </w:r>
+      </w:del>
+      <w:r>
+        <w:t xml:space="preserve">or </w:t>
+      </w:r>
+      <w:ins w:id="204" w:author="Francis Langlois" w:date="2016-06-17T10:19:00Z">
+        <w:r>
+          <w:t xml:space="preserve">and </w:t>
+        </w:r>
+      </w:ins>
+      <w:ins w:id="205" w:author="Francis Langlois" w:date="2016-06-17T10:20:00Z">
+        <w:r>
+          <w:t xml:space="preserve">anyone who is </w:t>
+        </w:r>
+      </w:ins>
+      <w:del w:id="206" w:author="Francis Langlois" w:date="2016-06-17T10:18:00Z">
+        <w:r>
+          <w:delText xml:space="preserve">who </w:delText>
+        </w:r>
+      </w:del>
+      <w:del w:id="207" w:author="Francis Langlois" w:date="2016-06-17T10:20:00Z">
+        <w:r>
+          <w:delText xml:space="preserve">are otherwise </w:delText>
+        </w:r>
+      </w:del>
+      <w:r>
+        <w:t>participating in comments on the project</w:t>
+      </w:r>
+      <w:del w:id="208" w:author="Francis Langlois" w:date="2016-06-17T10:18:00Z">
+        <w:r>
+          <w:delText>, wil</w:delText>
+        </w:r>
+      </w:del>
+      <w:del w:id="209" w:author="Francis Langlois" w:date="2016-06-17T10:20:00Z">
+        <w:r>
+          <w:delText>l appear</w:delText>
+        </w:r>
+      </w:del>
+      <w:r>
+        <w:t>. The list uses autocomplete as you type to filter the list.</w:t>
       </w:r>
     </w:p>
     <w:sectPr>
-      <w:headerReference w:type="even" r:id="rId21"/>
-      <w:headerReference w:type="default" r:id="rId22"/>
-      <w:footerReference w:type="even" r:id="rId23"/>
-      <w:footerReference w:type="default" r:id="rId24"/>
-      <w:headerReference w:type="first" r:id="rId25"/>
-      <w:footerReference w:type="first" r:id="rId26"/>
+      <w:headerReference w:type="even" r:id="rId22"/>
+      <w:headerReference w:type="default" r:id="rId23"/>
+      <w:footerReference w:type="even" r:id="rId24"/>
+      <w:footerReference w:type="default" r:id="rId25"/>
+      <w:headerReference w:type="first" r:id="rId26"/>
+      <w:footerReference w:type="first" r:id="rId27"/>
       <w:pgSz w:w="12240" w:h="15840"/>
       <w:pgMar w:top="1440" w:right="1440" w:bottom="1440" w:left="1440" w:header="720" w:footer="720" w:gutter="0"/>
       <w:cols w:space="720"/>
@@ -4602,7 +5773,7 @@
 
 <file path=word/comments.xml><?xml version="1.0" encoding="utf-8"?>
 <w:comments xmlns:wpc="http://schemas.microsoft.com/office/word/2010/wordprocessingCanvas" xmlns:mc="http://schemas.openxmlformats.org/markup-compatibility/2006" xmlns:o="urn:schemas-microsoft-com:office:office" xmlns:r="http://schemas.openxmlformats.org/officeDocument/2006/relationships" xmlns:m="http://schemas.openxmlformats.org/officeDocument/2006/math" xmlns:v="urn:schemas-microsoft-com:vml" xmlns:wp14="http://schemas.microsoft.com/office/word/2010/wordprocessingDrawing" xmlns:wp="http://schemas.openxmlformats.org/drawingml/2006/wordprocessingDrawing" xmlns:w10="urn:schemas-microsoft-com:office:word" xmlns:w="http://schemas.openxmlformats.org/wordprocessingml/2006/main" xmlns:w14="http://schemas.microsoft.com/office/word/2010/wordml" xmlns:w15="http://schemas.microsoft.com/office/word/2012/wordml" xmlns:wpg="http://schemas.microsoft.com/office/word/2010/wordprocessingGroup" xmlns:wpi="http://schemas.microsoft.com/office/word/2010/wordprocessingInk" xmlns:wne="http://schemas.microsoft.com/office/word/2006/wordml" xmlns:wps="http://schemas.microsoft.com/office/word/2010/wordprocessingShape" mc:Ignorable="w14 w15 wp14">
-  <w:comment w:id="1" w:author="Francis Langlois" w:date="2016-06-17T09:37:00Z" w:initials="FL">
+  <w:comment w:id="1" w:author="Francis Langlois" w:date="2016-06-17T10:23:00Z" w:initials="FL">
     <w:p>
       <w:pPr>
         <w:pStyle w:val="CommentText"/>
@@ -4614,11 +5785,42 @@
         <w:annotationRef/>
       </w:r>
       <w:r>
+        <w:rPr>
+          <w:noProof/>
+        </w:rPr>
+        <w:t>I made the edits in most cases, rather than just asking you if y</w:t>
+      </w:r>
+      <w:r>
+        <w:rPr>
+          <w:noProof/>
+        </w:rPr>
+        <w:t>ou like them. You can reject the whole lot of them if you like. Won't</w:t>
+      </w:r>
+      <w:r>
+        <w:rPr>
+          <w:noProof/>
+        </w:rPr>
+        <w:t xml:space="preserve"> hurt my feelings. I don't have a by-line here.</w:t>
+      </w:r>
+    </w:p>
+  </w:comment>
+  <w:comment w:id="2" w:author="Francis Langlois" w:date="2016-06-17T09:37:00Z" w:initials="FL">
+    <w:p>
+      <w:pPr>
+        <w:pStyle w:val="CommentText"/>
+      </w:pPr>
+      <w:r>
+        <w:rPr>
+          <w:rStyle w:val="CommentReference"/>
+        </w:rPr>
+        <w:annotationRef/>
+      </w:r>
+      <w:r>
         <w:t>In general, try to write in the present tense and avoid “will”. Generally, you don’t lose any clarity and it is better for ESL people. Plus, in the end, the editor will be happier because they won’t have to do tense agreement. I almost always make this “will”</w:t>
       </w:r>
     </w:p>
   </w:comment>
-  <w:comment w:id="8" w:author="Francis Langlois" w:date="2016-06-17T09:41:00Z" w:initials="FL">
+  <w:comment w:id="11" w:author="Francis Langlois" w:date="2016-06-17T10:22:00Z" w:initials="FL">
     <w:p>
       <w:pPr>
         <w:pStyle w:val="CommentText"/>
@@ -4630,7 +5832,474 @@
         <w:annotationRef/>
       </w:r>
       <w:r>
+        <w:rPr>
+          <w:noProof/>
+        </w:rPr>
+        <w:t xml:space="preserve">Already and previously are the same thing. This list is for the user who already knows this stuff </w:t>
+      </w:r>
+      <w:r>
+        <w:rPr>
+          <w:noProof/>
+        </w:rPr>
+        <w:t xml:space="preserve">so we don't have be so wordy. </w:t>
+      </w:r>
+    </w:p>
+  </w:comment>
+  <w:comment w:id="15" w:author="Francis Langlois" w:date="2016-06-17T10:23:00Z" w:initials="FL">
+    <w:p>
+      <w:pPr>
+        <w:pStyle w:val="CommentText"/>
+      </w:pPr>
+      <w:r>
+        <w:rPr>
+          <w:rStyle w:val="CommentReference"/>
+        </w:rPr>
+        <w:annotationRef/>
+      </w:r>
+      <w:r>
+        <w:rPr>
+          <w:noProof/>
+        </w:rPr>
+        <w:t>I like to avoid superlatives. Who really knows what is best?</w:t>
+      </w:r>
+    </w:p>
+  </w:comment>
+  <w:comment w:id="22" w:author="Francis Langlois" w:date="2016-06-17T09:41:00Z" w:initials="FL">
+    <w:p>
+      <w:pPr>
+        <w:pStyle w:val="CommentText"/>
+      </w:pPr>
+      <w:r>
+        <w:rPr>
+          <w:rStyle w:val="CommentReference"/>
+        </w:rPr>
+        <w:annotationRef/>
+      </w:r>
+      <w:r>
         <w:t>There are two examples in the paragraph of removing “will”</w:t>
+      </w:r>
+    </w:p>
+  </w:comment>
+  <w:comment w:id="24" w:author="Francis Langlois" w:date="2016-06-17T09:57:00Z" w:initials="FL">
+    <w:p>
+      <w:pPr>
+        <w:pStyle w:val="CommentText"/>
+      </w:pPr>
+      <w:r>
+        <w:rPr>
+          <w:rStyle w:val="CommentReference"/>
+        </w:rPr>
+        <w:annotationRef/>
+      </w:r>
+      <w:r>
+        <w:t>Be consistent with punctuation in lists</w:t>
+      </w:r>
+      <w:proofErr w:type="gramStart"/>
+      <w:r>
+        <w:t>.–</w:t>
+      </w:r>
+      <w:proofErr w:type="gramEnd"/>
+      <w:r>
+        <w:t xml:space="preserve"> use or don’t use.</w:t>
+      </w:r>
+    </w:p>
+    <w:p>
+      <w:pPr>
+        <w:pStyle w:val="CommentText"/>
+      </w:pPr>
+    </w:p>
+  </w:comment>
+  <w:comment w:id="30" w:author="Francis Langlois" w:date="2016-06-17T10:25:00Z" w:initials="FL">
+    <w:p>
+      <w:pPr>
+        <w:pStyle w:val="CommentText"/>
+      </w:pPr>
+      <w:r>
+        <w:rPr>
+          <w:rStyle w:val="CommentReference"/>
+        </w:rPr>
+        <w:annotationRef/>
+      </w:r>
+      <w:r>
+        <w:t>It’s picky but may indicates permission and might indicates possibilities. Also a localization difficulty</w:t>
+      </w:r>
+    </w:p>
+  </w:comment>
+  <w:comment w:id="79" w:author="Francis Langlois" w:date="2016-06-17T10:28:00Z" w:initials="FL">
+    <w:p>
+      <w:pPr>
+        <w:pStyle w:val="CommentText"/>
+      </w:pPr>
+      <w:r>
+        <w:rPr>
+          <w:rStyle w:val="CommentReference"/>
+        </w:rPr>
+        <w:annotationRef/>
+      </w:r>
+      <w:r>
+        <w:t>Avoids and difficult ESL possessive.</w:t>
+      </w:r>
+    </w:p>
+  </w:comment>
+  <w:comment w:id="91" w:author="Francis Langlois" w:date="2016-06-17T10:32:00Z" w:initials="FL">
+    <w:p>
+      <w:pPr>
+        <w:pStyle w:val="CommentText"/>
+      </w:pPr>
+      <w:r>
+        <w:rPr>
+          <w:rStyle w:val="CommentReference"/>
+        </w:rPr>
+        <w:annotationRef/>
+      </w:r>
+      <w:r>
+        <w:t>Caps or not?</w:t>
+      </w:r>
+    </w:p>
+  </w:comment>
+  <w:comment w:id="94" w:author="Francis Langlois" w:date="2016-06-17T10:30:00Z" w:initials="FL">
+    <w:p>
+      <w:pPr>
+        <w:pStyle w:val="CommentText"/>
+      </w:pPr>
+      <w:r>
+        <w:rPr>
+          <w:rStyle w:val="CommentReference"/>
+        </w:rPr>
+        <w:annotationRef/>
+      </w:r>
+      <w:r>
+        <w:t xml:space="preserve">We need to agree on a convention of including </w:t>
+      </w:r>
+      <w:proofErr w:type="gramStart"/>
+      <w:r>
+        <w:t>the .</w:t>
+      </w:r>
+      <w:proofErr w:type="gramEnd"/>
+      <w:r>
+        <w:t xml:space="preserve"> </w:t>
+      </w:r>
+      <w:proofErr w:type="gramStart"/>
+      <w:r>
+        <w:t>or</w:t>
+      </w:r>
+      <w:proofErr w:type="gramEnd"/>
+      <w:r>
+        <w:t xml:space="preserve"> not when referring to a type of file.</w:t>
+      </w:r>
+    </w:p>
+    <w:p>
+      <w:pPr>
+        <w:pStyle w:val="CommentText"/>
+        <w:ind w:left="0"/>
+      </w:pPr>
+    </w:p>
+  </w:comment>
+  <w:comment w:id="97" w:author="Francis Langlois" w:date="2016-06-17T10:32:00Z" w:initials="FL">
+    <w:p>
+      <w:pPr>
+        <w:pStyle w:val="CommentText"/>
+      </w:pPr>
+      <w:r>
+        <w:rPr>
+          <w:rStyle w:val="CommentReference"/>
+        </w:rPr>
+        <w:annotationRef/>
+      </w:r>
+      <w:r>
+        <w:t xml:space="preserve">It is </w:t>
+      </w:r>
+      <w:proofErr w:type="spellStart"/>
+      <w:r>
+        <w:t>Pandoc</w:t>
+      </w:r>
+      <w:proofErr w:type="spellEnd"/>
+      <w:r>
+        <w:t xml:space="preserve">, not </w:t>
+      </w:r>
+      <w:proofErr w:type="spellStart"/>
+      <w:r>
+        <w:t>Pandox</w:t>
+      </w:r>
+      <w:proofErr w:type="spellEnd"/>
+      <w:r>
+        <w:t xml:space="preserve"> right?</w:t>
+      </w:r>
+    </w:p>
+  </w:comment>
+  <w:comment w:id="104" w:author="Francis Langlois" w:date="2016-06-17T10:33:00Z" w:initials="FL">
+    <w:p>
+      <w:pPr>
+        <w:pStyle w:val="CommentText"/>
+      </w:pPr>
+      <w:r>
+        <w:rPr>
+          <w:rStyle w:val="CommentReference"/>
+        </w:rPr>
+        <w:annotationRef/>
+      </w:r>
+      <w:r>
+        <w:t>We need to agree on how to reference.</w:t>
+      </w:r>
+    </w:p>
+  </w:comment>
+  <w:comment w:id="117" w:author="Francis Langlois" w:date="2016-06-17T10:34:00Z" w:initials="FL">
+    <w:p>
+      <w:pPr>
+        <w:pStyle w:val="CommentText"/>
+      </w:pPr>
+      <w:r>
+        <w:rPr>
+          <w:rStyle w:val="CommentReference"/>
+        </w:rPr>
+        <w:annotationRef/>
+      </w:r>
+      <w:r>
+        <w:t>Not sure what you are getting at?</w:t>
+      </w:r>
+    </w:p>
+  </w:comment>
+  <w:comment w:id="119" w:author="Francis Langlois" w:date="2016-06-17T10:34:00Z" w:initials="FL">
+    <w:p>
+      <w:pPr>
+        <w:pStyle w:val="CommentText"/>
+      </w:pPr>
+      <w:r>
+        <w:rPr>
+          <w:rStyle w:val="CommentReference"/>
+        </w:rPr>
+        <w:annotationRef/>
+      </w:r>
+      <w:r>
+        <w:t xml:space="preserve">This feels a little </w:t>
+      </w:r>
+      <w:proofErr w:type="spellStart"/>
+      <w:r>
+        <w:t>pschizo</w:t>
+      </w:r>
+      <w:proofErr w:type="spellEnd"/>
+      <w:r>
+        <w:t xml:space="preserve"> to me. If we trust them to use PowerShell don’t we trust them to convert this in their head to URL – </w:t>
+      </w:r>
+      <w:proofErr w:type="spellStart"/>
+      <w:r>
+        <w:t>nit pick</w:t>
+      </w:r>
+      <w:proofErr w:type="spellEnd"/>
+      <w:r>
+        <w:t>.</w:t>
+      </w:r>
+    </w:p>
+  </w:comment>
+  <w:comment w:id="125" w:author="Francis Langlois" w:date="2016-06-17T10:36:00Z" w:initials="FL">
+    <w:p>
+      <w:pPr>
+        <w:pStyle w:val="CommentText"/>
+      </w:pPr>
+      <w:r>
+        <w:rPr>
+          <w:rStyle w:val="CommentReference"/>
+        </w:rPr>
+        <w:annotationRef/>
+      </w:r>
+      <w:r>
+        <w:t>Windows PowerShell? Is PowerShell enough throughout the document?</w:t>
+      </w:r>
+    </w:p>
+  </w:comment>
+  <w:comment w:id="128" w:author="Francis Langlois" w:date="2016-06-17T10:36:00Z" w:initials="FL">
+    <w:p>
+      <w:pPr>
+        <w:pStyle w:val="CommentText"/>
+      </w:pPr>
+      <w:r>
+        <w:rPr>
+          <w:rStyle w:val="CommentReference"/>
+        </w:rPr>
+        <w:annotationRef/>
+      </w:r>
+      <w:r>
+        <w:t>I</w:t>
+      </w:r>
+      <w:r>
+        <w:t>s</w:t>
+      </w:r>
+      <w:r>
+        <w:t xml:space="preserve"> it .zip files or Zip files? Let’s be consistent.</w:t>
+      </w:r>
+    </w:p>
+  </w:comment>
+  <w:comment w:id="135" w:author="Francis Langlois" w:date="2016-06-17T10:38:00Z" w:initials="FL">
+    <w:p>
+      <w:pPr>
+        <w:pStyle w:val="CommentText"/>
+      </w:pPr>
+      <w:r>
+        <w:rPr>
+          <w:rStyle w:val="CommentReference"/>
+        </w:rPr>
+        <w:annotationRef/>
+      </w:r>
+      <w:r>
+        <w:t>Maybe it is clear but I think we want them to know they don’t do anything to templates.docx.</w:t>
+      </w:r>
+    </w:p>
+  </w:comment>
+  <w:comment w:id="149" w:author="Francis Langlois" w:date="2016-06-17T10:02:00Z" w:initials="FL">
+    <w:p>
+      <w:pPr>
+        <w:pStyle w:val="CommentText"/>
+      </w:pPr>
+      <w:r>
+        <w:rPr>
+          <w:rStyle w:val="CommentReference"/>
+        </w:rPr>
+        <w:annotationRef/>
+      </w:r>
+      <w:r>
+        <w:t>This one is a bit tricky.</w:t>
+      </w:r>
+    </w:p>
+  </w:comment>
+  <w:comment w:id="152" w:author="Francis Langlois" w:date="2016-06-17T10:40:00Z" w:initials="FL">
+    <w:p>
+      <w:pPr>
+        <w:pStyle w:val="CommentText"/>
+      </w:pPr>
+      <w:r>
+        <w:rPr>
+          <w:rStyle w:val="CommentReference"/>
+        </w:rPr>
+        <w:annotationRef/>
+      </w:r>
+      <w:r>
+        <w:t xml:space="preserve">The detail in this might be what the customer wants but it feels a bit overdone to me. </w:t>
+      </w:r>
+      <w:proofErr w:type="spellStart"/>
+      <w:r>
+        <w:t>Nit pick</w:t>
+      </w:r>
+      <w:proofErr w:type="spellEnd"/>
+      <w:r>
+        <w:t>.</w:t>
+      </w:r>
+    </w:p>
+  </w:comment>
+  <w:comment w:id="153" w:author="Francis Langlois" w:date="2016-06-17T10:39:00Z" w:initials="FL">
+    <w:p>
+      <w:pPr>
+        <w:pStyle w:val="CommentText"/>
+      </w:pPr>
+      <w:r>
+        <w:rPr>
+          <w:rStyle w:val="CommentReference"/>
+        </w:rPr>
+        <w:annotationRef/>
+      </w:r>
+      <w:r>
+        <w:t>I am not sure if this is snarky or conversational.</w:t>
+      </w:r>
+    </w:p>
+  </w:comment>
+  <w:comment w:id="173" w:author="Francis Langlois" w:date="2016-06-17T10:41:00Z" w:initials="FL">
+    <w:p>
+      <w:pPr>
+        <w:pStyle w:val="CommentText"/>
+      </w:pPr>
+      <w:r>
+        <w:rPr>
+          <w:rStyle w:val="CommentReference"/>
+        </w:rPr>
+        <w:annotationRef/>
+      </w:r>
+      <w:r>
+        <w:t>This might be burying the lead. Perhaps start with this and then present the other stuff in list to improve scanning?</w:t>
+      </w:r>
+    </w:p>
+  </w:comment>
+  <w:comment w:id="175" w:author="Francis Langlois" w:date="2016-06-17T10:42:00Z" w:initials="FL">
+    <w:p>
+      <w:pPr>
+        <w:pStyle w:val="CommentText"/>
+      </w:pPr>
+      <w:r>
+        <w:rPr>
+          <w:rStyle w:val="CommentReference"/>
+        </w:rPr>
+        <w:annotationRef/>
+      </w:r>
+      <w:r>
+        <w:t xml:space="preserve">I like a new graph as it seems to break out the cognitive load. </w:t>
+      </w:r>
+      <w:proofErr w:type="spellStart"/>
+      <w:r>
+        <w:t>Nit pick</w:t>
+      </w:r>
+      <w:proofErr w:type="spellEnd"/>
+      <w:r>
+        <w:t>.</w:t>
+      </w:r>
+    </w:p>
+  </w:comment>
+  <w:comment w:id="179" w:author="Francis Langlois" w:date="2016-06-17T10:43:00Z" w:initials="FL">
+    <w:p>
+      <w:pPr>
+        <w:pStyle w:val="CommentText"/>
+      </w:pPr>
+      <w:r>
+        <w:rPr>
+          <w:rStyle w:val="CommentReference"/>
+        </w:rPr>
+        <w:annotationRef/>
+      </w:r>
+      <w:r>
+        <w:t>Short and sweet. I like this.</w:t>
+      </w:r>
+    </w:p>
+    <w:p>
+      <w:pPr>
+        <w:pStyle w:val="CommentText"/>
+        <w:ind w:left="0"/>
+      </w:pPr>
+    </w:p>
+  </w:comment>
+  <w:comment w:id="196" w:author="Francis Langlois" w:date="2016-06-17T10:44:00Z" w:initials="FL">
+    <w:p>
+      <w:pPr>
+        <w:pStyle w:val="CommentText"/>
+      </w:pPr>
+      <w:r>
+        <w:rPr>
+          <w:rStyle w:val="CommentReference"/>
+        </w:rPr>
+        <w:annotationRef/>
+      </w:r>
+      <w:r>
+        <w:t xml:space="preserve">I did not try all these steps. </w:t>
+      </w:r>
+      <w:r>
+        <w:t xml:space="preserve">How thorough do we want to be in buddy </w:t>
+      </w:r>
+      <w:r>
+        <w:t>testing?</w:t>
+      </w:r>
+      <w:bookmarkStart w:id="197" w:name="_GoBack"/>
+      <w:bookmarkEnd w:id="197"/>
+    </w:p>
+  </w:comment>
+  <w:comment w:id="198" w:author="Francis Langlois" w:date="2016-06-17T10:17:00Z" w:initials="FL">
+    <w:p>
+      <w:pPr>
+        <w:pStyle w:val="CommentText"/>
+      </w:pPr>
+      <w:r>
+        <w:rPr>
+          <w:rStyle w:val="CommentReference"/>
+        </w:rPr>
+        <w:annotationRef/>
+      </w:r>
+      <w:r>
+        <w:t>This “will” matches your conversational tone.</w:t>
       </w:r>
     </w:p>
   </w:comment>
@@ -4639,8 +6308,31 @@
 
 <file path=word/commentsExtended.xml><?xml version="1.0" encoding="utf-8"?>
 <w15:commentsEx xmlns:wpc="http://schemas.microsoft.com/office/word/2010/wordprocessingCanvas" xmlns:mc="http://schemas.openxmlformats.org/markup-compatibility/2006" xmlns:o="urn:schemas-microsoft-com:office:office" xmlns:r="http://schemas.openxmlformats.org/officeDocument/2006/relationships" xmlns:m="http://schemas.openxmlformats.org/officeDocument/2006/math" xmlns:v="urn:schemas-microsoft-com:vml" xmlns:wp14="http://schemas.microsoft.com/office/word/2010/wordprocessingDrawing" xmlns:wp="http://schemas.openxmlformats.org/drawingml/2006/wordprocessingDrawing" xmlns:w10="urn:schemas-microsoft-com:office:word" xmlns:w="http://schemas.openxmlformats.org/wordprocessingml/2006/main" xmlns:w14="http://schemas.microsoft.com/office/word/2010/wordml" xmlns:w15="http://schemas.microsoft.com/office/word/2012/wordml" xmlns:wpg="http://schemas.microsoft.com/office/word/2010/wordprocessingGroup" xmlns:wpi="http://schemas.microsoft.com/office/word/2010/wordprocessingInk" xmlns:wne="http://schemas.microsoft.com/office/word/2006/wordml" xmlns:wps="http://schemas.microsoft.com/office/word/2010/wordprocessingShape" mc:Ignorable="w14 w15 wp14">
+  <w15:commentEx w15:paraId="1E56064F" w15:done="0"/>
   <w15:commentEx w15:paraId="52ADA166" w15:done="0"/>
+  <w15:commentEx w15:paraId="287EDE8B" w15:done="0"/>
+  <w15:commentEx w15:paraId="36525B20" w15:done="0"/>
   <w15:commentEx w15:paraId="6A15B792" w15:done="0"/>
+  <w15:commentEx w15:paraId="3AABC569" w15:done="0"/>
+  <w15:commentEx w15:paraId="3AE6FE4C" w15:done="0"/>
+  <w15:commentEx w15:paraId="6E9AED4D" w15:done="0"/>
+  <w15:commentEx w15:paraId="47C213CC" w15:done="0"/>
+  <w15:commentEx w15:paraId="604909C5" w15:done="0"/>
+  <w15:commentEx w15:paraId="51E43933" w15:done="0"/>
+  <w15:commentEx w15:paraId="2DF11FDF" w15:done="0"/>
+  <w15:commentEx w15:paraId="7384FCD8" w15:done="0"/>
+  <w15:commentEx w15:paraId="69DCD36B" w15:done="0"/>
+  <w15:commentEx w15:paraId="65065C03" w15:done="0"/>
+  <w15:commentEx w15:paraId="22709F47" w15:done="0"/>
+  <w15:commentEx w15:paraId="74464B13" w15:done="0"/>
+  <w15:commentEx w15:paraId="74DC6C56" w15:done="0"/>
+  <w15:commentEx w15:paraId="460C429F" w15:done="0"/>
+  <w15:commentEx w15:paraId="6782489D" w15:done="0"/>
+  <w15:commentEx w15:paraId="6306CDCD" w15:done="0"/>
+  <w15:commentEx w15:paraId="0BF07E93" w15:done="0"/>
+  <w15:commentEx w15:paraId="2E78BBD2" w15:done="0"/>
+  <w15:commentEx w15:paraId="5271C892" w15:done="0"/>
+  <w15:commentEx w15:paraId="15716B41" w15:done="0"/>
 </w15:commentsEx>
 </file>
 
@@ -8812,4 +10504,16 @@
     </a:ext>
   </a:extLst>
 </a:theme>
+</file>
+
+<file path=customXml/item1.xml><?xml version="1.0" encoding="utf-8"?>
+<b:Sources xmlns:b="http://schemas.openxmlformats.org/officeDocument/2006/bibliography" xmlns="http://schemas.openxmlformats.org/officeDocument/2006/bibliography" SelectedStyle="\APASixthEditionOfficeOnline.xsl" StyleName="APA" Version="6"/>
+</file>
+
+<file path=customXml/itemProps1.xml><?xml version="1.0" encoding="utf-8"?>
+<ds:datastoreItem xmlns:ds="http://schemas.openxmlformats.org/officeDocument/2006/customXml" ds:itemID="{19537138-506C-430E-90FA-B257F36B7F07}">
+  <ds:schemaRefs>
+    <ds:schemaRef ds:uri="http://schemas.openxmlformats.org/officeDocument/2006/bibliography"/>
+  </ds:schemaRefs>
+</ds:datastoreItem>
 </file>
</xml_diff>